<commit_message>
Updated Issues lists and added an item to QS Guide
Closed some issues, updated others, added instructions for QR tag and
Serial Number storage in the Quick Start Guide for Keeler.
</commit_message>
<xml_diff>
--- a/Quick Start Guide/Quick Start Guide_Keeler_3.0.docx
+++ b/Quick Start Guide/Quick Start Guide_Keeler_3.0.docx
@@ -1,6 +1,6 @@
 
 <file path=word/document.xml><?xml version="1.0" encoding="utf-8"?>
-<w:document xmlns:wpc="http://schemas.microsoft.com/office/word/2010/wordprocessingCanvas" xmlns:mc="http://schemas.openxmlformats.org/markup-compatibility/2006" xmlns:o="urn:schemas-microsoft-com:office:office" xmlns:r="http://schemas.openxmlformats.org/officeDocument/2006/relationships" xmlns:m="http://schemas.openxmlformats.org/officeDocument/2006/math" xmlns:v="urn:schemas-microsoft-com:vml" xmlns:wp14="http://schemas.microsoft.com/office/word/2010/wordprocessingDrawing" xmlns:wp="http://schemas.openxmlformats.org/drawingml/2006/wordprocessingDrawing" xmlns:w10="urn:schemas-microsoft-com:office:word" xmlns:w="http://schemas.openxmlformats.org/wordprocessingml/2006/main" xmlns:w14="http://schemas.microsoft.com/office/word/2010/wordml" xmlns:w15="http://schemas.microsoft.com/office/word/2012/wordml" xmlns:wpg="http://schemas.microsoft.com/office/word/2010/wordprocessingGroup" xmlns:wpi="http://schemas.microsoft.com/office/word/2010/wordprocessingInk" xmlns:wne="http://schemas.microsoft.com/office/word/2006/wordml" xmlns:wps="http://schemas.microsoft.com/office/word/2010/wordprocessingShape" mc:Ignorable="w14 w15 wp14">
+<w:document xmlns:wpc="http://schemas.microsoft.com/office/word/2010/wordprocessingCanvas" xmlns:mc="http://schemas.openxmlformats.org/markup-compatibility/2006" xmlns:o="urn:schemas-microsoft-com:office:office" xmlns:r="http://schemas.openxmlformats.org/officeDocument/2006/relationships" xmlns:m="http://schemas.openxmlformats.org/officeDocument/2006/math" xmlns:v="urn:schemas-microsoft-com:vml" xmlns:wp14="http://schemas.microsoft.com/office/word/2010/wordprocessingDrawing" xmlns:wp="http://schemas.openxmlformats.org/drawingml/2006/wordprocessingDrawing" xmlns:w10="urn:schemas-microsoft-com:office:word" xmlns:w="http://schemas.openxmlformats.org/wordprocessingml/2006/main" xmlns:w14="http://schemas.microsoft.com/office/word/2010/wordml" xmlns:wpg="http://schemas.microsoft.com/office/word/2010/wordprocessingGroup" xmlns:wpi="http://schemas.microsoft.com/office/word/2010/wordprocessingInk" xmlns:wne="http://schemas.microsoft.com/office/word/2006/wordml" xmlns:wps="http://schemas.microsoft.com/office/word/2010/wordprocessingShape" mc:Ignorable="w14 wp14">
   <w:body>
     <w:p>
       <w:pPr>
@@ -82,6 +82,8 @@
           <w:szCs w:val="20"/>
         </w:rPr>
       </w:pPr>
+      <w:bookmarkStart w:id="0" w:name="_GoBack"/>
+      <w:bookmarkEnd w:id="0"/>
     </w:p>
     <w:p>
       <w:pPr>
@@ -1477,7 +1479,7 @@
           <w:szCs w:val="30"/>
         </w:rPr>
       </w:pPr>
-      <w:bookmarkStart w:id="0" w:name="_TOC_250002"/>
+      <w:bookmarkStart w:id="1" w:name="_TOC_250002"/>
       <w:r>
         <w:rPr>
           <w:spacing w:val="-2"/>
@@ -1500,8 +1502,8 @@
           <w:bCs w:val="0"/>
         </w:rPr>
       </w:pPr>
-      <w:bookmarkStart w:id="1" w:name="_Toc299206772"/>
-      <w:bookmarkStart w:id="2" w:name="_Toc430894911"/>
+      <w:bookmarkStart w:id="2" w:name="_Toc299206772"/>
+      <w:bookmarkStart w:id="3" w:name="_Toc430894911"/>
       <w:r>
         <w:rPr>
           <w:spacing w:val="-2"/>
@@ -1551,15 +1553,15 @@
         </w:rPr>
         <w:t xml:space="preserve"> </w:t>
       </w:r>
-      <w:bookmarkEnd w:id="0"/>
+      <w:bookmarkEnd w:id="1"/>
       <w:r>
         <w:rPr>
           <w:spacing w:val="-2"/>
         </w:rPr>
         <w:t>Store</w:t>
       </w:r>
-      <w:bookmarkEnd w:id="1"/>
       <w:bookmarkEnd w:id="2"/>
+      <w:bookmarkEnd w:id="3"/>
     </w:p>
     <w:p>
       <w:pPr>
@@ -1579,7 +1581,7 @@
       <w:r>
         <w:tab/>
       </w:r>
-      <w:bookmarkStart w:id="3" w:name="_Toc299210266"/>
+      <w:bookmarkStart w:id="4" w:name="_Toc299210266"/>
       <w:proofErr w:type="gramStart"/>
       <w:r>
         <w:rPr>
@@ -1605,7 +1607,7 @@
         </w:rPr>
         <w:t>e® Smart application from Apple app store or Google play store.</w:t>
       </w:r>
-      <w:bookmarkEnd w:id="3"/>
+      <w:bookmarkEnd w:id="4"/>
       <w:proofErr w:type="gramEnd"/>
       <w:r>
         <w:rPr>
@@ -1977,7 +1979,7 @@
         </w:rPr>
         <w:tab/>
       </w:r>
-      <w:hyperlink r:id="rId8" w:tooltip="SecuRemote® Smart" w:history="1">
+      <w:hyperlink r:id="rId9" w:tooltip="SecuRemote® Smart" w:history="1">
         <w:r>
           <w:rPr>
             <w:rStyle w:val="Hyperlink"/>
@@ -2349,7 +2351,7 @@
         </w:rPr>
         <w:tab/>
       </w:r>
-      <w:hyperlink r:id="rId9" w:tooltip="SecuRemote® Smart" w:history="1">
+      <w:hyperlink r:id="rId10" w:tooltip="SecuRemote® Smart" w:history="1">
         <w:r>
           <w:rPr>
             <w:rStyle w:val="Hyperlink"/>
@@ -2388,8 +2390,6 @@
           <w:szCs w:val="24"/>
         </w:rPr>
       </w:pPr>
-      <w:bookmarkStart w:id="4" w:name="_GoBack"/>
-      <w:bookmarkEnd w:id="4"/>
     </w:p>
     <w:p>
       <w:pPr>
@@ -2458,8 +2458,8 @@
           <w:szCs w:val="24"/>
         </w:rPr>
         <w:sectPr>
-          <w:headerReference w:type="default" r:id="rId10"/>
-          <w:footerReference w:type="default" r:id="rId11"/>
+          <w:headerReference w:type="default" r:id="rId11"/>
+          <w:footerReference w:type="default" r:id="rId12"/>
           <w:pgSz w:w="12240" w:h="15840"/>
           <w:pgMar w:top="1520" w:right="1120" w:bottom="1560" w:left="420" w:header="2" w:footer="1376" w:gutter="0"/>
           <w:cols w:space="720"/>
@@ -2492,7 +2492,7 @@
                     </pic:cNvPicPr>
                   </pic:nvPicPr>
                   <pic:blipFill>
-                    <a:blip r:embed="rId12">
+                    <a:blip r:embed="rId13">
                       <a:extLst>
                         <a:ext uri="{28A0092B-C50C-407E-A947-70E740481C1C}">
                           <a14:useLocalDpi xmlns:a14="http://schemas.microsoft.com/office/drawing/2010/main" val="0"/>
@@ -3179,6 +3179,68 @@
     </w:p>
     <w:p>
       <w:pPr>
+        <w:pStyle w:val="ListParagraph"/>
+        <w:rPr>
+          <w:rFonts w:asciiTheme="majorHAnsi" w:hAnsiTheme="majorHAnsi"/>
+          <w:sz w:val="24"/>
+          <w:szCs w:val="24"/>
+        </w:rPr>
+      </w:pPr>
+    </w:p>
+    <w:p>
+      <w:pPr>
+        <w:pStyle w:val="ListParagraph"/>
+        <w:widowControl/>
+        <w:numPr>
+          <w:ilvl w:val="0"/>
+          <w:numId w:val="11"/>
+        </w:numPr>
+        <w:spacing w:after="200" w:line="276" w:lineRule="auto"/>
+        <w:ind w:left="2174"/>
+        <w:contextualSpacing/>
+        <w:rPr>
+          <w:rFonts w:asciiTheme="majorHAnsi" w:hAnsiTheme="majorHAnsi"/>
+          <w:sz w:val="24"/>
+          <w:szCs w:val="24"/>
+        </w:rPr>
+      </w:pPr>
+      <w:r>
+        <w:rPr>
+          <w:rFonts w:asciiTheme="majorHAnsi" w:hAnsiTheme="majorHAnsi"/>
+          <w:sz w:val="24"/>
+          <w:szCs w:val="24"/>
+        </w:rPr>
+        <w:t xml:space="preserve">For future reference, place a copy of the QR CODE and Serial Number on the inside, back cover of the </w:t>
+      </w:r>
+      <w:proofErr w:type="spellStart"/>
+      <w:r>
+        <w:rPr>
+          <w:rFonts w:asciiTheme="majorHAnsi" w:hAnsiTheme="majorHAnsi"/>
+          <w:sz w:val="24"/>
+          <w:szCs w:val="24"/>
+        </w:rPr>
+        <w:t>SecuRemote</w:t>
+      </w:r>
+      <w:proofErr w:type="spellEnd"/>
+      <w:r>
+        <w:rPr>
+          <w:rFonts w:asciiTheme="majorHAnsi" w:hAnsiTheme="majorHAnsi"/>
+          <w:sz w:val="24"/>
+          <w:szCs w:val="24"/>
+        </w:rPr>
+        <w:t xml:space="preserve"> Enabled Architectural Mortise Lock Installation Instructions</w:t>
+      </w:r>
+      <w:r>
+        <w:rPr>
+          <w:rFonts w:asciiTheme="majorHAnsi" w:hAnsiTheme="majorHAnsi"/>
+          <w:sz w:val="24"/>
+          <w:szCs w:val="24"/>
+        </w:rPr>
+        <w:t xml:space="preserve"> manual, and keep the manual in a safe place.</w:t>
+      </w:r>
+    </w:p>
+    <w:p>
+      <w:pPr>
         <w:pStyle w:val="BodyText"/>
         <w:tabs>
           <w:tab w:val="left" w:pos="2810"/>
@@ -5938,7 +6000,7 @@
         </w:rPr>
         <w:t xml:space="preserve">Login to SecuRemote® Portal </w:t>
       </w:r>
-      <w:hyperlink r:id="rId13" w:history="1">
+      <w:hyperlink r:id="rId14" w:history="1">
         <w:r>
           <w:rPr>
             <w:color w:val="4F81BD" w:themeColor="accent1"/>
@@ -6150,7 +6212,7 @@
 </file>
 
 <file path=word/endnotes.xml><?xml version="1.0" encoding="utf-8"?>
-<w:endnotes xmlns:wpc="http://schemas.microsoft.com/office/word/2010/wordprocessingCanvas" xmlns:mc="http://schemas.openxmlformats.org/markup-compatibility/2006" xmlns:o="urn:schemas-microsoft-com:office:office" xmlns:r="http://schemas.openxmlformats.org/officeDocument/2006/relationships" xmlns:m="http://schemas.openxmlformats.org/officeDocument/2006/math" xmlns:v="urn:schemas-microsoft-com:vml" xmlns:wp14="http://schemas.microsoft.com/office/word/2010/wordprocessingDrawing" xmlns:wp="http://schemas.openxmlformats.org/drawingml/2006/wordprocessingDrawing" xmlns:w10="urn:schemas-microsoft-com:office:word" xmlns:w="http://schemas.openxmlformats.org/wordprocessingml/2006/main" xmlns:w14="http://schemas.microsoft.com/office/word/2010/wordml" xmlns:w15="http://schemas.microsoft.com/office/word/2012/wordml" xmlns:wpg="http://schemas.microsoft.com/office/word/2010/wordprocessingGroup" xmlns:wpi="http://schemas.microsoft.com/office/word/2010/wordprocessingInk" xmlns:wne="http://schemas.microsoft.com/office/word/2006/wordml" xmlns:wps="http://schemas.microsoft.com/office/word/2010/wordprocessingShape" mc:Ignorable="w14 w15 wp14">
+<w:endnotes xmlns:wpc="http://schemas.microsoft.com/office/word/2010/wordprocessingCanvas" xmlns:mc="http://schemas.openxmlformats.org/markup-compatibility/2006" xmlns:o="urn:schemas-microsoft-com:office:office" xmlns:r="http://schemas.openxmlformats.org/officeDocument/2006/relationships" xmlns:m="http://schemas.openxmlformats.org/officeDocument/2006/math" xmlns:v="urn:schemas-microsoft-com:vml" xmlns:wp14="http://schemas.microsoft.com/office/word/2010/wordprocessingDrawing" xmlns:wp="http://schemas.openxmlformats.org/drawingml/2006/wordprocessingDrawing" xmlns:w10="urn:schemas-microsoft-com:office:word" xmlns:w="http://schemas.openxmlformats.org/wordprocessingml/2006/main" xmlns:w14="http://schemas.microsoft.com/office/word/2010/wordml" xmlns:wpg="http://schemas.microsoft.com/office/word/2010/wordprocessingGroup" xmlns:wpi="http://schemas.microsoft.com/office/word/2010/wordprocessingInk" xmlns:wne="http://schemas.microsoft.com/office/word/2006/wordml" xmlns:wps="http://schemas.microsoft.com/office/word/2010/wordprocessingShape" mc:Ignorable="w14 wp14">
   <w:endnote w:type="separator" w:id="-1">
     <w:p>
       <w:r>
@@ -6169,7 +6231,7 @@
 </file>
 
 <file path=word/footer1.xml><?xml version="1.0" encoding="utf-8"?>
-<w:ftr xmlns:wpc="http://schemas.microsoft.com/office/word/2010/wordprocessingCanvas" xmlns:mc="http://schemas.openxmlformats.org/markup-compatibility/2006" xmlns:o="urn:schemas-microsoft-com:office:office" xmlns:r="http://schemas.openxmlformats.org/officeDocument/2006/relationships" xmlns:m="http://schemas.openxmlformats.org/officeDocument/2006/math" xmlns:v="urn:schemas-microsoft-com:vml" xmlns:wp14="http://schemas.microsoft.com/office/word/2010/wordprocessingDrawing" xmlns:wp="http://schemas.openxmlformats.org/drawingml/2006/wordprocessingDrawing" xmlns:w10="urn:schemas-microsoft-com:office:word" xmlns:w="http://schemas.openxmlformats.org/wordprocessingml/2006/main" xmlns:w14="http://schemas.microsoft.com/office/word/2010/wordml" xmlns:w15="http://schemas.microsoft.com/office/word/2012/wordml" xmlns:wpg="http://schemas.microsoft.com/office/word/2010/wordprocessingGroup" xmlns:wpi="http://schemas.microsoft.com/office/word/2010/wordprocessingInk" xmlns:wne="http://schemas.microsoft.com/office/word/2006/wordml" xmlns:wps="http://schemas.microsoft.com/office/word/2010/wordprocessingShape" mc:Ignorable="w14 w15 wp14">
+<w:ftr xmlns:wpc="http://schemas.microsoft.com/office/word/2010/wordprocessingCanvas" xmlns:mc="http://schemas.openxmlformats.org/markup-compatibility/2006" xmlns:o="urn:schemas-microsoft-com:office:office" xmlns:r="http://schemas.openxmlformats.org/officeDocument/2006/relationships" xmlns:m="http://schemas.openxmlformats.org/officeDocument/2006/math" xmlns:v="urn:schemas-microsoft-com:vml" xmlns:wp14="http://schemas.microsoft.com/office/word/2010/wordprocessingDrawing" xmlns:wp="http://schemas.openxmlformats.org/drawingml/2006/wordprocessingDrawing" xmlns:w10="urn:schemas-microsoft-com:office:word" xmlns:w="http://schemas.openxmlformats.org/wordprocessingml/2006/main" xmlns:w14="http://schemas.microsoft.com/office/word/2010/wordml" xmlns:wpg="http://schemas.microsoft.com/office/word/2010/wordprocessingGroup" xmlns:wpi="http://schemas.microsoft.com/office/word/2010/wordprocessingInk" xmlns:wne="http://schemas.microsoft.com/office/word/2006/wordml" xmlns:wps="http://schemas.microsoft.com/office/word/2010/wordprocessingShape" mc:Ignorable="w14 wp14">
   <w:p>
     <w:pPr>
       <w:pStyle w:val="Footer"/>
@@ -6221,7 +6283,7 @@
         <w:sz w:val="18"/>
         <w:szCs w:val="18"/>
       </w:rPr>
-      <w:t>9</w:t>
+      <w:t>2</w:t>
     </w:r>
     <w:r>
       <w:rPr>
@@ -6285,7 +6347,7 @@
 </file>
 
 <file path=word/footnotes.xml><?xml version="1.0" encoding="utf-8"?>
-<w:footnotes xmlns:wpc="http://schemas.microsoft.com/office/word/2010/wordprocessingCanvas" xmlns:mc="http://schemas.openxmlformats.org/markup-compatibility/2006" xmlns:o="urn:schemas-microsoft-com:office:office" xmlns:r="http://schemas.openxmlformats.org/officeDocument/2006/relationships" xmlns:m="http://schemas.openxmlformats.org/officeDocument/2006/math" xmlns:v="urn:schemas-microsoft-com:vml" xmlns:wp14="http://schemas.microsoft.com/office/word/2010/wordprocessingDrawing" xmlns:wp="http://schemas.openxmlformats.org/drawingml/2006/wordprocessingDrawing" xmlns:w10="urn:schemas-microsoft-com:office:word" xmlns:w="http://schemas.openxmlformats.org/wordprocessingml/2006/main" xmlns:w14="http://schemas.microsoft.com/office/word/2010/wordml" xmlns:w15="http://schemas.microsoft.com/office/word/2012/wordml" xmlns:wpg="http://schemas.microsoft.com/office/word/2010/wordprocessingGroup" xmlns:wpi="http://schemas.microsoft.com/office/word/2010/wordprocessingInk" xmlns:wne="http://schemas.microsoft.com/office/word/2006/wordml" xmlns:wps="http://schemas.microsoft.com/office/word/2010/wordprocessingShape" mc:Ignorable="w14 w15 wp14">
+<w:footnotes xmlns:wpc="http://schemas.microsoft.com/office/word/2010/wordprocessingCanvas" xmlns:mc="http://schemas.openxmlformats.org/markup-compatibility/2006" xmlns:o="urn:schemas-microsoft-com:office:office" xmlns:r="http://schemas.openxmlformats.org/officeDocument/2006/relationships" xmlns:m="http://schemas.openxmlformats.org/officeDocument/2006/math" xmlns:v="urn:schemas-microsoft-com:vml" xmlns:wp14="http://schemas.microsoft.com/office/word/2010/wordprocessingDrawing" xmlns:wp="http://schemas.openxmlformats.org/drawingml/2006/wordprocessingDrawing" xmlns:w10="urn:schemas-microsoft-com:office:word" xmlns:w="http://schemas.openxmlformats.org/wordprocessingml/2006/main" xmlns:w14="http://schemas.microsoft.com/office/word/2010/wordml" xmlns:wpg="http://schemas.microsoft.com/office/word/2010/wordprocessingGroup" xmlns:wpi="http://schemas.microsoft.com/office/word/2010/wordprocessingInk" xmlns:wne="http://schemas.microsoft.com/office/word/2006/wordml" xmlns:wps="http://schemas.microsoft.com/office/word/2010/wordprocessingShape" mc:Ignorable="w14 wp14">
   <w:footnote w:type="separator" w:id="-1">
     <w:p>
       <w:r>
@@ -6304,7 +6366,7 @@
 </file>
 
 <file path=word/header1.xml><?xml version="1.0" encoding="utf-8"?>
-<w:hdr xmlns:wpc="http://schemas.microsoft.com/office/word/2010/wordprocessingCanvas" xmlns:mc="http://schemas.openxmlformats.org/markup-compatibility/2006" xmlns:o="urn:schemas-microsoft-com:office:office" xmlns:r="http://schemas.openxmlformats.org/officeDocument/2006/relationships" xmlns:m="http://schemas.openxmlformats.org/officeDocument/2006/math" xmlns:v="urn:schemas-microsoft-com:vml" xmlns:wp14="http://schemas.microsoft.com/office/word/2010/wordprocessingDrawing" xmlns:wp="http://schemas.openxmlformats.org/drawingml/2006/wordprocessingDrawing" xmlns:w10="urn:schemas-microsoft-com:office:word" xmlns:w="http://schemas.openxmlformats.org/wordprocessingml/2006/main" xmlns:w14="http://schemas.microsoft.com/office/word/2010/wordml" xmlns:w15="http://schemas.microsoft.com/office/word/2012/wordml" xmlns:wpg="http://schemas.microsoft.com/office/word/2010/wordprocessingGroup" xmlns:wpi="http://schemas.microsoft.com/office/word/2010/wordprocessingInk" xmlns:wne="http://schemas.microsoft.com/office/word/2006/wordml" xmlns:wps="http://schemas.microsoft.com/office/word/2010/wordprocessingShape" mc:Ignorable="w14 w15 wp14">
+<w:hdr xmlns:wpc="http://schemas.microsoft.com/office/word/2010/wordprocessingCanvas" xmlns:mc="http://schemas.openxmlformats.org/markup-compatibility/2006" xmlns:o="urn:schemas-microsoft-com:office:office" xmlns:r="http://schemas.openxmlformats.org/officeDocument/2006/relationships" xmlns:m="http://schemas.openxmlformats.org/officeDocument/2006/math" xmlns:v="urn:schemas-microsoft-com:vml" xmlns:wp14="http://schemas.microsoft.com/office/word/2010/wordprocessingDrawing" xmlns:wp="http://schemas.openxmlformats.org/drawingml/2006/wordprocessingDrawing" xmlns:w10="urn:schemas-microsoft-com:office:word" xmlns:w="http://schemas.openxmlformats.org/wordprocessingml/2006/main" xmlns:w14="http://schemas.microsoft.com/office/word/2010/wordml" xmlns:wpg="http://schemas.microsoft.com/office/word/2010/wordprocessingGroup" xmlns:wpi="http://schemas.microsoft.com/office/word/2010/wordprocessingInk" xmlns:wne="http://schemas.microsoft.com/office/word/2006/wordml" xmlns:wps="http://schemas.microsoft.com/office/word/2010/wordprocessingShape" mc:Ignorable="w14 wp14">
   <w:p>
     <w:pPr>
       <w:spacing w:line="14" w:lineRule="auto"/>
@@ -6397,8 +6459,8 @@
                         </a:prstGeom>
                         <a:noFill/>
                         <a:extLst>
-                          <a:ext uri="{909E8E84-426E-40dd-AFC4-6F175D3DCCD1}">
-                            <a14:hiddenFill xmlns="" xmlns:mo="http://schemas.microsoft.com/office/mac/office/2008/main" xmlns:mv="urn:schemas-microsoft-com:mac:vml" xmlns:o="urn:schemas-microsoft-com:office:office" xmlns:v="urn:schemas-microsoft-com:vml" xmlns:w10="urn:schemas-microsoft-com:office:word" xmlns:w="http://schemas.openxmlformats.org/wordprocessingml/2006/main" xmlns:a14="http://schemas.microsoft.com/office/drawing/2010/main">
+                          <a:ext uri="{909E8E84-426E-40DD-AFC4-6F175D3DCCD1}">
+                            <a14:hiddenFill xmlns:a14="http://schemas.microsoft.com/office/drawing/2010/main">
                               <a:solidFill>
                                 <a:srgbClr val="FFFFFF"/>
                               </a:solidFill>
@@ -6437,8 +6499,8 @@
                         </a:prstGeom>
                         <a:noFill/>
                         <a:extLst>
-                          <a:ext uri="{909E8E84-426E-40dd-AFC4-6F175D3DCCD1}">
-                            <a14:hiddenFill xmlns="" xmlns:mo="http://schemas.microsoft.com/office/mac/office/2008/main" xmlns:mv="urn:schemas-microsoft-com:mac:vml" xmlns:o="urn:schemas-microsoft-com:office:office" xmlns:v="urn:schemas-microsoft-com:vml" xmlns:w10="urn:schemas-microsoft-com:office:word" xmlns:w="http://schemas.openxmlformats.org/wordprocessingml/2006/main" xmlns:a14="http://schemas.microsoft.com/office/drawing/2010/main">
+                          <a:ext uri="{909E8E84-426E-40DD-AFC4-6F175D3DCCD1}">
+                            <a14:hiddenFill xmlns:a14="http://schemas.microsoft.com/office/drawing/2010/main">
                               <a:solidFill>
                                 <a:srgbClr val="FFFFFF"/>
                               </a:solidFill>
@@ -6477,8 +6539,8 @@
                         </a:prstGeom>
                         <a:noFill/>
                         <a:extLst>
-                          <a:ext uri="{909E8E84-426E-40dd-AFC4-6F175D3DCCD1}">
-                            <a14:hiddenFill xmlns="" xmlns:mo="http://schemas.microsoft.com/office/mac/office/2008/main" xmlns:mv="urn:schemas-microsoft-com:mac:vml" xmlns:o="urn:schemas-microsoft-com:office:office" xmlns:v="urn:schemas-microsoft-com:vml" xmlns:w10="urn:schemas-microsoft-com:office:word" xmlns:w="http://schemas.openxmlformats.org/wordprocessingml/2006/main" xmlns:a14="http://schemas.microsoft.com/office/drawing/2010/main">
+                          <a:ext uri="{909E8E84-426E-40DD-AFC4-6F175D3DCCD1}">
+                            <a14:hiddenFill xmlns:a14="http://schemas.microsoft.com/office/drawing/2010/main">
                               <a:solidFill>
                                 <a:srgbClr val="FFFFFF"/>
                               </a:solidFill>
@@ -6517,8 +6579,8 @@
                         </a:prstGeom>
                         <a:noFill/>
                         <a:extLst>
-                          <a:ext uri="{909E8E84-426E-40dd-AFC4-6F175D3DCCD1}">
-                            <a14:hiddenFill xmlns="" xmlns:mo="http://schemas.microsoft.com/office/mac/office/2008/main" xmlns:mv="urn:schemas-microsoft-com:mac:vml" xmlns:o="urn:schemas-microsoft-com:office:office" xmlns:v="urn:schemas-microsoft-com:vml" xmlns:w10="urn:schemas-microsoft-com:office:word" xmlns:w="http://schemas.openxmlformats.org/wordprocessingml/2006/main" xmlns:a14="http://schemas.microsoft.com/office/drawing/2010/main">
+                          <a:ext uri="{909E8E84-426E-40DD-AFC4-6F175D3DCCD1}">
+                            <a14:hiddenFill xmlns:a14="http://schemas.microsoft.com/office/drawing/2010/main">
                               <a:solidFill>
                                 <a:srgbClr val="FFFFFF"/>
                               </a:solidFill>
@@ -6557,8 +6619,8 @@
                         </a:prstGeom>
                         <a:noFill/>
                         <a:extLst>
-                          <a:ext uri="{909E8E84-426E-40dd-AFC4-6F175D3DCCD1}">
-                            <a14:hiddenFill xmlns="" xmlns:mo="http://schemas.microsoft.com/office/mac/office/2008/main" xmlns:mv="urn:schemas-microsoft-com:mac:vml" xmlns:o="urn:schemas-microsoft-com:office:office" xmlns:v="urn:schemas-microsoft-com:vml" xmlns:w10="urn:schemas-microsoft-com:office:word" xmlns:w="http://schemas.openxmlformats.org/wordprocessingml/2006/main" xmlns:a14="http://schemas.microsoft.com/office/drawing/2010/main">
+                          <a:ext uri="{909E8E84-426E-40DD-AFC4-6F175D3DCCD1}">
+                            <a14:hiddenFill xmlns:a14="http://schemas.microsoft.com/office/drawing/2010/main">
                               <a:solidFill>
                                 <a:srgbClr val="FFFFFF"/>
                               </a:solidFill>
@@ -6597,8 +6659,8 @@
                         </a:prstGeom>
                         <a:noFill/>
                         <a:extLst>
-                          <a:ext uri="{909E8E84-426E-40dd-AFC4-6F175D3DCCD1}">
-                            <a14:hiddenFill xmlns="" xmlns:mo="http://schemas.microsoft.com/office/mac/office/2008/main" xmlns:mv="urn:schemas-microsoft-com:mac:vml" xmlns:o="urn:schemas-microsoft-com:office:office" xmlns:v="urn:schemas-microsoft-com:vml" xmlns:w10="urn:schemas-microsoft-com:office:word" xmlns:w="http://schemas.openxmlformats.org/wordprocessingml/2006/main" xmlns:a14="http://schemas.microsoft.com/office/drawing/2010/main">
+                          <a:ext uri="{909E8E84-426E-40DD-AFC4-6F175D3DCCD1}">
+                            <a14:hiddenFill xmlns:a14="http://schemas.microsoft.com/office/drawing/2010/main">
                               <a:solidFill>
                                 <a:srgbClr val="FFFFFF"/>
                               </a:solidFill>
@@ -6637,8 +6699,8 @@
                         </a:prstGeom>
                         <a:noFill/>
                         <a:extLst>
-                          <a:ext uri="{909E8E84-426E-40dd-AFC4-6F175D3DCCD1}">
-                            <a14:hiddenFill xmlns="" xmlns:mo="http://schemas.microsoft.com/office/mac/office/2008/main" xmlns:mv="urn:schemas-microsoft-com:mac:vml" xmlns:o="urn:schemas-microsoft-com:office:office" xmlns:v="urn:schemas-microsoft-com:vml" xmlns:w10="urn:schemas-microsoft-com:office:word" xmlns:w="http://schemas.openxmlformats.org/wordprocessingml/2006/main" xmlns:a14="http://schemas.microsoft.com/office/drawing/2010/main">
+                          <a:ext uri="{909E8E84-426E-40DD-AFC4-6F175D3DCCD1}">
+                            <a14:hiddenFill xmlns:a14="http://schemas.microsoft.com/office/drawing/2010/main">
                               <a:solidFill>
                                 <a:srgbClr val="FFFFFF"/>
                               </a:solidFill>
@@ -6677,8 +6739,8 @@
                         </a:prstGeom>
                         <a:noFill/>
                         <a:extLst>
-                          <a:ext uri="{909E8E84-426E-40dd-AFC4-6F175D3DCCD1}">
-                            <a14:hiddenFill xmlns="" xmlns:mo="http://schemas.microsoft.com/office/mac/office/2008/main" xmlns:mv="urn:schemas-microsoft-com:mac:vml" xmlns:o="urn:schemas-microsoft-com:office:office" xmlns:v="urn:schemas-microsoft-com:vml" xmlns:w10="urn:schemas-microsoft-com:office:word" xmlns:w="http://schemas.openxmlformats.org/wordprocessingml/2006/main" xmlns:a14="http://schemas.microsoft.com/office/drawing/2010/main">
+                          <a:ext uri="{909E8E84-426E-40DD-AFC4-6F175D3DCCD1}">
+                            <a14:hiddenFill xmlns:a14="http://schemas.microsoft.com/office/drawing/2010/main">
                               <a:solidFill>
                                 <a:srgbClr val="FFFFFF"/>
                               </a:solidFill>
@@ -6717,8 +6779,8 @@
                         </a:prstGeom>
                         <a:noFill/>
                         <a:extLst>
-                          <a:ext uri="{909E8E84-426E-40dd-AFC4-6F175D3DCCD1}">
-                            <a14:hiddenFill xmlns="" xmlns:mo="http://schemas.microsoft.com/office/mac/office/2008/main" xmlns:mv="urn:schemas-microsoft-com:mac:vml" xmlns:o="urn:schemas-microsoft-com:office:office" xmlns:v="urn:schemas-microsoft-com:vml" xmlns:w10="urn:schemas-microsoft-com:office:word" xmlns:w="http://schemas.openxmlformats.org/wordprocessingml/2006/main" xmlns:a14="http://schemas.microsoft.com/office/drawing/2010/main">
+                          <a:ext uri="{909E8E84-426E-40DD-AFC4-6F175D3DCCD1}">
+                            <a14:hiddenFill xmlns:a14="http://schemas.microsoft.com/office/drawing/2010/main">
                               <a:solidFill>
                                 <a:srgbClr val="FFFFFF"/>
                               </a:solidFill>
@@ -6757,8 +6819,8 @@
                         </a:prstGeom>
                         <a:noFill/>
                         <a:extLst>
-                          <a:ext uri="{909E8E84-426E-40dd-AFC4-6F175D3DCCD1}">
-                            <a14:hiddenFill xmlns="" xmlns:mo="http://schemas.microsoft.com/office/mac/office/2008/main" xmlns:mv="urn:schemas-microsoft-com:mac:vml" xmlns:o="urn:schemas-microsoft-com:office:office" xmlns:v="urn:schemas-microsoft-com:vml" xmlns:w10="urn:schemas-microsoft-com:office:word" xmlns:w="http://schemas.openxmlformats.org/wordprocessingml/2006/main" xmlns:a14="http://schemas.microsoft.com/office/drawing/2010/main">
+                          <a:ext uri="{909E8E84-426E-40DD-AFC4-6F175D3DCCD1}">
+                            <a14:hiddenFill xmlns:a14="http://schemas.microsoft.com/office/drawing/2010/main">
                               <a:solidFill>
                                 <a:srgbClr val="FFFFFF"/>
                               </a:solidFill>
@@ -6797,8 +6859,8 @@
                         </a:prstGeom>
                         <a:noFill/>
                         <a:extLst>
-                          <a:ext uri="{909E8E84-426E-40dd-AFC4-6F175D3DCCD1}">
-                            <a14:hiddenFill xmlns="" xmlns:mo="http://schemas.microsoft.com/office/mac/office/2008/main" xmlns:mv="urn:schemas-microsoft-com:mac:vml" xmlns:o="urn:schemas-microsoft-com:office:office" xmlns:v="urn:schemas-microsoft-com:vml" xmlns:w10="urn:schemas-microsoft-com:office:word" xmlns:w="http://schemas.openxmlformats.org/wordprocessingml/2006/main" xmlns:a14="http://schemas.microsoft.com/office/drawing/2010/main">
+                          <a:ext uri="{909E8E84-426E-40DD-AFC4-6F175D3DCCD1}">
+                            <a14:hiddenFill xmlns:a14="http://schemas.microsoft.com/office/drawing/2010/main">
                               <a:solidFill>
                                 <a:srgbClr val="FFFFFF"/>
                               </a:solidFill>
@@ -6837,8 +6899,8 @@
                         </a:prstGeom>
                         <a:noFill/>
                         <a:extLst>
-                          <a:ext uri="{909E8E84-426E-40dd-AFC4-6F175D3DCCD1}">
-                            <a14:hiddenFill xmlns="" xmlns:mo="http://schemas.microsoft.com/office/mac/office/2008/main" xmlns:mv="urn:schemas-microsoft-com:mac:vml" xmlns:o="urn:schemas-microsoft-com:office:office" xmlns:v="urn:schemas-microsoft-com:vml" xmlns:w10="urn:schemas-microsoft-com:office:word" xmlns:w="http://schemas.openxmlformats.org/wordprocessingml/2006/main" xmlns:a14="http://schemas.microsoft.com/office/drawing/2010/main">
+                          <a:ext uri="{909E8E84-426E-40DD-AFC4-6F175D3DCCD1}">
+                            <a14:hiddenFill xmlns:a14="http://schemas.microsoft.com/office/drawing/2010/main">
                               <a:solidFill>
                                 <a:srgbClr val="FFFFFF"/>
                               </a:solidFill>
@@ -6877,8 +6939,8 @@
                         </a:prstGeom>
                         <a:noFill/>
                         <a:extLst>
-                          <a:ext uri="{909E8E84-426E-40dd-AFC4-6F175D3DCCD1}">
-                            <a14:hiddenFill xmlns="" xmlns:mo="http://schemas.microsoft.com/office/mac/office/2008/main" xmlns:mv="urn:schemas-microsoft-com:mac:vml" xmlns:o="urn:schemas-microsoft-com:office:office" xmlns:v="urn:schemas-microsoft-com:vml" xmlns:w10="urn:schemas-microsoft-com:office:word" xmlns:w="http://schemas.openxmlformats.org/wordprocessingml/2006/main" xmlns:a14="http://schemas.microsoft.com/office/drawing/2010/main">
+                          <a:ext uri="{909E8E84-426E-40DD-AFC4-6F175D3DCCD1}">
+                            <a14:hiddenFill xmlns:a14="http://schemas.microsoft.com/office/drawing/2010/main">
                               <a:solidFill>
                                 <a:srgbClr val="FFFFFF"/>
                               </a:solidFill>
@@ -6917,8 +6979,8 @@
                         </a:prstGeom>
                         <a:noFill/>
                         <a:extLst>
-                          <a:ext uri="{909E8E84-426E-40dd-AFC4-6F175D3DCCD1}">
-                            <a14:hiddenFill xmlns="" xmlns:mo="http://schemas.microsoft.com/office/mac/office/2008/main" xmlns:mv="urn:schemas-microsoft-com:mac:vml" xmlns:o="urn:schemas-microsoft-com:office:office" xmlns:v="urn:schemas-microsoft-com:vml" xmlns:w10="urn:schemas-microsoft-com:office:word" xmlns:w="http://schemas.openxmlformats.org/wordprocessingml/2006/main" xmlns:a14="http://schemas.microsoft.com/office/drawing/2010/main">
+                          <a:ext uri="{909E8E84-426E-40DD-AFC4-6F175D3DCCD1}">
+                            <a14:hiddenFill xmlns:a14="http://schemas.microsoft.com/office/drawing/2010/main">
                               <a:solidFill>
                                 <a:srgbClr val="FFFFFF"/>
                               </a:solidFill>
@@ -6939,7 +7001,7 @@
             </wp:anchor>
           </w:drawing>
         </mc:Choice>
-        <mc:Fallback>
+        <mc:Fallback xmlns:w15="http://schemas.microsoft.com/office/word/2012/wordml">
           <w:pict>
             <v:group w14:anchorId="71C87F30" id="Group 3" o:spid="_x0000_s1026" style="position:absolute;margin-left:98pt;margin-top:31pt;width:105.65pt;height:31.2pt;z-index:-251660288;mso-position-horizontal-relative:page;mso-position-vertical-relative:page" coordorigin="1903,678" coordsize="2113,746" o:gfxdata="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">
               <v:shapetype id="_x0000_t75" coordsize="21600,21600" o:spt="75" o:preferrelative="t" path="m@4@5l@4@11@9@11@9@5xe" filled="f" stroked="f">
@@ -7094,8 +7156,8 @@
                           <a:tailEnd/>
                         </a:ln>
                         <a:extLst>
-                          <a:ext uri="{909E8E84-426E-40dd-AFC4-6F175D3DCCD1}">
-                            <a14:hiddenFill xmlns="" xmlns:mo="http://schemas.microsoft.com/office/mac/office/2008/main" xmlns:mv="urn:schemas-microsoft-com:mac:vml" xmlns:o="urn:schemas-microsoft-com:office:office" xmlns:v="urn:schemas-microsoft-com:vml" xmlns:w10="urn:schemas-microsoft-com:office:word" xmlns:w="http://schemas.openxmlformats.org/wordprocessingml/2006/main" xmlns:a14="http://schemas.microsoft.com/office/drawing/2010/main">
+                          <a:ext uri="{909E8E84-426E-40DD-AFC4-6F175D3DCCD1}">
+                            <a14:hiddenFill xmlns:a14="http://schemas.microsoft.com/office/drawing/2010/main">
                               <a:solidFill>
                                 <a:srgbClr val="FFFFFF"/>
                               </a:solidFill>
@@ -7119,7 +7181,7 @@
             </wp:anchor>
           </w:drawing>
         </mc:Choice>
-        <mc:Fallback>
+        <mc:Fallback xmlns:w15="http://schemas.microsoft.com/office/word/2012/wordml">
           <w:pict>
             <v:group w14:anchorId="53E09FDC" id="Group 18" o:spid="_x0000_s1026" style="position:absolute;margin-left:26.05pt;margin-top:.1pt;width:.6pt;height:.1pt;z-index:-251663360;mso-position-horizontal-relative:page;mso-position-vertical-relative:page" coordorigin="521,2" coordsize="12,2" o:gfxdata="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">
               <v:shape id="Freeform 19" o:spid="_x0000_s1027" style="position:absolute;left:521;top:2;width:12;height:2;visibility:visible;mso-wrap-style:square;v-text-anchor:top" coordsize="12,2" o:gfxdata="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" path="m,l12,e" filled="f" strokeweight="36e-5mm">
@@ -7250,8 +7312,8 @@
                         <a:tailEnd/>
                       </a:ln>
                       <a:extLst>
-                        <a:ext uri="{909E8E84-426E-40dd-AFC4-6F175D3DCCD1}">
-                          <a14:hiddenFill xmlns="" xmlns:mo="http://schemas.microsoft.com/office/mac/office/2008/main" xmlns:mv="urn:schemas-microsoft-com:mac:vml" xmlns:o="urn:schemas-microsoft-com:office:office" xmlns:v="urn:schemas-microsoft-com:vml" xmlns:w10="urn:schemas-microsoft-com:office:word" xmlns:w="http://schemas.openxmlformats.org/wordprocessingml/2006/main" xmlns:a14="http://schemas.microsoft.com/office/drawing/2010/main">
+                        <a:ext uri="{909E8E84-426E-40DD-AFC4-6F175D3DCCD1}">
+                          <a14:hiddenFill xmlns:a14="http://schemas.microsoft.com/office/drawing/2010/main">
                             <a:noFill/>
                           </a14:hiddenFill>
                         </a:ext>
@@ -7270,7 +7332,7 @@
             </wp:anchor>
           </w:drawing>
         </mc:Choice>
-        <mc:Fallback>
+        <mc:Fallback xmlns:w15="http://schemas.microsoft.com/office/word/2012/wordml">
           <w:pict>
             <v:line w14:anchorId="7AC1DC5F" id="Straight Connector 2" o:spid="_x0000_s1026" style="position:absolute;z-index:251665408;visibility:visible;mso-wrap-style:square;mso-width-percent:0;mso-height-percent:0;mso-wrap-distance-left:9pt;mso-wrap-distance-top:-3e-5mm;mso-wrap-distance-right:9pt;mso-wrap-distance-bottom:-3e-5mm;mso-position-horizontal:absolute;mso-position-horizontal-relative:text;mso-position-vertical:absolute;mso-position-vertical-relative:text;mso-width-percent:0;mso-height-percent:0;mso-width-relative:page;mso-height-relative:page" from="38.5pt,64.75pt" to="524.35pt,64.75pt" o:gfxdata="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" strokeweight="1pt"/>
           </w:pict>
@@ -7291,8 +7353,8 @@
 </file>
 
 <file path=word/numbering.xml><?xml version="1.0" encoding="utf-8"?>
-<w:numbering xmlns:wpc="http://schemas.microsoft.com/office/word/2010/wordprocessingCanvas" xmlns:mc="http://schemas.openxmlformats.org/markup-compatibility/2006" xmlns:o="urn:schemas-microsoft-com:office:office" xmlns:r="http://schemas.openxmlformats.org/officeDocument/2006/relationships" xmlns:m="http://schemas.openxmlformats.org/officeDocument/2006/math" xmlns:v="urn:schemas-microsoft-com:vml" xmlns:wp14="http://schemas.microsoft.com/office/word/2010/wordprocessingDrawing" xmlns:wp="http://schemas.openxmlformats.org/drawingml/2006/wordprocessingDrawing" xmlns:w10="urn:schemas-microsoft-com:office:word" xmlns:w="http://schemas.openxmlformats.org/wordprocessingml/2006/main" xmlns:w14="http://schemas.microsoft.com/office/word/2010/wordml" xmlns:w15="http://schemas.microsoft.com/office/word/2012/wordml" xmlns:wpg="http://schemas.microsoft.com/office/word/2010/wordprocessingGroup" xmlns:wpi="http://schemas.microsoft.com/office/word/2010/wordprocessingInk" xmlns:wne="http://schemas.microsoft.com/office/word/2006/wordml" xmlns:wps="http://schemas.microsoft.com/office/word/2010/wordprocessingShape" mc:Ignorable="w14 w15 wp14">
-  <w:abstractNum w:abstractNumId="0" w15:restartNumberingAfterBreak="0">
+<w:numbering xmlns:wpc="http://schemas.microsoft.com/office/word/2010/wordprocessingCanvas" xmlns:mc="http://schemas.openxmlformats.org/markup-compatibility/2006" xmlns:o="urn:schemas-microsoft-com:office:office" xmlns:r="http://schemas.openxmlformats.org/officeDocument/2006/relationships" xmlns:m="http://schemas.openxmlformats.org/officeDocument/2006/math" xmlns:v="urn:schemas-microsoft-com:vml" xmlns:wp14="http://schemas.microsoft.com/office/word/2010/wordprocessingDrawing" xmlns:wp="http://schemas.openxmlformats.org/drawingml/2006/wordprocessingDrawing" xmlns:w10="urn:schemas-microsoft-com:office:word" xmlns:w="http://schemas.openxmlformats.org/wordprocessingml/2006/main" xmlns:w14="http://schemas.microsoft.com/office/word/2010/wordml" xmlns:wpg="http://schemas.microsoft.com/office/word/2010/wordprocessingGroup" xmlns:wpi="http://schemas.microsoft.com/office/word/2010/wordprocessingInk" xmlns:wne="http://schemas.microsoft.com/office/word/2006/wordml" xmlns:wps="http://schemas.microsoft.com/office/word/2010/wordprocessingShape" mc:Ignorable="w14 wp14">
+  <w:abstractNum w:abstractNumId="0">
     <w:nsid w:val="0B0E5AD2"/>
     <w:multiLevelType w:val="hybridMultilevel"/>
     <w:tmpl w:val="0BAAC7C6"/>
@@ -7405,7 +7467,7 @@
       </w:rPr>
     </w:lvl>
   </w:abstractNum>
-  <w:abstractNum w:abstractNumId="1" w15:restartNumberingAfterBreak="0">
+  <w:abstractNum w:abstractNumId="1">
     <w:nsid w:val="3A806ED3"/>
     <w:multiLevelType w:val="hybridMultilevel"/>
     <w:tmpl w:val="C066B1D8"/>
@@ -7518,7 +7580,7 @@
       </w:rPr>
     </w:lvl>
   </w:abstractNum>
-  <w:abstractNum w:abstractNumId="2" w15:restartNumberingAfterBreak="0">
+  <w:abstractNum w:abstractNumId="2">
     <w:nsid w:val="3B24201C"/>
     <w:multiLevelType w:val="hybridMultilevel"/>
     <w:tmpl w:val="389AC798"/>
@@ -7634,7 +7696,7 @@
       </w:rPr>
     </w:lvl>
   </w:abstractNum>
-  <w:abstractNum w:abstractNumId="3" w15:restartNumberingAfterBreak="0">
+  <w:abstractNum w:abstractNumId="3">
     <w:nsid w:val="3DD9758B"/>
     <w:multiLevelType w:val="hybridMultilevel"/>
     <w:tmpl w:val="6F64ED8C"/>
@@ -7757,7 +7819,7 @@
       </w:rPr>
     </w:lvl>
   </w:abstractNum>
-  <w:abstractNum w:abstractNumId="4" w15:restartNumberingAfterBreak="0">
+  <w:abstractNum w:abstractNumId="4">
     <w:nsid w:val="45ED5D67"/>
     <w:multiLevelType w:val="hybridMultilevel"/>
     <w:tmpl w:val="19460C6E"/>
@@ -7870,7 +7932,7 @@
       </w:rPr>
     </w:lvl>
   </w:abstractNum>
-  <w:abstractNum w:abstractNumId="5" w15:restartNumberingAfterBreak="0">
+  <w:abstractNum w:abstractNumId="5">
     <w:nsid w:val="4D3A5E76"/>
     <w:multiLevelType w:val="hybridMultilevel"/>
     <w:tmpl w:val="203E5122"/>
@@ -7986,7 +8048,7 @@
       </w:rPr>
     </w:lvl>
   </w:abstractNum>
-  <w:abstractNum w:abstractNumId="6" w15:restartNumberingAfterBreak="0">
+  <w:abstractNum w:abstractNumId="6">
     <w:nsid w:val="4FE6644A"/>
     <w:multiLevelType w:val="hybridMultilevel"/>
     <w:tmpl w:val="86504DBA"/>
@@ -8099,7 +8161,7 @@
       </w:rPr>
     </w:lvl>
   </w:abstractNum>
-  <w:abstractNum w:abstractNumId="7" w15:restartNumberingAfterBreak="0">
+  <w:abstractNum w:abstractNumId="7">
     <w:nsid w:val="545C0C88"/>
     <w:multiLevelType w:val="hybridMultilevel"/>
     <w:tmpl w:val="CF046434"/>
@@ -8215,7 +8277,7 @@
       </w:rPr>
     </w:lvl>
   </w:abstractNum>
-  <w:abstractNum w:abstractNumId="8" w15:restartNumberingAfterBreak="0">
+  <w:abstractNum w:abstractNumId="8">
     <w:nsid w:val="597B7DCB"/>
     <w:multiLevelType w:val="hybridMultilevel"/>
     <w:tmpl w:val="6DA264E0"/>
@@ -8328,7 +8390,7 @@
       </w:rPr>
     </w:lvl>
   </w:abstractNum>
-  <w:abstractNum w:abstractNumId="9" w15:restartNumberingAfterBreak="0">
+  <w:abstractNum w:abstractNumId="9">
     <w:nsid w:val="5A3D12B0"/>
     <w:multiLevelType w:val="hybridMultilevel"/>
     <w:tmpl w:val="3CDAE21C"/>
@@ -8441,7 +8503,7 @@
       </w:rPr>
     </w:lvl>
   </w:abstractNum>
-  <w:abstractNum w:abstractNumId="10" w15:restartNumberingAfterBreak="0">
+  <w:abstractNum w:abstractNumId="10">
     <w:nsid w:val="5DB00650"/>
     <w:multiLevelType w:val="hybridMultilevel"/>
     <w:tmpl w:val="A57E4B9E"/>
@@ -8557,7 +8619,7 @@
       </w:rPr>
     </w:lvl>
   </w:abstractNum>
-  <w:abstractNum w:abstractNumId="11" w15:restartNumberingAfterBreak="0">
+  <w:abstractNum w:abstractNumId="11">
     <w:nsid w:val="5E45408E"/>
     <w:multiLevelType w:val="hybridMultilevel"/>
     <w:tmpl w:val="838AA800"/>
@@ -8673,7 +8735,7 @@
       </w:rPr>
     </w:lvl>
   </w:abstractNum>
-  <w:abstractNum w:abstractNumId="12" w15:restartNumberingAfterBreak="0">
+  <w:abstractNum w:abstractNumId="12">
     <w:nsid w:val="5E9C51C8"/>
     <w:multiLevelType w:val="hybridMultilevel"/>
     <w:tmpl w:val="696CAEFC"/>
@@ -8789,7 +8851,7 @@
       </w:rPr>
     </w:lvl>
   </w:abstractNum>
-  <w:abstractNum w:abstractNumId="13" w15:restartNumberingAfterBreak="0">
+  <w:abstractNum w:abstractNumId="13">
     <w:nsid w:val="6C816EB0"/>
     <w:multiLevelType w:val="hybridMultilevel"/>
     <w:tmpl w:val="430457BA"/>
@@ -8905,7 +8967,7 @@
       </w:rPr>
     </w:lvl>
   </w:abstractNum>
-  <w:abstractNum w:abstractNumId="14" w15:restartNumberingAfterBreak="0">
+  <w:abstractNum w:abstractNumId="14">
     <w:nsid w:val="6EE17E5D"/>
     <w:multiLevelType w:val="hybridMultilevel"/>
     <w:tmpl w:val="22F80B04"/>
@@ -9070,7 +9132,7 @@
 </file>
 
 <file path=word/styles.xml><?xml version="1.0" encoding="utf-8"?>
-<w:styles xmlns:mc="http://schemas.openxmlformats.org/markup-compatibility/2006" xmlns:r="http://schemas.openxmlformats.org/officeDocument/2006/relationships" xmlns:w="http://schemas.openxmlformats.org/wordprocessingml/2006/main" xmlns:w14="http://schemas.microsoft.com/office/word/2010/wordml" xmlns:w15="http://schemas.microsoft.com/office/word/2012/wordml" mc:Ignorable="w14 w15">
+<w:styles xmlns:mc="http://schemas.openxmlformats.org/markup-compatibility/2006" xmlns:r="http://schemas.openxmlformats.org/officeDocument/2006/relationships" xmlns:w="http://schemas.openxmlformats.org/wordprocessingml/2006/main" xmlns:w14="http://schemas.microsoft.com/office/word/2010/wordml" mc:Ignorable="w14">
   <w:docDefaults>
     <w:rPrDefault>
       <w:rPr>
@@ -9086,369 +9148,684 @@
       </w:pPr>
     </w:pPrDefault>
   </w:docDefaults>
-  <w:latentStyles w:defLockedState="0" w:defUIPriority="99" w:defSemiHidden="0" w:defUnhideWhenUsed="0" w:defQFormat="0" w:count="371">
-    <w:lsdException w:name="Normal" w:uiPriority="0" w:qFormat="1"/>
-    <w:lsdException w:name="heading 1" w:uiPriority="1" w:qFormat="1"/>
-    <w:lsdException w:name="heading 2" w:semiHidden="1" w:uiPriority="9" w:unhideWhenUsed="1" w:qFormat="1"/>
-    <w:lsdException w:name="heading 3" w:semiHidden="1" w:uiPriority="9" w:unhideWhenUsed="1" w:qFormat="1"/>
-    <w:lsdException w:name="heading 4" w:semiHidden="1" w:uiPriority="9" w:unhideWhenUsed="1" w:qFormat="1"/>
-    <w:lsdException w:name="heading 5" w:semiHidden="1" w:uiPriority="9" w:unhideWhenUsed="1" w:qFormat="1"/>
-    <w:lsdException w:name="heading 6" w:semiHidden="1" w:uiPriority="9" w:unhideWhenUsed="1" w:qFormat="1"/>
-    <w:lsdException w:name="heading 7" w:semiHidden="1" w:uiPriority="9" w:unhideWhenUsed="1" w:qFormat="1"/>
-    <w:lsdException w:name="heading 8" w:semiHidden="1" w:uiPriority="9" w:unhideWhenUsed="1" w:qFormat="1"/>
-    <w:lsdException w:name="heading 9" w:semiHidden="1" w:uiPriority="9" w:unhideWhenUsed="1" w:qFormat="1"/>
-    <w:lsdException w:name="index 1" w:semiHidden="1" w:unhideWhenUsed="1"/>
-    <w:lsdException w:name="index 2" w:semiHidden="1" w:unhideWhenUsed="1"/>
-    <w:lsdException w:name="index 3" w:semiHidden="1" w:unhideWhenUsed="1"/>
-    <w:lsdException w:name="index 4" w:semiHidden="1" w:unhideWhenUsed="1"/>
-    <w:lsdException w:name="index 5" w:semiHidden="1" w:unhideWhenUsed="1"/>
-    <w:lsdException w:name="index 6" w:semiHidden="1" w:unhideWhenUsed="1"/>
-    <w:lsdException w:name="index 7" w:semiHidden="1" w:unhideWhenUsed="1"/>
-    <w:lsdException w:name="index 8" w:semiHidden="1" w:unhideWhenUsed="1"/>
-    <w:lsdException w:name="index 9" w:semiHidden="1" w:unhideWhenUsed="1"/>
-    <w:lsdException w:name="toc 1" w:semiHidden="1" w:uiPriority="39" w:unhideWhenUsed="1"/>
-    <w:lsdException w:name="toc 2" w:semiHidden="1" w:uiPriority="39" w:unhideWhenUsed="1"/>
-    <w:lsdException w:name="toc 3" w:semiHidden="1" w:uiPriority="39" w:unhideWhenUsed="1"/>
-    <w:lsdException w:name="toc 4" w:semiHidden="1" w:uiPriority="39" w:unhideWhenUsed="1"/>
-    <w:lsdException w:name="toc 5" w:semiHidden="1" w:uiPriority="39" w:unhideWhenUsed="1"/>
-    <w:lsdException w:name="toc 6" w:semiHidden="1" w:uiPriority="39" w:unhideWhenUsed="1"/>
-    <w:lsdException w:name="toc 7" w:semiHidden="1" w:uiPriority="39" w:unhideWhenUsed="1"/>
-    <w:lsdException w:name="toc 8" w:semiHidden="1" w:uiPriority="39" w:unhideWhenUsed="1"/>
-    <w:lsdException w:name="toc 9" w:semiHidden="1" w:uiPriority="39" w:unhideWhenUsed="1"/>
-    <w:lsdException w:name="Normal Indent" w:semiHidden="1" w:unhideWhenUsed="1"/>
-    <w:lsdException w:name="footnote text" w:semiHidden="1" w:unhideWhenUsed="1"/>
-    <w:lsdException w:name="annotation text" w:semiHidden="1" w:unhideWhenUsed="1"/>
-    <w:lsdException w:name="header" w:semiHidden="1" w:unhideWhenUsed="1"/>
-    <w:lsdException w:name="footer" w:semiHidden="1" w:unhideWhenUsed="1"/>
-    <w:lsdException w:name="index heading" w:semiHidden="1" w:unhideWhenUsed="1"/>
-    <w:lsdException w:name="caption" w:semiHidden="1" w:uiPriority="35" w:unhideWhenUsed="1" w:qFormat="1"/>
-    <w:lsdException w:name="table of figures" w:semiHidden="1" w:unhideWhenUsed="1"/>
-    <w:lsdException w:name="envelope address" w:semiHidden="1" w:unhideWhenUsed="1"/>
-    <w:lsdException w:name="envelope return" w:semiHidden="1" w:unhideWhenUsed="1"/>
-    <w:lsdException w:name="footnote reference" w:semiHidden="1" w:unhideWhenUsed="1"/>
-    <w:lsdException w:name="annotation reference" w:semiHidden="1" w:unhideWhenUsed="1"/>
-    <w:lsdException w:name="line number" w:semiHidden="1" w:unhideWhenUsed="1"/>
-    <w:lsdException w:name="page number" w:semiHidden="1" w:unhideWhenUsed="1"/>
-    <w:lsdException w:name="endnote reference" w:semiHidden="1" w:unhideWhenUsed="1"/>
-    <w:lsdException w:name="endnote text" w:semiHidden="1" w:unhideWhenUsed="1"/>
-    <w:lsdException w:name="table of authorities" w:semiHidden="1" w:unhideWhenUsed="1"/>
-    <w:lsdException w:name="macro" w:semiHidden="1" w:unhideWhenUsed="1"/>
-    <w:lsdException w:name="toa heading" w:semiHidden="1" w:unhideWhenUsed="1"/>
-    <w:lsdException w:name="List" w:semiHidden="1" w:unhideWhenUsed="1"/>
-    <w:lsdException w:name="List Bullet" w:semiHidden="1" w:unhideWhenUsed="1"/>
-    <w:lsdException w:name="List Number" w:semiHidden="1" w:unhideWhenUsed="1"/>
-    <w:lsdException w:name="List 2" w:semiHidden="1" w:unhideWhenUsed="1"/>
-    <w:lsdException w:name="List 3" w:semiHidden="1" w:unhideWhenUsed="1"/>
-    <w:lsdException w:name="List 4" w:semiHidden="1" w:unhideWhenUsed="1"/>
-    <w:lsdException w:name="List 5" w:semiHidden="1" w:unhideWhenUsed="1"/>
-    <w:lsdException w:name="List Bullet 2" w:semiHidden="1" w:unhideWhenUsed="1"/>
-    <w:lsdException w:name="List Bullet 3" w:semiHidden="1" w:unhideWhenUsed="1"/>
-    <w:lsdException w:name="List Bullet 4" w:semiHidden="1" w:unhideWhenUsed="1"/>
-    <w:lsdException w:name="List Bullet 5" w:semiHidden="1" w:unhideWhenUsed="1"/>
-    <w:lsdException w:name="List Number 2" w:semiHidden="1" w:unhideWhenUsed="1"/>
-    <w:lsdException w:name="List Number 3" w:semiHidden="1" w:unhideWhenUsed="1"/>
-    <w:lsdException w:name="List Number 4" w:semiHidden="1" w:unhideWhenUsed="1"/>
-    <w:lsdException w:name="List Number 5" w:semiHidden="1" w:unhideWhenUsed="1"/>
-    <w:lsdException w:name="Title" w:uiPriority="10" w:qFormat="1"/>
-    <w:lsdException w:name="Closing" w:semiHidden="1" w:unhideWhenUsed="1"/>
-    <w:lsdException w:name="Signature" w:semiHidden="1" w:unhideWhenUsed="1"/>
-    <w:lsdException w:name="Default Paragraph Font" w:semiHidden="1" w:uiPriority="1" w:unhideWhenUsed="1"/>
-    <w:lsdException w:name="Body Text" w:semiHidden="1" w:uiPriority="1" w:unhideWhenUsed="1" w:qFormat="1"/>
-    <w:lsdException w:name="Body Text Indent" w:semiHidden="1" w:unhideWhenUsed="1"/>
-    <w:lsdException w:name="List Continue" w:semiHidden="1" w:unhideWhenUsed="1"/>
-    <w:lsdException w:name="List Continue 2" w:semiHidden="1" w:unhideWhenUsed="1"/>
-    <w:lsdException w:name="List Continue 3" w:semiHidden="1" w:unhideWhenUsed="1"/>
-    <w:lsdException w:name="List Continue 4" w:semiHidden="1" w:unhideWhenUsed="1"/>
-    <w:lsdException w:name="List Continue 5" w:semiHidden="1" w:unhideWhenUsed="1"/>
-    <w:lsdException w:name="Message Header" w:semiHidden="1" w:unhideWhenUsed="1"/>
-    <w:lsdException w:name="Subtitle" w:uiPriority="11" w:qFormat="1"/>
-    <w:lsdException w:name="Salutation" w:semiHidden="1" w:unhideWhenUsed="1"/>
-    <w:lsdException w:name="Date" w:semiHidden="1" w:unhideWhenUsed="1"/>
-    <w:lsdException w:name="Body Text First Indent" w:semiHidden="1" w:unhideWhenUsed="1"/>
-    <w:lsdException w:name="Body Text First Indent 2" w:semiHidden="1" w:unhideWhenUsed="1"/>
-    <w:lsdException w:name="Note Heading" w:semiHidden="1" w:unhideWhenUsed="1"/>
-    <w:lsdException w:name="Body Text 2" w:semiHidden="1" w:unhideWhenUsed="1"/>
-    <w:lsdException w:name="Body Text 3" w:semiHidden="1" w:unhideWhenUsed="1"/>
-    <w:lsdException w:name="Body Text Indent 2" w:semiHidden="1" w:unhideWhenUsed="1"/>
-    <w:lsdException w:name="Body Text Indent 3" w:semiHidden="1" w:unhideWhenUsed="1"/>
-    <w:lsdException w:name="Block Text" w:semiHidden="1" w:unhideWhenUsed="1"/>
-    <w:lsdException w:name="Hyperlink" w:semiHidden="1" w:unhideWhenUsed="1"/>
-    <w:lsdException w:name="FollowedHyperlink" w:semiHidden="1" w:unhideWhenUsed="1"/>
-    <w:lsdException w:name="Strong" w:uiPriority="22" w:qFormat="1"/>
-    <w:lsdException w:name="Emphasis" w:uiPriority="20" w:qFormat="1"/>
-    <w:lsdException w:name="Document Map" w:semiHidden="1" w:unhideWhenUsed="1"/>
-    <w:lsdException w:name="Plain Text" w:semiHidden="1" w:unhideWhenUsed="1"/>
-    <w:lsdException w:name="E-mail Signature" w:semiHidden="1" w:unhideWhenUsed="1"/>
-    <w:lsdException w:name="HTML Top of Form" w:semiHidden="1" w:unhideWhenUsed="1"/>
-    <w:lsdException w:name="HTML Bottom of Form" w:semiHidden="1" w:unhideWhenUsed="1"/>
-    <w:lsdException w:name="Normal (Web)" w:semiHidden="1" w:unhideWhenUsed="1"/>
-    <w:lsdException w:name="HTML Acronym" w:semiHidden="1" w:unhideWhenUsed="1"/>
-    <w:lsdException w:name="HTML Address" w:semiHidden="1" w:unhideWhenUsed="1"/>
-    <w:lsdException w:name="HTML Cite" w:semiHidden="1" w:unhideWhenUsed="1"/>
-    <w:lsdException w:name="HTML Code" w:semiHidden="1" w:unhideWhenUsed="1"/>
-    <w:lsdException w:name="HTML Definition" w:semiHidden="1" w:unhideWhenUsed="1"/>
-    <w:lsdException w:name="HTML Keyboard" w:semiHidden="1" w:unhideWhenUsed="1"/>
-    <w:lsdException w:name="HTML Preformatted" w:semiHidden="1" w:unhideWhenUsed="1"/>
-    <w:lsdException w:name="HTML Sample" w:semiHidden="1" w:unhideWhenUsed="1"/>
-    <w:lsdException w:name="HTML Typewriter" w:semiHidden="1" w:unhideWhenUsed="1"/>
-    <w:lsdException w:name="HTML Variable" w:semiHidden="1" w:unhideWhenUsed="1"/>
-    <w:lsdException w:name="Normal Table" w:semiHidden="1" w:unhideWhenUsed="1"/>
-    <w:lsdException w:name="annotation subject" w:semiHidden="1" w:unhideWhenUsed="1"/>
-    <w:lsdException w:name="No List" w:semiHidden="1" w:unhideWhenUsed="1"/>
-    <w:lsdException w:name="Outline List 1" w:semiHidden="1" w:unhideWhenUsed="1"/>
-    <w:lsdException w:name="Outline List 2" w:semiHidden="1" w:unhideWhenUsed="1"/>
-    <w:lsdException w:name="Outline List 3" w:semiHidden="1" w:unhideWhenUsed="1"/>
-    <w:lsdException w:name="Table Simple 1" w:semiHidden="1" w:unhideWhenUsed="1"/>
-    <w:lsdException w:name="Table Simple 2" w:semiHidden="1" w:unhideWhenUsed="1"/>
-    <w:lsdException w:name="Table Simple 3" w:semiHidden="1" w:unhideWhenUsed="1"/>
-    <w:lsdException w:name="Table Classic 1" w:semiHidden="1" w:unhideWhenUsed="1"/>
-    <w:lsdException w:name="Table Classic 2" w:semiHidden="1" w:unhideWhenUsed="1"/>
-    <w:lsdException w:name="Table Classic 3" w:semiHidden="1" w:unhideWhenUsed="1"/>
-    <w:lsdException w:name="Table Classic 4" w:semiHidden="1" w:unhideWhenUsed="1"/>
-    <w:lsdException w:name="Table Colorful 1" w:semiHidden="1" w:unhideWhenUsed="1"/>
-    <w:lsdException w:name="Table Colorful 2" w:semiHidden="1" w:unhideWhenUsed="1"/>
-    <w:lsdException w:name="Table Colorful 3" w:semiHidden="1" w:unhideWhenUsed="1"/>
-    <w:lsdException w:name="Table Columns 1" w:semiHidden="1" w:unhideWhenUsed="1"/>
-    <w:lsdException w:name="Table Columns 2" w:semiHidden="1" w:unhideWhenUsed="1"/>
-    <w:lsdException w:name="Table Columns 3" w:semiHidden="1" w:unhideWhenUsed="1"/>
-    <w:lsdException w:name="Table Columns 4" w:semiHidden="1" w:unhideWhenUsed="1"/>
-    <w:lsdException w:name="Table Columns 5" w:semiHidden="1" w:unhideWhenUsed="1"/>
-    <w:lsdException w:name="Table Grid 1" w:semiHidden="1" w:unhideWhenUsed="1"/>
-    <w:lsdException w:name="Table Grid 2" w:semiHidden="1" w:unhideWhenUsed="1"/>
-    <w:lsdException w:name="Table Grid 3" w:semiHidden="1" w:unhideWhenUsed="1"/>
-    <w:lsdException w:name="Table Grid 4" w:semiHidden="1" w:unhideWhenUsed="1"/>
-    <w:lsdException w:name="Table Grid 5" w:semiHidden="1" w:unhideWhenUsed="1"/>
-    <w:lsdException w:name="Table Grid 6" w:semiHidden="1" w:unhideWhenUsed="1"/>
-    <w:lsdException w:name="Table Grid 7" w:semiHidden="1" w:unhideWhenUsed="1"/>
-    <w:lsdException w:name="Table Grid 8" w:semiHidden="1" w:unhideWhenUsed="1"/>
-    <w:lsdException w:name="Table List 1" w:semiHidden="1" w:unhideWhenUsed="1"/>
-    <w:lsdException w:name="Table List 2" w:semiHidden="1" w:unhideWhenUsed="1"/>
-    <w:lsdException w:name="Table List 3" w:semiHidden="1" w:unhideWhenUsed="1"/>
-    <w:lsdException w:name="Table List 4" w:semiHidden="1" w:unhideWhenUsed="1"/>
-    <w:lsdException w:name="Table List 5" w:semiHidden="1" w:unhideWhenUsed="1"/>
-    <w:lsdException w:name="Table List 6" w:semiHidden="1" w:unhideWhenUsed="1"/>
-    <w:lsdException w:name="Table List 7" w:semiHidden="1" w:unhideWhenUsed="1"/>
-    <w:lsdException w:name="Table List 8" w:semiHidden="1" w:unhideWhenUsed="1"/>
-    <w:lsdException w:name="Table 3D effects 1" w:semiHidden="1" w:unhideWhenUsed="1"/>
-    <w:lsdException w:name="Table 3D effects 2" w:semiHidden="1" w:unhideWhenUsed="1"/>
-    <w:lsdException w:name="Table 3D effects 3" w:semiHidden="1" w:unhideWhenUsed="1"/>
-    <w:lsdException w:name="Table Contemporary" w:semiHidden="1" w:unhideWhenUsed="1"/>
-    <w:lsdException w:name="Table Elegant" w:semiHidden="1" w:unhideWhenUsed="1"/>
-    <w:lsdException w:name="Table Professional" w:semiHidden="1" w:unhideWhenUsed="1"/>
-    <w:lsdException w:name="Table Subtle 1" w:semiHidden="1" w:unhideWhenUsed="1"/>
-    <w:lsdException w:name="Table Subtle 2" w:semiHidden="1" w:unhideWhenUsed="1"/>
-    <w:lsdException w:name="Table Web 1" w:semiHidden="1" w:unhideWhenUsed="1"/>
-    <w:lsdException w:name="Table Web 2" w:semiHidden="1" w:unhideWhenUsed="1"/>
-    <w:lsdException w:name="Table Web 3" w:semiHidden="1" w:unhideWhenUsed="1"/>
-    <w:lsdException w:name="Balloon Text" w:semiHidden="1" w:unhideWhenUsed="1"/>
-    <w:lsdException w:name="Table Grid" w:uiPriority="59"/>
-    <w:lsdException w:name="Table Theme" w:semiHidden="1" w:unhideWhenUsed="1"/>
-    <w:lsdException w:name="Placeholder Text" w:semiHidden="1"/>
-    <w:lsdException w:name="No Spacing" w:uiPriority="1" w:qFormat="1"/>
-    <w:lsdException w:name="Light Shading" w:uiPriority="60"/>
-    <w:lsdException w:name="Light List" w:uiPriority="61"/>
-    <w:lsdException w:name="Light Grid" w:uiPriority="62"/>
-    <w:lsdException w:name="Medium Shading 1" w:uiPriority="63"/>
-    <w:lsdException w:name="Medium Shading 2" w:uiPriority="64"/>
-    <w:lsdException w:name="Medium List 1" w:uiPriority="65"/>
-    <w:lsdException w:name="Medium List 2" w:uiPriority="66"/>
-    <w:lsdException w:name="Medium Grid 1" w:uiPriority="67"/>
-    <w:lsdException w:name="Medium Grid 2" w:uiPriority="68"/>
-    <w:lsdException w:name="Medium Grid 3" w:uiPriority="69"/>
-    <w:lsdException w:name="Dark List" w:uiPriority="70"/>
-    <w:lsdException w:name="Colorful Shading" w:uiPriority="71"/>
-    <w:lsdException w:name="Colorful List" w:uiPriority="72"/>
-    <w:lsdException w:name="Colorful Grid" w:uiPriority="73"/>
-    <w:lsdException w:name="Light Shading Accent 1" w:uiPriority="60"/>
-    <w:lsdException w:name="Light List Accent 1" w:uiPriority="61"/>
-    <w:lsdException w:name="Light Grid Accent 1" w:uiPriority="62"/>
-    <w:lsdException w:name="Medium Shading 1 Accent 1" w:uiPriority="63"/>
-    <w:lsdException w:name="Medium Shading 2 Accent 1" w:uiPriority="64"/>
-    <w:lsdException w:name="Medium List 1 Accent 1" w:uiPriority="65"/>
-    <w:lsdException w:name="Revision" w:semiHidden="1"/>
-    <w:lsdException w:name="List Paragraph" w:uiPriority="0" w:qFormat="1"/>
-    <w:lsdException w:name="Quote" w:uiPriority="29" w:qFormat="1"/>
-    <w:lsdException w:name="Intense Quote" w:uiPriority="30" w:qFormat="1"/>
-    <w:lsdException w:name="Medium List 2 Accent 1" w:uiPriority="66"/>
-    <w:lsdException w:name="Medium Grid 1 Accent 1" w:uiPriority="67"/>
-    <w:lsdException w:name="Medium Grid 2 Accent 1" w:uiPriority="68"/>
-    <w:lsdException w:name="Medium Grid 3 Accent 1" w:uiPriority="69"/>
-    <w:lsdException w:name="Dark List Accent 1" w:uiPriority="70"/>
-    <w:lsdException w:name="Colorful Shading Accent 1" w:uiPriority="71"/>
-    <w:lsdException w:name="Colorful List Accent 1" w:uiPriority="72"/>
-    <w:lsdException w:name="Colorful Grid Accent 1" w:uiPriority="73"/>
-    <w:lsdException w:name="Light Shading Accent 2" w:uiPriority="60"/>
-    <w:lsdException w:name="Light List Accent 2" w:uiPriority="61"/>
-    <w:lsdException w:name="Light Grid Accent 2" w:uiPriority="62"/>
-    <w:lsdException w:name="Medium Shading 1 Accent 2" w:uiPriority="63"/>
-    <w:lsdException w:name="Medium Shading 2 Accent 2" w:uiPriority="64"/>
-    <w:lsdException w:name="Medium List 1 Accent 2" w:uiPriority="65"/>
-    <w:lsdException w:name="Medium List 2 Accent 2" w:uiPriority="66"/>
-    <w:lsdException w:name="Medium Grid 1 Accent 2" w:uiPriority="67"/>
-    <w:lsdException w:name="Medium Grid 2 Accent 2" w:uiPriority="68"/>
-    <w:lsdException w:name="Medium Grid 3 Accent 2" w:uiPriority="69"/>
-    <w:lsdException w:name="Dark List Accent 2" w:uiPriority="70"/>
-    <w:lsdException w:name="Colorful Shading Accent 2" w:uiPriority="71"/>
-    <w:lsdException w:name="Colorful List Accent 2" w:uiPriority="72"/>
-    <w:lsdException w:name="Colorful Grid Accent 2" w:uiPriority="73"/>
-    <w:lsdException w:name="Light Shading Accent 3" w:uiPriority="60"/>
-    <w:lsdException w:name="Light List Accent 3" w:uiPriority="61"/>
-    <w:lsdException w:name="Light Grid Accent 3" w:uiPriority="62"/>
-    <w:lsdException w:name="Medium Shading 1 Accent 3" w:uiPriority="63"/>
-    <w:lsdException w:name="Medium Shading 2 Accent 3" w:uiPriority="64"/>
-    <w:lsdException w:name="Medium List 1 Accent 3" w:uiPriority="65"/>
-    <w:lsdException w:name="Medium List 2 Accent 3" w:uiPriority="66"/>
-    <w:lsdException w:name="Medium Grid 1 Accent 3" w:uiPriority="67"/>
-    <w:lsdException w:name="Medium Grid 2 Accent 3" w:uiPriority="68"/>
-    <w:lsdException w:name="Medium Grid 3 Accent 3" w:uiPriority="69"/>
-    <w:lsdException w:name="Dark List Accent 3" w:uiPriority="70"/>
-    <w:lsdException w:name="Colorful Shading Accent 3" w:uiPriority="71"/>
-    <w:lsdException w:name="Colorful List Accent 3" w:uiPriority="72"/>
-    <w:lsdException w:name="Colorful Grid Accent 3" w:uiPriority="73"/>
-    <w:lsdException w:name="Light Shading Accent 4" w:uiPriority="60"/>
-    <w:lsdException w:name="Light List Accent 4" w:uiPriority="61"/>
-    <w:lsdException w:name="Light Grid Accent 4" w:uiPriority="62"/>
-    <w:lsdException w:name="Medium Shading 1 Accent 4" w:uiPriority="63"/>
-    <w:lsdException w:name="Medium Shading 2 Accent 4" w:uiPriority="64"/>
-    <w:lsdException w:name="Medium List 1 Accent 4" w:uiPriority="65"/>
-    <w:lsdException w:name="Medium List 2 Accent 4" w:uiPriority="66"/>
-    <w:lsdException w:name="Medium Grid 1 Accent 4" w:uiPriority="67"/>
-    <w:lsdException w:name="Medium Grid 2 Accent 4" w:uiPriority="68"/>
-    <w:lsdException w:name="Medium Grid 3 Accent 4" w:uiPriority="69"/>
-    <w:lsdException w:name="Dark List Accent 4" w:uiPriority="70"/>
-    <w:lsdException w:name="Colorful Shading Accent 4" w:uiPriority="71"/>
-    <w:lsdException w:name="Colorful List Accent 4" w:uiPriority="72"/>
-    <w:lsdException w:name="Colorful Grid Accent 4" w:uiPriority="73"/>
-    <w:lsdException w:name="Light Shading Accent 5" w:uiPriority="60"/>
-    <w:lsdException w:name="Light List Accent 5" w:uiPriority="61"/>
-    <w:lsdException w:name="Light Grid Accent 5" w:uiPriority="62"/>
-    <w:lsdException w:name="Medium Shading 1 Accent 5" w:uiPriority="63"/>
-    <w:lsdException w:name="Medium Shading 2 Accent 5" w:uiPriority="64"/>
-    <w:lsdException w:name="Medium List 1 Accent 5" w:uiPriority="65"/>
-    <w:lsdException w:name="Medium List 2 Accent 5" w:uiPriority="66"/>
-    <w:lsdException w:name="Medium Grid 1 Accent 5" w:uiPriority="67"/>
-    <w:lsdException w:name="Medium Grid 2 Accent 5" w:uiPriority="68"/>
-    <w:lsdException w:name="Medium Grid 3 Accent 5" w:uiPriority="69"/>
-    <w:lsdException w:name="Dark List Accent 5" w:uiPriority="70"/>
-    <w:lsdException w:name="Colorful Shading Accent 5" w:uiPriority="71"/>
-    <w:lsdException w:name="Colorful List Accent 5" w:uiPriority="72"/>
-    <w:lsdException w:name="Colorful Grid Accent 5" w:uiPriority="73"/>
-    <w:lsdException w:name="Light Shading Accent 6" w:uiPriority="60"/>
-    <w:lsdException w:name="Light List Accent 6" w:uiPriority="61"/>
-    <w:lsdException w:name="Light Grid Accent 6" w:uiPriority="62"/>
-    <w:lsdException w:name="Medium Shading 1 Accent 6" w:uiPriority="63"/>
-    <w:lsdException w:name="Medium Shading 2 Accent 6" w:uiPriority="64"/>
-    <w:lsdException w:name="Medium List 1 Accent 6" w:uiPriority="65"/>
-    <w:lsdException w:name="Medium List 2 Accent 6" w:uiPriority="66"/>
-    <w:lsdException w:name="Medium Grid 1 Accent 6" w:uiPriority="67"/>
-    <w:lsdException w:name="Medium Grid 2 Accent 6" w:uiPriority="68"/>
-    <w:lsdException w:name="Medium Grid 3 Accent 6" w:uiPriority="69"/>
-    <w:lsdException w:name="Dark List Accent 6" w:uiPriority="70"/>
-    <w:lsdException w:name="Colorful Shading Accent 6" w:uiPriority="71"/>
-    <w:lsdException w:name="Colorful List Accent 6" w:uiPriority="72"/>
-    <w:lsdException w:name="Colorful Grid Accent 6" w:uiPriority="73"/>
-    <w:lsdException w:name="Subtle Emphasis" w:uiPriority="19" w:qFormat="1"/>
-    <w:lsdException w:name="Intense Emphasis" w:uiPriority="21" w:qFormat="1"/>
-    <w:lsdException w:name="Subtle Reference" w:uiPriority="31" w:qFormat="1"/>
-    <w:lsdException w:name="Intense Reference" w:uiPriority="32" w:qFormat="1"/>
-    <w:lsdException w:name="Book Title" w:uiPriority="33" w:qFormat="1"/>
-    <w:lsdException w:name="Bibliography" w:semiHidden="1" w:uiPriority="37" w:unhideWhenUsed="1"/>
-    <w:lsdException w:name="TOC Heading" w:semiHidden="1" w:uiPriority="39" w:unhideWhenUsed="1" w:qFormat="1"/>
-    <w:lsdException w:name="Grid Table 4" w:uiPriority="49"/>
-    <w:lsdException w:name="Grid Table 5 Dark" w:uiPriority="50"/>
-    <w:lsdException w:name="Grid Table 6 Colorful" w:uiPriority="51"/>
-    <w:lsdException w:name="Grid Table 7 Colorful" w:uiPriority="52"/>
-    <w:lsdException w:name="Grid Table 1 Light Accent 1" w:uiPriority="46"/>
-    <w:lsdException w:name="Grid Table 2 Accent 1" w:uiPriority="47"/>
-    <w:lsdException w:name="Grid Table 3 Accent 1" w:uiPriority="48"/>
-    <w:lsdException w:name="Grid Table 4 Accent 1" w:uiPriority="49"/>
-    <w:lsdException w:name="Grid Table 5 Dark Accent 1" w:uiPriority="50"/>
-    <w:lsdException w:name="Grid Table 6 Colorful Accent 1" w:uiPriority="51"/>
-    <w:lsdException w:name="Grid Table 7 Colorful Accent 1" w:uiPriority="52"/>
-    <w:lsdException w:name="Grid Table 1 Light Accent 2" w:uiPriority="46"/>
-    <w:lsdException w:name="Grid Table 2 Accent 2" w:uiPriority="47"/>
-    <w:lsdException w:name="Grid Table 3 Accent 2" w:uiPriority="48"/>
-    <w:lsdException w:name="Grid Table 4 Accent 2" w:uiPriority="49"/>
-    <w:lsdException w:name="Grid Table 5 Dark Accent 2" w:uiPriority="50"/>
-    <w:lsdException w:name="Grid Table 6 Colorful Accent 2" w:uiPriority="51"/>
-    <w:lsdException w:name="Grid Table 7 Colorful Accent 2" w:uiPriority="52"/>
-    <w:lsdException w:name="Grid Table 1 Light Accent 3" w:uiPriority="46"/>
-    <w:lsdException w:name="Grid Table 2 Accent 3" w:uiPriority="47"/>
-    <w:lsdException w:name="Grid Table 3 Accent 3" w:uiPriority="48"/>
-    <w:lsdException w:name="Grid Table 4 Accent 3" w:uiPriority="49"/>
-    <w:lsdException w:name="Grid Table 5 Dark Accent 3" w:uiPriority="50"/>
-    <w:lsdException w:name="Grid Table 6 Colorful Accent 3" w:uiPriority="51"/>
-    <w:lsdException w:name="Grid Table 7 Colorful Accent 3" w:uiPriority="52"/>
-    <w:lsdException w:name="Grid Table 1 Light Accent 4" w:uiPriority="46"/>
-    <w:lsdException w:name="Grid Table 2 Accent 4" w:uiPriority="47"/>
-    <w:lsdException w:name="Grid Table 3 Accent 4" w:uiPriority="48"/>
-    <w:lsdException w:name="Grid Table 4 Accent 4" w:uiPriority="49"/>
-    <w:lsdException w:name="Grid Table 5 Dark Accent 4" w:uiPriority="50"/>
-    <w:lsdException w:name="Grid Table 6 Colorful Accent 4" w:uiPriority="51"/>
-    <w:lsdException w:name="Grid Table 7 Colorful Accent 4" w:uiPriority="52"/>
-    <w:lsdException w:name="Grid Table 1 Light Accent 5" w:uiPriority="46"/>
-    <w:lsdException w:name="Grid Table 2 Accent 5" w:uiPriority="47"/>
-    <w:lsdException w:name="Grid Table 3 Accent 5" w:uiPriority="48"/>
-    <w:lsdException w:name="Grid Table 4 Accent 5" w:uiPriority="49"/>
-    <w:lsdException w:name="Grid Table 5 Dark Accent 5" w:uiPriority="50"/>
-    <w:lsdException w:name="Grid Table 6 Colorful Accent 5" w:uiPriority="51"/>
-    <w:lsdException w:name="Grid Table 7 Colorful Accent 5" w:uiPriority="52"/>
-    <w:lsdException w:name="Grid Table 1 Light Accent 6" w:uiPriority="46"/>
-    <w:lsdException w:name="Grid Table 2 Accent 6" w:uiPriority="47"/>
-    <w:lsdException w:name="Grid Table 3 Accent 6" w:uiPriority="48"/>
-    <w:lsdException w:name="Grid Table 4 Accent 6" w:uiPriority="49"/>
-    <w:lsdException w:name="Grid Table 5 Dark Accent 6" w:uiPriority="50"/>
-    <w:lsdException w:name="Grid Table 6 Colorful Accent 6" w:uiPriority="51"/>
-    <w:lsdException w:name="Grid Table 7 Colorful Accent 6" w:uiPriority="52"/>
-    <w:lsdException w:name="List Table 1 Light" w:uiPriority="46"/>
-    <w:lsdException w:name="List Table 2" w:uiPriority="47"/>
-    <w:lsdException w:name="List Table 3" w:uiPriority="48"/>
-    <w:lsdException w:name="List Table 4" w:uiPriority="49"/>
-    <w:lsdException w:name="List Table 5 Dark" w:uiPriority="50"/>
-    <w:lsdException w:name="List Table 6 Colorful" w:uiPriority="51"/>
-    <w:lsdException w:name="List Table 7 Colorful" w:uiPriority="52"/>
-    <w:lsdException w:name="List Table 1 Light Accent 1" w:uiPriority="46"/>
-    <w:lsdException w:name="List Table 2 Accent 1" w:uiPriority="47"/>
-    <w:lsdException w:name="List Table 3 Accent 1" w:uiPriority="48"/>
-    <w:lsdException w:name="List Table 4 Accent 1" w:uiPriority="49"/>
-    <w:lsdException w:name="List Table 5 Dark Accent 1" w:uiPriority="50"/>
-    <w:lsdException w:name="List Table 6 Colorful Accent 1" w:uiPriority="51"/>
-    <w:lsdException w:name="List Table 7 Colorful Accent 1" w:uiPriority="52"/>
-    <w:lsdException w:name="List Table 1 Light Accent 2" w:uiPriority="46"/>
-    <w:lsdException w:name="List Table 2 Accent 2" w:uiPriority="47"/>
-    <w:lsdException w:name="List Table 3 Accent 2" w:uiPriority="48"/>
-    <w:lsdException w:name="List Table 4 Accent 2" w:uiPriority="49"/>
-    <w:lsdException w:name="List Table 5 Dark Accent 2" w:uiPriority="50"/>
-    <w:lsdException w:name="List Table 6 Colorful Accent 2" w:uiPriority="51"/>
-    <w:lsdException w:name="List Table 7 Colorful Accent 2" w:uiPriority="52"/>
-    <w:lsdException w:name="List Table 1 Light Accent 3" w:uiPriority="46"/>
-    <w:lsdException w:name="List Table 2 Accent 3" w:uiPriority="47"/>
-    <w:lsdException w:name="List Table 3 Accent 3" w:uiPriority="48"/>
-    <w:lsdException w:name="List Table 4 Accent 3" w:uiPriority="49"/>
-    <w:lsdException w:name="List Table 5 Dark Accent 3" w:uiPriority="50"/>
-    <w:lsdException w:name="List Table 6 Colorful Accent 3" w:uiPriority="51"/>
-    <w:lsdException w:name="List Table 7 Colorful Accent 3" w:uiPriority="52"/>
-    <w:lsdException w:name="List Table 1 Light Accent 4" w:uiPriority="46"/>
-    <w:lsdException w:name="List Table 2 Accent 4" w:uiPriority="47"/>
-    <w:lsdException w:name="List Table 3 Accent 4" w:uiPriority="48"/>
-    <w:lsdException w:name="List Table 4 Accent 4" w:uiPriority="49"/>
-    <w:lsdException w:name="List Table 5 Dark Accent 4" w:uiPriority="50"/>
-    <w:lsdException w:name="List Table 6 Colorful Accent 4" w:uiPriority="51"/>
-    <w:lsdException w:name="List Table 7 Colorful Accent 4" w:uiPriority="52"/>
-    <w:lsdException w:name="List Table 1 Light Accent 5" w:uiPriority="46"/>
-    <w:lsdException w:name="List Table 2 Accent 5" w:uiPriority="47"/>
-    <w:lsdException w:name="List Table 3 Accent 5" w:uiPriority="48"/>
-    <w:lsdException w:name="List Table 4 Accent 5" w:uiPriority="49"/>
-    <w:lsdException w:name="List Table 5 Dark Accent 5" w:uiPriority="50"/>
-    <w:lsdException w:name="List Table 6 Colorful Accent 5" w:uiPriority="51"/>
-    <w:lsdException w:name="List Table 7 Colorful Accent 5" w:uiPriority="52"/>
-    <w:lsdException w:name="List Table 1 Light Accent 6" w:uiPriority="46"/>
-    <w:lsdException w:name="List Table 2 Accent 6" w:uiPriority="47"/>
-    <w:lsdException w:name="List Table 3 Accent 6" w:uiPriority="48"/>
-    <w:lsdException w:name="List Table 4 Accent 6" w:uiPriority="49"/>
-    <w:lsdException w:name="List Table 5 Dark Accent 6" w:uiPriority="50"/>
-    <w:lsdException w:name="List Table 6 Colorful Accent 6" w:uiPriority="51"/>
-    <w:lsdException w:name="List Table 7 Colorful Accent 6" w:uiPriority="52"/>
+  <w:latentStyles w:defLockedState="0" w:defUIPriority="99" w:defSemiHidden="1" w:defUnhideWhenUsed="1" w:defQFormat="0" w:count="267">
+    <w:lsdException w:name="Normal" w:semiHidden="0" w:uiPriority="0" w:unhideWhenUsed="0" w:qFormat="1"/>
+    <w:lsdException w:name="heading 1" w:semiHidden="0" w:uiPriority="1" w:unhideWhenUsed="0" w:qFormat="1"/>
+    <w:lsdException w:name="heading 2" w:uiPriority="9" w:qFormat="1"/>
+    <w:lsdException w:name="heading 3" w:uiPriority="9" w:qFormat="1"/>
+    <w:lsdException w:name="heading 4" w:uiPriority="9" w:qFormat="1"/>
+    <w:lsdException w:name="heading 5" w:uiPriority="9" w:qFormat="1"/>
+    <w:lsdException w:name="heading 6" w:uiPriority="9" w:qFormat="1"/>
+    <w:lsdException w:name="heading 7" w:uiPriority="9" w:qFormat="1"/>
+    <w:lsdException w:name="heading 8" w:uiPriority="9" w:qFormat="1"/>
+    <w:lsdException w:name="heading 9" w:uiPriority="9" w:qFormat="1"/>
+    <w:lsdException w:name="toc 1" w:uiPriority="39"/>
+    <w:lsdException w:name="toc 2" w:uiPriority="39"/>
+    <w:lsdException w:name="toc 3" w:uiPriority="39"/>
+    <w:lsdException w:name="toc 4" w:uiPriority="39"/>
+    <w:lsdException w:name="toc 5" w:uiPriority="39"/>
+    <w:lsdException w:name="toc 6" w:uiPriority="39"/>
+    <w:lsdException w:name="toc 7" w:uiPriority="39"/>
+    <w:lsdException w:name="toc 8" w:uiPriority="39"/>
+    <w:lsdException w:name="toc 9" w:uiPriority="39"/>
+    <w:lsdException w:name="caption" w:uiPriority="35" w:qFormat="1"/>
+    <w:lsdException w:name="Title" w:semiHidden="0" w:uiPriority="10" w:unhideWhenUsed="0" w:qFormat="1"/>
+    <w:lsdException w:name="Default Paragraph Font" w:uiPriority="1"/>
+    <w:lsdException w:name="Body Text" w:uiPriority="1" w:qFormat="1"/>
+    <w:lsdException w:name="Subtitle" w:semiHidden="0" w:uiPriority="11" w:unhideWhenUsed="0" w:qFormat="1"/>
+    <w:lsdException w:name="Strong" w:semiHidden="0" w:uiPriority="22" w:unhideWhenUsed="0" w:qFormat="1"/>
+    <w:lsdException w:name="Emphasis" w:semiHidden="0" w:uiPriority="20" w:unhideWhenUsed="0" w:qFormat="1"/>
+    <w:lsdException w:name="Table Grid" w:semiHidden="0" w:uiPriority="59" w:unhideWhenUsed="0"/>
+    <w:lsdException w:name="Placeholder Text" w:unhideWhenUsed="0"/>
+    <w:lsdException w:name="No Spacing" w:semiHidden="0" w:uiPriority="1" w:unhideWhenUsed="0" w:qFormat="1"/>
+    <w:lsdException w:name="Light Shading" w:semiHidden="0" w:uiPriority="60" w:unhideWhenUsed="0"/>
+    <w:lsdException w:name="Light List" w:semiHidden="0" w:uiPriority="61" w:unhideWhenUsed="0"/>
+    <w:lsdException w:name="Light Grid" w:semiHidden="0" w:uiPriority="62" w:unhideWhenUsed="0"/>
+    <w:lsdException w:name="Medium Shading 1" w:semiHidden="0" w:uiPriority="63" w:unhideWhenUsed="0"/>
+    <w:lsdException w:name="Medium Shading 2" w:semiHidden="0" w:uiPriority="64" w:unhideWhenUsed="0"/>
+    <w:lsdException w:name="Medium List 1" w:semiHidden="0" w:uiPriority="65" w:unhideWhenUsed="0"/>
+    <w:lsdException w:name="Medium List 2" w:semiHidden="0" w:uiPriority="66" w:unhideWhenUsed="0"/>
+    <w:lsdException w:name="Medium Grid 1" w:semiHidden="0" w:uiPriority="67" w:unhideWhenUsed="0"/>
+    <w:lsdException w:name="Medium Grid 2" w:semiHidden="0" w:uiPriority="68" w:unhideWhenUsed="0"/>
+    <w:lsdException w:name="Medium Grid 3" w:semiHidden="0" w:uiPriority="69" w:unhideWhenUsed="0"/>
+    <w:lsdException w:name="Dark List" w:semiHidden="0" w:uiPriority="70" w:unhideWhenUsed="0"/>
+    <w:lsdException w:name="Colorful Shading" w:semiHidden="0" w:uiPriority="71" w:unhideWhenUsed="0"/>
+    <w:lsdException w:name="Colorful List" w:semiHidden="0" w:uiPriority="72" w:unhideWhenUsed="0"/>
+    <w:lsdException w:name="Colorful Grid" w:semiHidden="0" w:uiPriority="73" w:unhideWhenUsed="0"/>
+    <w:lsdException w:name="Light Shading Accent 1" w:semiHidden="0" w:uiPriority="60" w:unhideWhenUsed="0"/>
+    <w:lsdException w:name="Light List Accent 1" w:semiHidden="0" w:uiPriority="61" w:unhideWhenUsed="0"/>
+    <w:lsdException w:name="Light Grid Accent 1" w:semiHidden="0" w:uiPriority="62" w:unhideWhenUsed="0"/>
+    <w:lsdException w:name="Medium Shading 1 Accent 1" w:semiHidden="0" w:uiPriority="63" w:unhideWhenUsed="0"/>
+    <w:lsdException w:name="Medium Shading 2 Accent 1" w:semiHidden="0" w:uiPriority="64" w:unhideWhenUsed="0"/>
+    <w:lsdException w:name="Medium List 1 Accent 1" w:semiHidden="0" w:uiPriority="65" w:unhideWhenUsed="0"/>
+    <w:lsdException w:name="Revision" w:unhideWhenUsed="0"/>
+    <w:lsdException w:name="List Paragraph" w:semiHidden="0" w:uiPriority="0" w:unhideWhenUsed="0" w:qFormat="1"/>
+    <w:lsdException w:name="Quote" w:semiHidden="0" w:uiPriority="29" w:unhideWhenUsed="0" w:qFormat="1"/>
+    <w:lsdException w:name="Intense Quote" w:semiHidden="0" w:uiPriority="30" w:unhideWhenUsed="0" w:qFormat="1"/>
+    <w:lsdException w:name="Medium List 2 Accent 1" w:semiHidden="0" w:uiPriority="66" w:unhideWhenUsed="0"/>
+    <w:lsdException w:name="Medium Grid 1 Accent 1" w:semiHidden="0" w:uiPriority="67" w:unhideWhenUsed="0"/>
+    <w:lsdException w:name="Medium Grid 2 Accent 1" w:semiHidden="0" w:uiPriority="68" w:unhideWhenUsed="0"/>
+    <w:lsdException w:name="Medium Grid 3 Accent 1" w:semiHidden="0" w:uiPriority="69" w:unhideWhenUsed="0"/>
+    <w:lsdException w:name="Dark List Accent 1" w:semiHidden="0" w:uiPriority="70" w:unhideWhenUsed="0"/>
+    <w:lsdException w:name="Colorful Shading Accent 1" w:semiHidden="0" w:uiPriority="71" w:unhideWhenUsed="0"/>
+    <w:lsdException w:name="Colorful List Accent 1" w:semiHidden="0" w:uiPriority="72" w:unhideWhenUsed="0"/>
+    <w:lsdException w:name="Colorful Grid Accent 1" w:semiHidden="0" w:uiPriority="73" w:unhideWhenUsed="0"/>
+    <w:lsdException w:name="Light Shading Accent 2" w:semiHidden="0" w:uiPriority="60" w:unhideWhenUsed="0"/>
+    <w:lsdException w:name="Light List Accent 2" w:semiHidden="0" w:uiPriority="61" w:unhideWhenUsed="0"/>
+    <w:lsdException w:name="Light Grid Accent 2" w:semiHidden="0" w:uiPriority="62" w:unhideWhenUsed="0"/>
+    <w:lsdException w:name="Medium Shading 1 Accent 2" w:semiHidden="0" w:uiPriority="63" w:unhideWhenUsed="0"/>
+    <w:lsdException w:name="Medium Shading 2 Accent 2" w:semiHidden="0" w:uiPriority="64" w:unhideWhenUsed="0"/>
+    <w:lsdException w:name="Medium List 1 Accent 2" w:semiHidden="0" w:uiPriority="65" w:unhideWhenUsed="0"/>
+    <w:lsdException w:name="Medium List 2 Accent 2" w:semiHidden="0" w:uiPriority="66" w:unhideWhenUsed="0"/>
+    <w:lsdException w:name="Medium Grid 1 Accent 2" w:semiHidden="0" w:uiPriority="67" w:unhideWhenUsed="0"/>
+    <w:lsdException w:name="Medium Grid 2 Accent 2" w:semiHidden="0" w:uiPriority="68" w:unhideWhenUsed="0"/>
+    <w:lsdException w:name="Medium Grid 3 Accent 2" w:semiHidden="0" w:uiPriority="69" w:unhideWhenUsed="0"/>
+    <w:lsdException w:name="Dark List Accent 2" w:semiHidden="0" w:uiPriority="70" w:unhideWhenUsed="0"/>
+    <w:lsdException w:name="Colorful Shading Accent 2" w:semiHidden="0" w:uiPriority="71" w:unhideWhenUsed="0"/>
+    <w:lsdException w:name="Colorful List Accent 2" w:semiHidden="0" w:uiPriority="72" w:unhideWhenUsed="0"/>
+    <w:lsdException w:name="Colorful Grid Accent 2" w:semiHidden="0" w:uiPriority="73" w:unhideWhenUsed="0"/>
+    <w:lsdException w:name="Light Shading Accent 3" w:semiHidden="0" w:uiPriority="60" w:unhideWhenUsed="0"/>
+    <w:lsdException w:name="Light List Accent 3" w:semiHidden="0" w:uiPriority="61" w:unhideWhenUsed="0"/>
+    <w:lsdException w:name="Light Grid Accent 3" w:semiHidden="0" w:uiPriority="62" w:unhideWhenUsed="0"/>
+    <w:lsdException w:name="Medium Shading 1 Accent 3" w:semiHidden="0" w:uiPriority="63" w:unhideWhenUsed="0"/>
+    <w:lsdException w:name="Medium Shading 2 Accent 3" w:semiHidden="0" w:uiPriority="64" w:unhideWhenUsed="0"/>
+    <w:lsdException w:name="Medium List 1 Accent 3" w:semiHidden="0" w:uiPriority="65" w:unhideWhenUsed="0"/>
+    <w:lsdException w:name="Medium List 2 Accent 3" w:semiHidden="0" w:uiPriority="66" w:unhideWhenUsed="0"/>
+    <w:lsdException w:name="Medium Grid 1 Accent 3" w:semiHidden="0" w:uiPriority="67" w:unhideWhenUsed="0"/>
+    <w:lsdException w:name="Medium Grid 2 Accent 3" w:semiHidden="0" w:uiPriority="68" w:unhideWhenUsed="0"/>
+    <w:lsdException w:name="Medium Grid 3 Accent 3" w:semiHidden="0" w:uiPriority="69" w:unhideWhenUsed="0"/>
+    <w:lsdException w:name="Dark List Accent 3" w:semiHidden="0" w:uiPriority="70" w:unhideWhenUsed="0"/>
+    <w:lsdException w:name="Colorful Shading Accent 3" w:semiHidden="0" w:uiPriority="71" w:unhideWhenUsed="0"/>
+    <w:lsdException w:name="Colorful List Accent 3" w:semiHidden="0" w:uiPriority="72" w:unhideWhenUsed="0"/>
+    <w:lsdException w:name="Colorful Grid Accent 3" w:semiHidden="0" w:uiPriority="73" w:unhideWhenUsed="0"/>
+    <w:lsdException w:name="Light Shading Accent 4" w:semiHidden="0" w:uiPriority="60" w:unhideWhenUsed="0"/>
+    <w:lsdException w:name="Light List Accent 4" w:semiHidden="0" w:uiPriority="61" w:unhideWhenUsed="0"/>
+    <w:lsdException w:name="Light Grid Accent 4" w:semiHidden="0" w:uiPriority="62" w:unhideWhenUsed="0"/>
+    <w:lsdException w:name="Medium Shading 1 Accent 4" w:semiHidden="0" w:uiPriority="63" w:unhideWhenUsed="0"/>
+    <w:lsdException w:name="Medium Shading 2 Accent 4" w:semiHidden="0" w:uiPriority="64" w:unhideWhenUsed="0"/>
+    <w:lsdException w:name="Medium List 1 Accent 4" w:semiHidden="0" w:uiPriority="65" w:unhideWhenUsed="0"/>
+    <w:lsdException w:name="Medium List 2 Accent 4" w:semiHidden="0" w:uiPriority="66" w:unhideWhenUsed="0"/>
+    <w:lsdException w:name="Medium Grid 1 Accent 4" w:semiHidden="0" w:uiPriority="67" w:unhideWhenUsed="0"/>
+    <w:lsdException w:name="Medium Grid 2 Accent 4" w:semiHidden="0" w:uiPriority="68" w:unhideWhenUsed="0"/>
+    <w:lsdException w:name="Medium Grid 3 Accent 4" w:semiHidden="0" w:uiPriority="69" w:unhideWhenUsed="0"/>
+    <w:lsdException w:name="Dark List Accent 4" w:semiHidden="0" w:uiPriority="70" w:unhideWhenUsed="0"/>
+    <w:lsdException w:name="Colorful Shading Accent 4" w:semiHidden="0" w:uiPriority="71" w:unhideWhenUsed="0"/>
+    <w:lsdException w:name="Colorful List Accent 4" w:semiHidden="0" w:uiPriority="72" w:unhideWhenUsed="0"/>
+    <w:lsdException w:name="Colorful Grid Accent 4" w:semiHidden="0" w:uiPriority="73" w:unhideWhenUsed="0"/>
+    <w:lsdException w:name="Light Shading Accent 5" w:semiHidden="0" w:uiPriority="60" w:unhideWhenUsed="0"/>
+    <w:lsdException w:name="Light List Accent 5" w:semiHidden="0" w:uiPriority="61" w:unhideWhenUsed="0"/>
+    <w:lsdException w:name="Light Grid Accent 5" w:semiHidden="0" w:uiPriority="62" w:unhideWhenUsed="0"/>
+    <w:lsdException w:name="Medium Shading 1 Accent 5" w:semiHidden="0" w:uiPriority="63" w:unhideWhenUsed="0"/>
+    <w:lsdException w:name="Medium Shading 2 Accent 5" w:semiHidden="0" w:uiPriority="64" w:unhideWhenUsed="0"/>
+    <w:lsdException w:name="Medium List 1 Accent 5" w:semiHidden="0" w:uiPriority="65" w:unhideWhenUsed="0"/>
+    <w:lsdException w:name="Medium List 2 Accent 5" w:semiHidden="0" w:uiPriority="66" w:unhideWhenUsed="0"/>
+    <w:lsdException w:name="Medium Grid 1 Accent 5" w:semiHidden="0" w:uiPriority="67" w:unhideWhenUsed="0"/>
+    <w:lsdException w:name="Medium Grid 2 Accent 5" w:semiHidden="0" w:uiPriority="68" w:unhideWhenUsed="0"/>
+    <w:lsdException w:name="Medium Grid 3 Accent 5" w:semiHidden="0" w:uiPriority="69" w:unhideWhenUsed="0"/>
+    <w:lsdException w:name="Dark List Accent 5" w:semiHidden="0" w:uiPriority="70" w:unhideWhenUsed="0"/>
+    <w:lsdException w:name="Colorful Shading Accent 5" w:semiHidden="0" w:uiPriority="71" w:unhideWhenUsed="0"/>
+    <w:lsdException w:name="Colorful List Accent 5" w:semiHidden="0" w:uiPriority="72" w:unhideWhenUsed="0"/>
+    <w:lsdException w:name="Colorful Grid Accent 5" w:semiHidden="0" w:uiPriority="73" w:unhideWhenUsed="0"/>
+    <w:lsdException w:name="Light Shading Accent 6" w:semiHidden="0" w:uiPriority="60" w:unhideWhenUsed="0"/>
+    <w:lsdException w:name="Light List Accent 6" w:semiHidden="0" w:uiPriority="61" w:unhideWhenUsed="0"/>
+    <w:lsdException w:name="Light Grid Accent 6" w:semiHidden="0" w:uiPriority="62" w:unhideWhenUsed="0"/>
+    <w:lsdException w:name="Medium Shading 1 Accent 6" w:semiHidden="0" w:uiPriority="63" w:unhideWhenUsed="0"/>
+    <w:lsdException w:name="Medium Shading 2 Accent 6" w:semiHidden="0" w:uiPriority="64" w:unhideWhenUsed="0"/>
+    <w:lsdException w:name="Medium List 1 Accent 6" w:semiHidden="0" w:uiPriority="65" w:unhideWhenUsed="0"/>
+    <w:lsdException w:name="Medium List 2 Accent 6" w:semiHidden="0" w:uiPriority="66" w:unhideWhenUsed="0"/>
+    <w:lsdException w:name="Medium Grid 1 Accent 6" w:semiHidden="0" w:uiPriority="67" w:unhideWhenUsed="0"/>
+    <w:lsdException w:name="Medium Grid 2 Accent 6" w:semiHidden="0" w:uiPriority="68" w:unhideWhenUsed="0"/>
+    <w:lsdException w:name="Medium Grid 3 Accent 6" w:semiHidden="0" w:uiPriority="69" w:unhideWhenUsed="0"/>
+    <w:lsdException w:name="Dark List Accent 6" w:semiHidden="0" w:uiPriority="70" w:unhideWhenUsed="0"/>
+    <w:lsdException w:name="Colorful Shading Accent 6" w:semiHidden="0" w:uiPriority="71" w:unhideWhenUsed="0"/>
+    <w:lsdException w:name="Colorful List Accent 6" w:semiHidden="0" w:uiPriority="72" w:unhideWhenUsed="0"/>
+    <w:lsdException w:name="Colorful Grid Accent 6" w:semiHidden="0" w:uiPriority="73" w:unhideWhenUsed="0"/>
+    <w:lsdException w:name="Subtle Emphasis" w:semiHidden="0" w:uiPriority="19" w:unhideWhenUsed="0" w:qFormat="1"/>
+    <w:lsdException w:name="Intense Emphasis" w:semiHidden="0" w:uiPriority="21" w:unhideWhenUsed="0" w:qFormat="1"/>
+    <w:lsdException w:name="Subtle Reference" w:semiHidden="0" w:uiPriority="31" w:unhideWhenUsed="0" w:qFormat="1"/>
+    <w:lsdException w:name="Intense Reference" w:semiHidden="0" w:uiPriority="32" w:unhideWhenUsed="0" w:qFormat="1"/>
+    <w:lsdException w:name="Book Title" w:semiHidden="0" w:uiPriority="33" w:unhideWhenUsed="0" w:qFormat="1"/>
+    <w:lsdException w:name="Bibliography" w:uiPriority="37"/>
+    <w:lsdException w:name="TOC Heading" w:uiPriority="39" w:qFormat="1"/>
+  </w:latentStyles>
+  <w:style w:type="paragraph" w:default="1" w:styleId="Normal">
+    <w:name w:val="Normal"/>
+    <w:uiPriority w:val="1"/>
+    <w:qFormat/>
+  </w:style>
+  <w:style w:type="paragraph" w:styleId="Heading1">
+    <w:name w:val="heading 1"/>
+    <w:basedOn w:val="Normal"/>
+    <w:uiPriority w:val="1"/>
+    <w:qFormat/>
+    <w:pPr>
+      <w:spacing w:before="145"/>
+      <w:ind w:left="1861" w:hanging="407"/>
+      <w:outlineLvl w:val="0"/>
+    </w:pPr>
+    <w:rPr>
+      <w:rFonts w:ascii="Cambria" w:eastAsia="Cambria" w:hAnsi="Cambria"/>
+      <w:b/>
+      <w:bCs/>
+      <w:sz w:val="30"/>
+      <w:szCs w:val="30"/>
+    </w:rPr>
+  </w:style>
+  <w:style w:type="paragraph" w:styleId="Heading2">
+    <w:name w:val="heading 2"/>
+    <w:basedOn w:val="Normal"/>
+    <w:uiPriority w:val="1"/>
+    <w:qFormat/>
+    <w:pPr>
+      <w:ind w:left="2132" w:hanging="340"/>
+      <w:outlineLvl w:val="1"/>
+    </w:pPr>
+    <w:rPr>
+      <w:rFonts w:ascii="Cambria" w:eastAsia="Cambria" w:hAnsi="Cambria"/>
+      <w:b/>
+      <w:bCs/>
+      <w:sz w:val="20"/>
+      <w:szCs w:val="20"/>
+    </w:rPr>
+  </w:style>
+  <w:style w:type="paragraph" w:styleId="Heading3">
+    <w:name w:val="heading 3"/>
+    <w:basedOn w:val="Normal"/>
+    <w:next w:val="Normal"/>
+    <w:link w:val="Heading3Char"/>
+    <w:uiPriority w:val="9"/>
+    <w:semiHidden/>
+    <w:unhideWhenUsed/>
+    <w:qFormat/>
+    <w:rsid w:val="00851A88"/>
+    <w:pPr>
+      <w:keepNext/>
+      <w:keepLines/>
+      <w:spacing w:before="40"/>
+      <w:outlineLvl w:val="2"/>
+    </w:pPr>
+    <w:rPr>
+      <w:rFonts w:asciiTheme="majorHAnsi" w:eastAsiaTheme="majorEastAsia" w:hAnsiTheme="majorHAnsi" w:cstheme="majorBidi"/>
+      <w:color w:val="243F60" w:themeColor="accent1" w:themeShade="7F"/>
+      <w:sz w:val="24"/>
+      <w:szCs w:val="24"/>
+    </w:rPr>
+  </w:style>
+  <w:style w:type="paragraph" w:styleId="Heading4">
+    <w:name w:val="heading 4"/>
+    <w:basedOn w:val="Normal"/>
+    <w:next w:val="Normal"/>
+    <w:link w:val="Heading4Char"/>
+    <w:uiPriority w:val="9"/>
+    <w:semiHidden/>
+    <w:unhideWhenUsed/>
+    <w:qFormat/>
+    <w:rsid w:val="00851A88"/>
+    <w:pPr>
+      <w:keepNext/>
+      <w:keepLines/>
+      <w:spacing w:before="40"/>
+      <w:outlineLvl w:val="3"/>
+    </w:pPr>
+    <w:rPr>
+      <w:rFonts w:asciiTheme="majorHAnsi" w:eastAsiaTheme="majorEastAsia" w:hAnsiTheme="majorHAnsi" w:cstheme="majorBidi"/>
+      <w:i/>
+      <w:iCs/>
+      <w:color w:val="365F91" w:themeColor="accent1" w:themeShade="BF"/>
+    </w:rPr>
+  </w:style>
+  <w:style w:type="paragraph" w:styleId="Heading5">
+    <w:name w:val="heading 5"/>
+    <w:basedOn w:val="Normal"/>
+    <w:next w:val="Normal"/>
+    <w:link w:val="Heading5Char"/>
+    <w:uiPriority w:val="9"/>
+    <w:semiHidden/>
+    <w:unhideWhenUsed/>
+    <w:qFormat/>
+    <w:rsid w:val="00851A88"/>
+    <w:pPr>
+      <w:keepNext/>
+      <w:keepLines/>
+      <w:spacing w:before="40"/>
+      <w:outlineLvl w:val="4"/>
+    </w:pPr>
+    <w:rPr>
+      <w:rFonts w:asciiTheme="majorHAnsi" w:eastAsiaTheme="majorEastAsia" w:hAnsiTheme="majorHAnsi" w:cstheme="majorBidi"/>
+      <w:color w:val="365F91" w:themeColor="accent1" w:themeShade="BF"/>
+    </w:rPr>
+  </w:style>
+  <w:style w:type="character" w:default="1" w:styleId="DefaultParagraphFont">
+    <w:name w:val="Default Paragraph Font"/>
+    <w:uiPriority w:val="1"/>
+    <w:semiHidden/>
+    <w:unhideWhenUsed/>
+  </w:style>
+  <w:style w:type="table" w:default="1" w:styleId="TableNormal">
+    <w:name w:val="Normal Table"/>
+    <w:uiPriority w:val="99"/>
+    <w:semiHidden/>
+    <w:unhideWhenUsed/>
+    <w:tblPr>
+      <w:tblInd w:w="0" w:type="dxa"/>
+      <w:tblCellMar>
+        <w:top w:w="0" w:type="dxa"/>
+        <w:left w:w="108" w:type="dxa"/>
+        <w:bottom w:w="0" w:type="dxa"/>
+        <w:right w:w="108" w:type="dxa"/>
+      </w:tblCellMar>
+    </w:tblPr>
+  </w:style>
+  <w:style w:type="numbering" w:default="1" w:styleId="NoList">
+    <w:name w:val="No List"/>
+    <w:uiPriority w:val="99"/>
+    <w:semiHidden/>
+    <w:unhideWhenUsed/>
+  </w:style>
+  <w:style w:type="paragraph" w:styleId="TOC1">
+    <w:name w:val="toc 1"/>
+    <w:basedOn w:val="Normal"/>
+    <w:uiPriority w:val="39"/>
+    <w:qFormat/>
+    <w:pPr>
+      <w:spacing w:before="234"/>
+      <w:ind w:left="1868" w:hanging="414"/>
+    </w:pPr>
+    <w:rPr>
+      <w:rFonts w:ascii="Calibri" w:eastAsia="Calibri" w:hAnsi="Calibri"/>
+      <w:sz w:val="20"/>
+      <w:szCs w:val="20"/>
+    </w:rPr>
+  </w:style>
+  <w:style w:type="paragraph" w:styleId="BodyText">
+    <w:name w:val="Body Text"/>
+    <w:basedOn w:val="Normal"/>
+    <w:uiPriority w:val="1"/>
+    <w:qFormat/>
+    <w:pPr>
+      <w:ind w:left="2809" w:hanging="339"/>
+    </w:pPr>
+    <w:rPr>
+      <w:rFonts w:ascii="Cambria" w:eastAsia="Cambria" w:hAnsi="Cambria"/>
+      <w:sz w:val="20"/>
+      <w:szCs w:val="20"/>
+    </w:rPr>
+  </w:style>
+  <w:style w:type="paragraph" w:styleId="ListParagraph">
+    <w:name w:val="List Paragraph"/>
+    <w:basedOn w:val="Normal"/>
+    <w:qFormat/>
+  </w:style>
+  <w:style w:type="paragraph" w:customStyle="1" w:styleId="TableParagraph">
+    <w:name w:val="Table Paragraph"/>
+    <w:basedOn w:val="Normal"/>
+    <w:uiPriority w:val="1"/>
+    <w:qFormat/>
+  </w:style>
+  <w:style w:type="paragraph" w:styleId="BalloonText">
+    <w:name w:val="Balloon Text"/>
+    <w:basedOn w:val="Normal"/>
+    <w:link w:val="BalloonTextChar"/>
+    <w:uiPriority w:val="99"/>
+    <w:semiHidden/>
+    <w:unhideWhenUsed/>
+    <w:rsid w:val="00272850"/>
+    <w:rPr>
+      <w:rFonts w:ascii="Tahoma" w:hAnsi="Tahoma" w:cs="Tahoma"/>
+      <w:sz w:val="16"/>
+      <w:szCs w:val="16"/>
+    </w:rPr>
+  </w:style>
+  <w:style w:type="character" w:customStyle="1" w:styleId="BalloonTextChar">
+    <w:name w:val="Balloon Text Char"/>
+    <w:basedOn w:val="DefaultParagraphFont"/>
+    <w:link w:val="BalloonText"/>
+    <w:uiPriority w:val="99"/>
+    <w:semiHidden/>
+    <w:rsid w:val="00272850"/>
+    <w:rPr>
+      <w:rFonts w:ascii="Tahoma" w:hAnsi="Tahoma" w:cs="Tahoma"/>
+      <w:sz w:val="16"/>
+      <w:szCs w:val="16"/>
+    </w:rPr>
+  </w:style>
+  <w:style w:type="paragraph" w:styleId="TOCHeading">
+    <w:name w:val="TOC Heading"/>
+    <w:basedOn w:val="Heading1"/>
+    <w:next w:val="Normal"/>
+    <w:uiPriority w:val="39"/>
+    <w:unhideWhenUsed/>
+    <w:qFormat/>
+    <w:rsid w:val="00D04171"/>
+    <w:pPr>
+      <w:keepNext/>
+      <w:keepLines/>
+      <w:widowControl/>
+      <w:spacing w:before="240" w:line="259" w:lineRule="auto"/>
+      <w:ind w:left="0" w:firstLine="0"/>
+      <w:outlineLvl w:val="9"/>
+    </w:pPr>
+    <w:rPr>
+      <w:rFonts w:asciiTheme="majorHAnsi" w:eastAsiaTheme="majorEastAsia" w:hAnsiTheme="majorHAnsi" w:cstheme="majorBidi"/>
+      <w:b w:val="0"/>
+      <w:bCs w:val="0"/>
+      <w:color w:val="365F91" w:themeColor="accent1" w:themeShade="BF"/>
+      <w:sz w:val="32"/>
+      <w:szCs w:val="32"/>
+    </w:rPr>
+  </w:style>
+  <w:style w:type="paragraph" w:styleId="TOC2">
+    <w:name w:val="toc 2"/>
+    <w:basedOn w:val="Normal"/>
+    <w:next w:val="Normal"/>
+    <w:autoRedefine/>
+    <w:uiPriority w:val="39"/>
+    <w:unhideWhenUsed/>
+    <w:rsid w:val="00D04171"/>
+    <w:pPr>
+      <w:spacing w:after="100"/>
+      <w:ind w:left="220"/>
+    </w:pPr>
+  </w:style>
+  <w:style w:type="character" w:styleId="Hyperlink">
+    <w:name w:val="Hyperlink"/>
+    <w:basedOn w:val="DefaultParagraphFont"/>
+    <w:uiPriority w:val="99"/>
+    <w:unhideWhenUsed/>
+    <w:rsid w:val="00D04171"/>
+    <w:rPr>
+      <w:color w:val="0000FF" w:themeColor="hyperlink"/>
+      <w:u w:val="single"/>
+    </w:rPr>
+  </w:style>
+  <w:style w:type="character" w:customStyle="1" w:styleId="Heading3Char">
+    <w:name w:val="Heading 3 Char"/>
+    <w:basedOn w:val="DefaultParagraphFont"/>
+    <w:link w:val="Heading3"/>
+    <w:uiPriority w:val="9"/>
+    <w:semiHidden/>
+    <w:rsid w:val="00851A88"/>
+    <w:rPr>
+      <w:rFonts w:asciiTheme="majorHAnsi" w:eastAsiaTheme="majorEastAsia" w:hAnsiTheme="majorHAnsi" w:cstheme="majorBidi"/>
+      <w:color w:val="243F60" w:themeColor="accent1" w:themeShade="7F"/>
+      <w:sz w:val="24"/>
+      <w:szCs w:val="24"/>
+    </w:rPr>
+  </w:style>
+  <w:style w:type="character" w:customStyle="1" w:styleId="Heading4Char">
+    <w:name w:val="Heading 4 Char"/>
+    <w:basedOn w:val="DefaultParagraphFont"/>
+    <w:link w:val="Heading4"/>
+    <w:uiPriority w:val="9"/>
+    <w:semiHidden/>
+    <w:rsid w:val="00851A88"/>
+    <w:rPr>
+      <w:rFonts w:asciiTheme="majorHAnsi" w:eastAsiaTheme="majorEastAsia" w:hAnsiTheme="majorHAnsi" w:cstheme="majorBidi"/>
+      <w:i/>
+      <w:iCs/>
+      <w:color w:val="365F91" w:themeColor="accent1" w:themeShade="BF"/>
+    </w:rPr>
+  </w:style>
+  <w:style w:type="character" w:customStyle="1" w:styleId="Heading5Char">
+    <w:name w:val="Heading 5 Char"/>
+    <w:basedOn w:val="DefaultParagraphFont"/>
+    <w:link w:val="Heading5"/>
+    <w:uiPriority w:val="9"/>
+    <w:semiHidden/>
+    <w:rsid w:val="00851A88"/>
+    <w:rPr>
+      <w:rFonts w:asciiTheme="majorHAnsi" w:eastAsiaTheme="majorEastAsia" w:hAnsiTheme="majorHAnsi" w:cstheme="majorBidi"/>
+      <w:color w:val="365F91" w:themeColor="accent1" w:themeShade="BF"/>
+    </w:rPr>
+  </w:style>
+  <w:style w:type="paragraph" w:customStyle="1" w:styleId="Body">
+    <w:name w:val="Body"/>
+    <w:rsid w:val="00A35666"/>
+    <w:pPr>
+      <w:widowControl/>
+      <w:pBdr>
+        <w:top w:val="nil"/>
+        <w:left w:val="nil"/>
+        <w:bottom w:val="nil"/>
+        <w:right w:val="nil"/>
+        <w:between w:val="nil"/>
+        <w:bar w:val="nil"/>
+      </w:pBdr>
+      <w:spacing w:after="200" w:line="276" w:lineRule="auto"/>
+    </w:pPr>
+    <w:rPr>
+      <w:rFonts w:ascii="Calibri" w:eastAsia="Arial Unicode MS" w:hAnsi="Arial Unicode MS" w:cs="Arial Unicode MS"/>
+      <w:color w:val="000000"/>
+      <w:u w:color="000000"/>
+      <w:bdr w:val="nil"/>
+    </w:rPr>
+  </w:style>
+  <w:style w:type="paragraph" w:styleId="Header">
+    <w:name w:val="header"/>
+    <w:basedOn w:val="Normal"/>
+    <w:link w:val="HeaderChar"/>
+    <w:uiPriority w:val="99"/>
+    <w:unhideWhenUsed/>
+    <w:rsid w:val="00B05F6A"/>
+    <w:pPr>
+      <w:tabs>
+        <w:tab w:val="center" w:pos="4680"/>
+        <w:tab w:val="right" w:pos="9360"/>
+      </w:tabs>
+    </w:pPr>
+  </w:style>
+  <w:style w:type="character" w:customStyle="1" w:styleId="HeaderChar">
+    <w:name w:val="Header Char"/>
+    <w:basedOn w:val="DefaultParagraphFont"/>
+    <w:link w:val="Header"/>
+    <w:uiPriority w:val="99"/>
+    <w:rsid w:val="00B05F6A"/>
+  </w:style>
+  <w:style w:type="paragraph" w:styleId="Footer">
+    <w:name w:val="footer"/>
+    <w:basedOn w:val="Normal"/>
+    <w:link w:val="FooterChar"/>
+    <w:uiPriority w:val="99"/>
+    <w:unhideWhenUsed/>
+    <w:rsid w:val="00B05F6A"/>
+    <w:pPr>
+      <w:tabs>
+        <w:tab w:val="center" w:pos="4680"/>
+        <w:tab w:val="right" w:pos="9360"/>
+      </w:tabs>
+    </w:pPr>
+  </w:style>
+  <w:style w:type="character" w:customStyle="1" w:styleId="FooterChar">
+    <w:name w:val="Footer Char"/>
+    <w:basedOn w:val="DefaultParagraphFont"/>
+    <w:link w:val="Footer"/>
+    <w:uiPriority w:val="99"/>
+    <w:rsid w:val="00B05F6A"/>
+  </w:style>
+  <w:style w:type="paragraph" w:styleId="TOC3">
+    <w:name w:val="toc 3"/>
+    <w:basedOn w:val="Normal"/>
+    <w:next w:val="Normal"/>
+    <w:autoRedefine/>
+    <w:uiPriority w:val="39"/>
+    <w:unhideWhenUsed/>
+    <w:rsid w:val="00600216"/>
+    <w:pPr>
+      <w:spacing w:after="100"/>
+      <w:ind w:left="440"/>
+    </w:pPr>
+  </w:style>
+  <w:style w:type="character" w:styleId="FollowedHyperlink">
+    <w:name w:val="FollowedHyperlink"/>
+    <w:basedOn w:val="DefaultParagraphFont"/>
+    <w:uiPriority w:val="99"/>
+    <w:semiHidden/>
+    <w:unhideWhenUsed/>
+    <w:rsid w:val="002C23CA"/>
+    <w:rPr>
+      <w:color w:val="800080" w:themeColor="followedHyperlink"/>
+      <w:u w:val="single"/>
+    </w:rPr>
+  </w:style>
+</w:styles>
+</file>
+
+<file path=word/stylesWithEffects.xml><?xml version="1.0" encoding="utf-8"?>
+<w:styles xmlns:wpc="http://schemas.microsoft.com/office/word/2010/wordprocessingCanvas" xmlns:mc="http://schemas.openxmlformats.org/markup-compatibility/2006" xmlns:o="urn:schemas-microsoft-com:office:office" xmlns:r="http://schemas.openxmlformats.org/officeDocument/2006/relationships" xmlns:m="http://schemas.openxmlformats.org/officeDocument/2006/math" xmlns:v="urn:schemas-microsoft-com:vml" xmlns:wp14="http://schemas.microsoft.com/office/word/2010/wordprocessingDrawing" xmlns:wp="http://schemas.openxmlformats.org/drawingml/2006/wordprocessingDrawing" xmlns:w10="urn:schemas-microsoft-com:office:word" xmlns:w="http://schemas.openxmlformats.org/wordprocessingml/2006/main" xmlns:w14="http://schemas.microsoft.com/office/word/2010/wordml" xmlns:wpg="http://schemas.microsoft.com/office/word/2010/wordprocessingGroup" xmlns:wpi="http://schemas.microsoft.com/office/word/2010/wordprocessingInk" xmlns:wne="http://schemas.microsoft.com/office/word/2006/wordml" xmlns:wps="http://schemas.microsoft.com/office/word/2010/wordprocessingShape" mc:Ignorable="w14 wp14">
+  <w:docDefaults>
+    <w:rPrDefault>
+      <w:rPr>
+        <w:rFonts w:asciiTheme="minorHAnsi" w:eastAsiaTheme="minorHAnsi" w:hAnsiTheme="minorHAnsi" w:cstheme="minorBidi"/>
+        <w:sz w:val="22"/>
+        <w:szCs w:val="22"/>
+        <w:lang w:val="en-US" w:eastAsia="en-US" w:bidi="ar-SA"/>
+      </w:rPr>
+    </w:rPrDefault>
+    <w:pPrDefault>
+      <w:pPr>
+        <w:widowControl w:val="0"/>
+      </w:pPr>
+    </w:pPrDefault>
+  </w:docDefaults>
+  <w:latentStyles w:defLockedState="0" w:defUIPriority="99" w:defSemiHidden="1" w:defUnhideWhenUsed="1" w:defQFormat="0" w:count="267">
+    <w:lsdException w:name="Normal" w:semiHidden="0" w:uiPriority="0" w:unhideWhenUsed="0" w:qFormat="1"/>
+    <w:lsdException w:name="heading 1" w:semiHidden="0" w:uiPriority="1" w:unhideWhenUsed="0" w:qFormat="1"/>
+    <w:lsdException w:name="heading 2" w:uiPriority="9" w:qFormat="1"/>
+    <w:lsdException w:name="heading 3" w:uiPriority="9" w:qFormat="1"/>
+    <w:lsdException w:name="heading 4" w:uiPriority="9" w:qFormat="1"/>
+    <w:lsdException w:name="heading 5" w:uiPriority="9" w:qFormat="1"/>
+    <w:lsdException w:name="heading 6" w:uiPriority="9" w:qFormat="1"/>
+    <w:lsdException w:name="heading 7" w:uiPriority="9" w:qFormat="1"/>
+    <w:lsdException w:name="heading 8" w:uiPriority="9" w:qFormat="1"/>
+    <w:lsdException w:name="heading 9" w:uiPriority="9" w:qFormat="1"/>
+    <w:lsdException w:name="toc 1" w:uiPriority="39"/>
+    <w:lsdException w:name="toc 2" w:uiPriority="39"/>
+    <w:lsdException w:name="toc 3" w:uiPriority="39"/>
+    <w:lsdException w:name="toc 4" w:uiPriority="39"/>
+    <w:lsdException w:name="toc 5" w:uiPriority="39"/>
+    <w:lsdException w:name="toc 6" w:uiPriority="39"/>
+    <w:lsdException w:name="toc 7" w:uiPriority="39"/>
+    <w:lsdException w:name="toc 8" w:uiPriority="39"/>
+    <w:lsdException w:name="toc 9" w:uiPriority="39"/>
+    <w:lsdException w:name="caption" w:uiPriority="35" w:qFormat="1"/>
+    <w:lsdException w:name="Title" w:semiHidden="0" w:uiPriority="10" w:unhideWhenUsed="0" w:qFormat="1"/>
+    <w:lsdException w:name="Default Paragraph Font" w:uiPriority="1"/>
+    <w:lsdException w:name="Body Text" w:uiPriority="1" w:qFormat="1"/>
+    <w:lsdException w:name="Subtitle" w:semiHidden="0" w:uiPriority="11" w:unhideWhenUsed="0" w:qFormat="1"/>
+    <w:lsdException w:name="Strong" w:semiHidden="0" w:uiPriority="22" w:unhideWhenUsed="0" w:qFormat="1"/>
+    <w:lsdException w:name="Emphasis" w:semiHidden="0" w:uiPriority="20" w:unhideWhenUsed="0" w:qFormat="1"/>
+    <w:lsdException w:name="Table Grid" w:semiHidden="0" w:uiPriority="59" w:unhideWhenUsed="0"/>
+    <w:lsdException w:name="Placeholder Text" w:unhideWhenUsed="0"/>
+    <w:lsdException w:name="No Spacing" w:semiHidden="0" w:uiPriority="1" w:unhideWhenUsed="0" w:qFormat="1"/>
+    <w:lsdException w:name="Light Shading" w:semiHidden="0" w:uiPriority="60" w:unhideWhenUsed="0"/>
+    <w:lsdException w:name="Light List" w:semiHidden="0" w:uiPriority="61" w:unhideWhenUsed="0"/>
+    <w:lsdException w:name="Light Grid" w:semiHidden="0" w:uiPriority="62" w:unhideWhenUsed="0"/>
+    <w:lsdException w:name="Medium Shading 1" w:semiHidden="0" w:uiPriority="63" w:unhideWhenUsed="0"/>
+    <w:lsdException w:name="Medium Shading 2" w:semiHidden="0" w:uiPriority="64" w:unhideWhenUsed="0"/>
+    <w:lsdException w:name="Medium List 1" w:semiHidden="0" w:uiPriority="65" w:unhideWhenUsed="0"/>
+    <w:lsdException w:name="Medium List 2" w:semiHidden="0" w:uiPriority="66" w:unhideWhenUsed="0"/>
+    <w:lsdException w:name="Medium Grid 1" w:semiHidden="0" w:uiPriority="67" w:unhideWhenUsed="0"/>
+    <w:lsdException w:name="Medium Grid 2" w:semiHidden="0" w:uiPriority="68" w:unhideWhenUsed="0"/>
+    <w:lsdException w:name="Medium Grid 3" w:semiHidden="0" w:uiPriority="69" w:unhideWhenUsed="0"/>
+    <w:lsdException w:name="Dark List" w:semiHidden="0" w:uiPriority="70" w:unhideWhenUsed="0"/>
+    <w:lsdException w:name="Colorful Shading" w:semiHidden="0" w:uiPriority="71" w:unhideWhenUsed="0"/>
+    <w:lsdException w:name="Colorful List" w:semiHidden="0" w:uiPriority="72" w:unhideWhenUsed="0"/>
+    <w:lsdException w:name="Colorful Grid" w:semiHidden="0" w:uiPriority="73" w:unhideWhenUsed="0"/>
+    <w:lsdException w:name="Light Shading Accent 1" w:semiHidden="0" w:uiPriority="60" w:unhideWhenUsed="0"/>
+    <w:lsdException w:name="Light List Accent 1" w:semiHidden="0" w:uiPriority="61" w:unhideWhenUsed="0"/>
+    <w:lsdException w:name="Light Grid Accent 1" w:semiHidden="0" w:uiPriority="62" w:unhideWhenUsed="0"/>
+    <w:lsdException w:name="Medium Shading 1 Accent 1" w:semiHidden="0" w:uiPriority="63" w:unhideWhenUsed="0"/>
+    <w:lsdException w:name="Medium Shading 2 Accent 1" w:semiHidden="0" w:uiPriority="64" w:unhideWhenUsed="0"/>
+    <w:lsdException w:name="Medium List 1 Accent 1" w:semiHidden="0" w:uiPriority="65" w:unhideWhenUsed="0"/>
+    <w:lsdException w:name="Revision" w:unhideWhenUsed="0"/>
+    <w:lsdException w:name="List Paragraph" w:semiHidden="0" w:uiPriority="0" w:unhideWhenUsed="0" w:qFormat="1"/>
+    <w:lsdException w:name="Quote" w:semiHidden="0" w:uiPriority="29" w:unhideWhenUsed="0" w:qFormat="1"/>
+    <w:lsdException w:name="Intense Quote" w:semiHidden="0" w:uiPriority="30" w:unhideWhenUsed="0" w:qFormat="1"/>
+    <w:lsdException w:name="Medium List 2 Accent 1" w:semiHidden="0" w:uiPriority="66" w:unhideWhenUsed="0"/>
+    <w:lsdException w:name="Medium Grid 1 Accent 1" w:semiHidden="0" w:uiPriority="67" w:unhideWhenUsed="0"/>
+    <w:lsdException w:name="Medium Grid 2 Accent 1" w:semiHidden="0" w:uiPriority="68" w:unhideWhenUsed="0"/>
+    <w:lsdException w:name="Medium Grid 3 Accent 1" w:semiHidden="0" w:uiPriority="69" w:unhideWhenUsed="0"/>
+    <w:lsdException w:name="Dark List Accent 1" w:semiHidden="0" w:uiPriority="70" w:unhideWhenUsed="0"/>
+    <w:lsdException w:name="Colorful Shading Accent 1" w:semiHidden="0" w:uiPriority="71" w:unhideWhenUsed="0"/>
+    <w:lsdException w:name="Colorful List Accent 1" w:semiHidden="0" w:uiPriority="72" w:unhideWhenUsed="0"/>
+    <w:lsdException w:name="Colorful Grid Accent 1" w:semiHidden="0" w:uiPriority="73" w:unhideWhenUsed="0"/>
+    <w:lsdException w:name="Light Shading Accent 2" w:semiHidden="0" w:uiPriority="60" w:unhideWhenUsed="0"/>
+    <w:lsdException w:name="Light List Accent 2" w:semiHidden="0" w:uiPriority="61" w:unhideWhenUsed="0"/>
+    <w:lsdException w:name="Light Grid Accent 2" w:semiHidden="0" w:uiPriority="62" w:unhideWhenUsed="0"/>
+    <w:lsdException w:name="Medium Shading 1 Accent 2" w:semiHidden="0" w:uiPriority="63" w:unhideWhenUsed="0"/>
+    <w:lsdException w:name="Medium Shading 2 Accent 2" w:semiHidden="0" w:uiPriority="64" w:unhideWhenUsed="0"/>
+    <w:lsdException w:name="Medium List 1 Accent 2" w:semiHidden="0" w:uiPriority="65" w:unhideWhenUsed="0"/>
+    <w:lsdException w:name="Medium List 2 Accent 2" w:semiHidden="0" w:uiPriority="66" w:unhideWhenUsed="0"/>
+    <w:lsdException w:name="Medium Grid 1 Accent 2" w:semiHidden="0" w:uiPriority="67" w:unhideWhenUsed="0"/>
+    <w:lsdException w:name="Medium Grid 2 Accent 2" w:semiHidden="0" w:uiPriority="68" w:unhideWhenUsed="0"/>
+    <w:lsdException w:name="Medium Grid 3 Accent 2" w:semiHidden="0" w:uiPriority="69" w:unhideWhenUsed="0"/>
+    <w:lsdException w:name="Dark List Accent 2" w:semiHidden="0" w:uiPriority="70" w:unhideWhenUsed="0"/>
+    <w:lsdException w:name="Colorful Shading Accent 2" w:semiHidden="0" w:uiPriority="71" w:unhideWhenUsed="0"/>
+    <w:lsdException w:name="Colorful List Accent 2" w:semiHidden="0" w:uiPriority="72" w:unhideWhenUsed="0"/>
+    <w:lsdException w:name="Colorful Grid Accent 2" w:semiHidden="0" w:uiPriority="73" w:unhideWhenUsed="0"/>
+    <w:lsdException w:name="Light Shading Accent 3" w:semiHidden="0" w:uiPriority="60" w:unhideWhenUsed="0"/>
+    <w:lsdException w:name="Light List Accent 3" w:semiHidden="0" w:uiPriority="61" w:unhideWhenUsed="0"/>
+    <w:lsdException w:name="Light Grid Accent 3" w:semiHidden="0" w:uiPriority="62" w:unhideWhenUsed="0"/>
+    <w:lsdException w:name="Medium Shading 1 Accent 3" w:semiHidden="0" w:uiPriority="63" w:unhideWhenUsed="0"/>
+    <w:lsdException w:name="Medium Shading 2 Accent 3" w:semiHidden="0" w:uiPriority="64" w:unhideWhenUsed="0"/>
+    <w:lsdException w:name="Medium List 1 Accent 3" w:semiHidden="0" w:uiPriority="65" w:unhideWhenUsed="0"/>
+    <w:lsdException w:name="Medium List 2 Accent 3" w:semiHidden="0" w:uiPriority="66" w:unhideWhenUsed="0"/>
+    <w:lsdException w:name="Medium Grid 1 Accent 3" w:semiHidden="0" w:uiPriority="67" w:unhideWhenUsed="0"/>
+    <w:lsdException w:name="Medium Grid 2 Accent 3" w:semiHidden="0" w:uiPriority="68" w:unhideWhenUsed="0"/>
+    <w:lsdException w:name="Medium Grid 3 Accent 3" w:semiHidden="0" w:uiPriority="69" w:unhideWhenUsed="0"/>
+    <w:lsdException w:name="Dark List Accent 3" w:semiHidden="0" w:uiPriority="70" w:unhideWhenUsed="0"/>
+    <w:lsdException w:name="Colorful Shading Accent 3" w:semiHidden="0" w:uiPriority="71" w:unhideWhenUsed="0"/>
+    <w:lsdException w:name="Colorful List Accent 3" w:semiHidden="0" w:uiPriority="72" w:unhideWhenUsed="0"/>
+    <w:lsdException w:name="Colorful Grid Accent 3" w:semiHidden="0" w:uiPriority="73" w:unhideWhenUsed="0"/>
+    <w:lsdException w:name="Light Shading Accent 4" w:semiHidden="0" w:uiPriority="60" w:unhideWhenUsed="0"/>
+    <w:lsdException w:name="Light List Accent 4" w:semiHidden="0" w:uiPriority="61" w:unhideWhenUsed="0"/>
+    <w:lsdException w:name="Light Grid Accent 4" w:semiHidden="0" w:uiPriority="62" w:unhideWhenUsed="0"/>
+    <w:lsdException w:name="Medium Shading 1 Accent 4" w:semiHidden="0" w:uiPriority="63" w:unhideWhenUsed="0"/>
+    <w:lsdException w:name="Medium Shading 2 Accent 4" w:semiHidden="0" w:uiPriority="64" w:unhideWhenUsed="0"/>
+    <w:lsdException w:name="Medium List 1 Accent 4" w:semiHidden="0" w:uiPriority="65" w:unhideWhenUsed="0"/>
+    <w:lsdException w:name="Medium List 2 Accent 4" w:semiHidden="0" w:uiPriority="66" w:unhideWhenUsed="0"/>
+    <w:lsdException w:name="Medium Grid 1 Accent 4" w:semiHidden="0" w:uiPriority="67" w:unhideWhenUsed="0"/>
+    <w:lsdException w:name="Medium Grid 2 Accent 4" w:semiHidden="0" w:uiPriority="68" w:unhideWhenUsed="0"/>
+    <w:lsdException w:name="Medium Grid 3 Accent 4" w:semiHidden="0" w:uiPriority="69" w:unhideWhenUsed="0"/>
+    <w:lsdException w:name="Dark List Accent 4" w:semiHidden="0" w:uiPriority="70" w:unhideWhenUsed="0"/>
+    <w:lsdException w:name="Colorful Shading Accent 4" w:semiHidden="0" w:uiPriority="71" w:unhideWhenUsed="0"/>
+    <w:lsdException w:name="Colorful List Accent 4" w:semiHidden="0" w:uiPriority="72" w:unhideWhenUsed="0"/>
+    <w:lsdException w:name="Colorful Grid Accent 4" w:semiHidden="0" w:uiPriority="73" w:unhideWhenUsed="0"/>
+    <w:lsdException w:name="Light Shading Accent 5" w:semiHidden="0" w:uiPriority="60" w:unhideWhenUsed="0"/>
+    <w:lsdException w:name="Light List Accent 5" w:semiHidden="0" w:uiPriority="61" w:unhideWhenUsed="0"/>
+    <w:lsdException w:name="Light Grid Accent 5" w:semiHidden="0" w:uiPriority="62" w:unhideWhenUsed="0"/>
+    <w:lsdException w:name="Medium Shading 1 Accent 5" w:semiHidden="0" w:uiPriority="63" w:unhideWhenUsed="0"/>
+    <w:lsdException w:name="Medium Shading 2 Accent 5" w:semiHidden="0" w:uiPriority="64" w:unhideWhenUsed="0"/>
+    <w:lsdException w:name="Medium List 1 Accent 5" w:semiHidden="0" w:uiPriority="65" w:unhideWhenUsed="0"/>
+    <w:lsdException w:name="Medium List 2 Accent 5" w:semiHidden="0" w:uiPriority="66" w:unhideWhenUsed="0"/>
+    <w:lsdException w:name="Medium Grid 1 Accent 5" w:semiHidden="0" w:uiPriority="67" w:unhideWhenUsed="0"/>
+    <w:lsdException w:name="Medium Grid 2 Accent 5" w:semiHidden="0" w:uiPriority="68" w:unhideWhenUsed="0"/>
+    <w:lsdException w:name="Medium Grid 3 Accent 5" w:semiHidden="0" w:uiPriority="69" w:unhideWhenUsed="0"/>
+    <w:lsdException w:name="Dark List Accent 5" w:semiHidden="0" w:uiPriority="70" w:unhideWhenUsed="0"/>
+    <w:lsdException w:name="Colorful Shading Accent 5" w:semiHidden="0" w:uiPriority="71" w:unhideWhenUsed="0"/>
+    <w:lsdException w:name="Colorful List Accent 5" w:semiHidden="0" w:uiPriority="72" w:unhideWhenUsed="0"/>
+    <w:lsdException w:name="Colorful Grid Accent 5" w:semiHidden="0" w:uiPriority="73" w:unhideWhenUsed="0"/>
+    <w:lsdException w:name="Light Shading Accent 6" w:semiHidden="0" w:uiPriority="60" w:unhideWhenUsed="0"/>
+    <w:lsdException w:name="Light List Accent 6" w:semiHidden="0" w:uiPriority="61" w:unhideWhenUsed="0"/>
+    <w:lsdException w:name="Light Grid Accent 6" w:semiHidden="0" w:uiPriority="62" w:unhideWhenUsed="0"/>
+    <w:lsdException w:name="Medium Shading 1 Accent 6" w:semiHidden="0" w:uiPriority="63" w:unhideWhenUsed="0"/>
+    <w:lsdException w:name="Medium Shading 2 Accent 6" w:semiHidden="0" w:uiPriority="64" w:unhideWhenUsed="0"/>
+    <w:lsdException w:name="Medium List 1 Accent 6" w:semiHidden="0" w:uiPriority="65" w:unhideWhenUsed="0"/>
+    <w:lsdException w:name="Medium List 2 Accent 6" w:semiHidden="0" w:uiPriority="66" w:unhideWhenUsed="0"/>
+    <w:lsdException w:name="Medium Grid 1 Accent 6" w:semiHidden="0" w:uiPriority="67" w:unhideWhenUsed="0"/>
+    <w:lsdException w:name="Medium Grid 2 Accent 6" w:semiHidden="0" w:uiPriority="68" w:unhideWhenUsed="0"/>
+    <w:lsdException w:name="Medium Grid 3 Accent 6" w:semiHidden="0" w:uiPriority="69" w:unhideWhenUsed="0"/>
+    <w:lsdException w:name="Dark List Accent 6" w:semiHidden="0" w:uiPriority="70" w:unhideWhenUsed="0"/>
+    <w:lsdException w:name="Colorful Shading Accent 6" w:semiHidden="0" w:uiPriority="71" w:unhideWhenUsed="0"/>
+    <w:lsdException w:name="Colorful List Accent 6" w:semiHidden="0" w:uiPriority="72" w:unhideWhenUsed="0"/>
+    <w:lsdException w:name="Colorful Grid Accent 6" w:semiHidden="0" w:uiPriority="73" w:unhideWhenUsed="0"/>
+    <w:lsdException w:name="Subtle Emphasis" w:semiHidden="0" w:uiPriority="19" w:unhideWhenUsed="0" w:qFormat="1"/>
+    <w:lsdException w:name="Intense Emphasis" w:semiHidden="0" w:uiPriority="21" w:unhideWhenUsed="0" w:qFormat="1"/>
+    <w:lsdException w:name="Subtle Reference" w:semiHidden="0" w:uiPriority="31" w:unhideWhenUsed="0" w:qFormat="1"/>
+    <w:lsdException w:name="Intense Reference" w:semiHidden="0" w:uiPriority="32" w:unhideWhenUsed="0" w:qFormat="1"/>
+    <w:lsdException w:name="Book Title" w:semiHidden="0" w:uiPriority="33" w:unhideWhenUsed="0" w:qFormat="1"/>
+    <w:lsdException w:name="Bibliography" w:uiPriority="37"/>
+    <w:lsdException w:name="TOC Heading" w:uiPriority="39" w:qFormat="1"/>
   </w:latentStyles>
   <w:style w:type="paragraph" w:default="1" w:styleId="Normal">
     <w:name w:val="Normal"/>
@@ -10120,7 +10497,7 @@
 </file>
 
 <file path=customXml/itemProps1.xml><?xml version="1.0" encoding="utf-8"?>
-<ds:datastoreItem xmlns:ds="http://schemas.openxmlformats.org/officeDocument/2006/customXml" ds:itemID="{A2024E8D-117A-464D-88F1-E4D7E3562CB2}">
+<ds:datastoreItem xmlns:ds="http://schemas.openxmlformats.org/officeDocument/2006/customXml" ds:itemID="{A05FC3F6-B458-448A-8300-F2C8885679C9}">
   <ds:schemaRefs>
     <ds:schemaRef ds:uri="http://schemas.openxmlformats.org/officeDocument/2006/bibliography"/>
   </ds:schemaRefs>

</xml_diff>

<commit_message>
Updated Issues list and Keeler QS Guide
Updated Keeler Issues list based on meeting from 10/2/15.  Updated
Keeler Quickstart Guide: Cleaned up language throughout document, added
a paragraph for what to do with Barcode and Serial number.
</commit_message>
<xml_diff>
--- a/Quick Start Guide/Quick Start Guide_Keeler_3.0.docx
+++ b/Quick Start Guide/Quick Start Guide_Keeler_3.0.docx
@@ -82,8 +82,6 @@
           <w:szCs w:val="20"/>
         </w:rPr>
       </w:pPr>
-      <w:bookmarkStart w:id="0" w:name="_GoBack"/>
-      <w:bookmarkEnd w:id="0"/>
     </w:p>
     <w:p>
       <w:pPr>
@@ -1479,7 +1477,7 @@
           <w:szCs w:val="30"/>
         </w:rPr>
       </w:pPr>
-      <w:bookmarkStart w:id="1" w:name="_TOC_250002"/>
+      <w:bookmarkStart w:id="0" w:name="_TOC_250002"/>
       <w:r>
         <w:rPr>
           <w:spacing w:val="-2"/>
@@ -1502,8 +1500,8 @@
           <w:bCs w:val="0"/>
         </w:rPr>
       </w:pPr>
-      <w:bookmarkStart w:id="2" w:name="_Toc299206772"/>
-      <w:bookmarkStart w:id="3" w:name="_Toc430894911"/>
+      <w:bookmarkStart w:id="1" w:name="_Toc299206772"/>
+      <w:bookmarkStart w:id="2" w:name="_Toc430894911"/>
       <w:r>
         <w:rPr>
           <w:spacing w:val="-2"/>
@@ -1553,61 +1551,61 @@
         </w:rPr>
         <w:t xml:space="preserve"> </w:t>
       </w:r>
+      <w:bookmarkEnd w:id="0"/>
+      <w:r>
+        <w:rPr>
+          <w:spacing w:val="-2"/>
+        </w:rPr>
+        <w:t>Store</w:t>
+      </w:r>
       <w:bookmarkEnd w:id="1"/>
-      <w:r>
-        <w:rPr>
-          <w:spacing w:val="-2"/>
-        </w:rPr>
-        <w:t>Store</w:t>
-      </w:r>
       <w:bookmarkEnd w:id="2"/>
+    </w:p>
+    <w:p>
+      <w:pPr>
+        <w:ind w:left="2132"/>
+      </w:pPr>
+    </w:p>
+    <w:p>
+      <w:pPr>
+        <w:ind w:left="2132"/>
+        <w:rPr>
+          <w:rFonts w:asciiTheme="majorHAnsi" w:hAnsiTheme="majorHAnsi"/>
+          <w:b/>
+          <w:sz w:val="24"/>
+          <w:szCs w:val="24"/>
+        </w:rPr>
+      </w:pPr>
+      <w:r>
+        <w:tab/>
+      </w:r>
+      <w:bookmarkStart w:id="3" w:name="_Toc299210266"/>
+      <w:proofErr w:type="gramStart"/>
+      <w:r>
+        <w:rPr>
+          <w:rFonts w:asciiTheme="majorHAnsi" w:hAnsiTheme="majorHAnsi"/>
+          <w:sz w:val="24"/>
+          <w:szCs w:val="24"/>
+        </w:rPr>
+        <w:t>Download &amp; Install SR Smart or SecuRemo</w:t>
+      </w:r>
+      <w:r>
+        <w:rPr>
+          <w:rFonts w:asciiTheme="majorHAnsi" w:hAnsiTheme="majorHAnsi"/>
+          <w:sz w:val="24"/>
+          <w:szCs w:val="24"/>
+        </w:rPr>
+        <w:t>t</w:t>
+      </w:r>
+      <w:r>
+        <w:rPr>
+          <w:rFonts w:asciiTheme="majorHAnsi" w:hAnsiTheme="majorHAnsi"/>
+          <w:sz w:val="24"/>
+          <w:szCs w:val="24"/>
+        </w:rPr>
+        <w:t>e® Smart application from Apple app store or Google play store.</w:t>
+      </w:r>
       <w:bookmarkEnd w:id="3"/>
-    </w:p>
-    <w:p>
-      <w:pPr>
-        <w:ind w:left="2132"/>
-      </w:pPr>
-    </w:p>
-    <w:p>
-      <w:pPr>
-        <w:ind w:left="2132"/>
-        <w:rPr>
-          <w:rFonts w:asciiTheme="majorHAnsi" w:hAnsiTheme="majorHAnsi"/>
-          <w:b/>
-          <w:sz w:val="24"/>
-          <w:szCs w:val="24"/>
-        </w:rPr>
-      </w:pPr>
-      <w:r>
-        <w:tab/>
-      </w:r>
-      <w:bookmarkStart w:id="4" w:name="_Toc299210266"/>
-      <w:proofErr w:type="gramStart"/>
-      <w:r>
-        <w:rPr>
-          <w:rFonts w:asciiTheme="majorHAnsi" w:hAnsiTheme="majorHAnsi"/>
-          <w:sz w:val="24"/>
-          <w:szCs w:val="24"/>
-        </w:rPr>
-        <w:t>Download &amp; Install SR Smart or SecuRemo</w:t>
-      </w:r>
-      <w:r>
-        <w:rPr>
-          <w:rFonts w:asciiTheme="majorHAnsi" w:hAnsiTheme="majorHAnsi"/>
-          <w:sz w:val="24"/>
-          <w:szCs w:val="24"/>
-        </w:rPr>
-        <w:t>t</w:t>
-      </w:r>
-      <w:r>
-        <w:rPr>
-          <w:rFonts w:asciiTheme="majorHAnsi" w:hAnsiTheme="majorHAnsi"/>
-          <w:sz w:val="24"/>
-          <w:szCs w:val="24"/>
-        </w:rPr>
-        <w:t>e® Smart application from Apple app store or Google play store.</w:t>
-      </w:r>
-      <w:bookmarkEnd w:id="4"/>
       <w:proofErr w:type="gramEnd"/>
       <w:r>
         <w:rPr>
@@ -2539,17 +2537,17 @@
           <w:bCs w:val="0"/>
         </w:rPr>
       </w:pPr>
-      <w:bookmarkStart w:id="5" w:name="_Toc418944170"/>
-      <w:bookmarkStart w:id="6" w:name="_Toc299206773"/>
-      <w:bookmarkStart w:id="7" w:name="_Toc430894912"/>
-      <w:bookmarkStart w:id="8" w:name="_TOC_250001"/>
+      <w:bookmarkStart w:id="4" w:name="_Toc418944170"/>
+      <w:bookmarkStart w:id="5" w:name="_Toc299206773"/>
+      <w:bookmarkStart w:id="6" w:name="_Toc430894912"/>
+      <w:bookmarkStart w:id="7" w:name="_TOC_250001"/>
       <w:r>
         <w:lastRenderedPageBreak/>
         <w:t>Installing SR Device</w:t>
       </w:r>
+      <w:bookmarkEnd w:id="4"/>
       <w:bookmarkEnd w:id="5"/>
       <w:bookmarkEnd w:id="6"/>
-      <w:bookmarkEnd w:id="7"/>
     </w:p>
     <w:p>
       <w:pPr>
@@ -2566,15 +2564,65 @@
           <w:sz w:val="24"/>
           <w:szCs w:val="24"/>
         </w:rPr>
-        <w:t>Refer to SecuRemote Enabled Architectural Mortise Lock Installation Instructions</w:t>
-      </w:r>
-      <w:r>
-        <w:rPr>
-          <w:rFonts w:asciiTheme="majorHAnsi" w:hAnsiTheme="majorHAnsi"/>
-          <w:sz w:val="24"/>
-          <w:szCs w:val="24"/>
-        </w:rPr>
-        <w:t xml:space="preserve"> which has been received with it</w:t>
+        <w:t xml:space="preserve">Refer to </w:t>
+      </w:r>
+      <w:r>
+        <w:rPr>
+          <w:rFonts w:asciiTheme="majorHAnsi" w:hAnsiTheme="majorHAnsi"/>
+          <w:sz w:val="24"/>
+          <w:szCs w:val="24"/>
+        </w:rPr>
+        <w:t xml:space="preserve">the </w:t>
+      </w:r>
+      <w:proofErr w:type="spellStart"/>
+      <w:r>
+        <w:rPr>
+          <w:rFonts w:asciiTheme="majorHAnsi" w:hAnsiTheme="majorHAnsi"/>
+          <w:sz w:val="24"/>
+          <w:szCs w:val="24"/>
+        </w:rPr>
+        <w:t>SecuRemote</w:t>
+      </w:r>
+      <w:proofErr w:type="spellEnd"/>
+      <w:r>
+        <w:rPr>
+          <w:rFonts w:asciiTheme="majorHAnsi" w:hAnsiTheme="majorHAnsi"/>
+          <w:sz w:val="24"/>
+          <w:szCs w:val="24"/>
+        </w:rPr>
+        <w:t xml:space="preserve"> Enabled Lock Installation Instructions</w:t>
+      </w:r>
+      <w:r>
+        <w:rPr>
+          <w:rFonts w:asciiTheme="majorHAnsi" w:hAnsiTheme="majorHAnsi"/>
+          <w:sz w:val="24"/>
+          <w:szCs w:val="24"/>
+        </w:rPr>
+        <w:t xml:space="preserve"> which </w:t>
+      </w:r>
+      <w:r>
+        <w:rPr>
+          <w:rFonts w:asciiTheme="majorHAnsi" w:hAnsiTheme="majorHAnsi"/>
+          <w:sz w:val="24"/>
+          <w:szCs w:val="24"/>
+        </w:rPr>
+        <w:t>were</w:t>
+      </w:r>
+      <w:r>
+        <w:rPr>
+          <w:rFonts w:asciiTheme="majorHAnsi" w:hAnsiTheme="majorHAnsi"/>
+          <w:sz w:val="24"/>
+          <w:szCs w:val="24"/>
+        </w:rPr>
+        <w:t xml:space="preserve"> </w:t>
+      </w:r>
+      <w:r>
+        <w:rPr>
+          <w:rFonts w:asciiTheme="majorHAnsi" w:hAnsiTheme="majorHAnsi"/>
+          <w:sz w:val="24"/>
+          <w:szCs w:val="24"/>
+        </w:rPr>
+        <w:t>included with your lock.</w:t>
       </w:r>
     </w:p>
     <w:p>
@@ -2619,8 +2667,8 @@
           <w:bCs w:val="0"/>
         </w:rPr>
       </w:pPr>
-      <w:bookmarkStart w:id="9" w:name="_Toc299206774"/>
-      <w:bookmarkStart w:id="10" w:name="_Toc430894913"/>
+      <w:bookmarkStart w:id="8" w:name="_Toc299206774"/>
+      <w:bookmarkStart w:id="9" w:name="_Toc430894913"/>
       <w:r>
         <w:rPr>
           <w:spacing w:val="-2"/>
@@ -2679,9 +2727,9 @@
         </w:rPr>
         <w:t>user-Admin</w:t>
       </w:r>
+      <w:bookmarkEnd w:id="7"/>
       <w:bookmarkEnd w:id="8"/>
       <w:bookmarkEnd w:id="9"/>
-      <w:bookmarkEnd w:id="10"/>
     </w:p>
     <w:p>
       <w:pPr>
@@ -2702,7 +2750,7 @@
           <w:szCs w:val="24"/>
         </w:rPr>
       </w:pPr>
-      <w:bookmarkStart w:id="11" w:name="_Toc416134226"/>
+      <w:bookmarkStart w:id="10" w:name="_Toc416134226"/>
       <w:r>
         <w:rPr>
           <w:rFonts w:asciiTheme="majorHAnsi" w:eastAsiaTheme="majorEastAsia" w:hAnsiTheme="majorHAnsi"/>
@@ -2711,9 +2759,39 @@
           <w:sz w:val="24"/>
           <w:szCs w:val="24"/>
         </w:rPr>
-        <w:t>Click on SR smart app icon. SR smart app will be launched and “Add SR Device” screen will appear</w:t>
-      </w:r>
-      <w:bookmarkEnd w:id="11"/>
+        <w:t>Click on the SR Smart app icon. The SR S</w:t>
+      </w:r>
+      <w:r>
+        <w:rPr>
+          <w:rFonts w:asciiTheme="majorHAnsi" w:eastAsiaTheme="majorEastAsia" w:hAnsiTheme="majorHAnsi"/>
+          <w:bCs/>
+          <w:color w:val="000000" w:themeColor="text1"/>
+          <w:sz w:val="24"/>
+          <w:szCs w:val="24"/>
+        </w:rPr>
+        <w:t>mart app will be launched and</w:t>
+      </w:r>
+      <w:r>
+        <w:rPr>
+          <w:rFonts w:asciiTheme="majorHAnsi" w:eastAsiaTheme="majorEastAsia" w:hAnsiTheme="majorHAnsi"/>
+          <w:bCs/>
+          <w:color w:val="000000" w:themeColor="text1"/>
+          <w:sz w:val="24"/>
+          <w:szCs w:val="24"/>
+        </w:rPr>
+        <w:t xml:space="preserve"> the</w:t>
+      </w:r>
+      <w:r>
+        <w:rPr>
+          <w:rFonts w:asciiTheme="majorHAnsi" w:eastAsiaTheme="majorEastAsia" w:hAnsiTheme="majorHAnsi"/>
+          <w:bCs/>
+          <w:color w:val="000000" w:themeColor="text1"/>
+          <w:sz w:val="24"/>
+          <w:szCs w:val="24"/>
+        </w:rPr>
+        <w:t xml:space="preserve"> “Add SR Device” screen will appear</w:t>
+      </w:r>
+      <w:bookmarkEnd w:id="10"/>
       <w:r>
         <w:rPr>
           <w:rFonts w:asciiTheme="majorHAnsi" w:eastAsiaTheme="majorEastAsia" w:hAnsiTheme="majorHAnsi"/>
@@ -2745,7 +2823,7 @@
           <w:szCs w:val="24"/>
         </w:rPr>
       </w:pPr>
-      <w:bookmarkStart w:id="12" w:name="_Toc416134227"/>
+      <w:bookmarkStart w:id="11" w:name="_Toc416134227"/>
       <w:r>
         <w:rPr>
           <w:rFonts w:asciiTheme="majorHAnsi" w:eastAsiaTheme="majorEastAsia" w:hAnsiTheme="majorHAnsi"/>
@@ -2765,7 +2843,7 @@
         </w:rPr>
         <w:t>.</w:t>
       </w:r>
-      <w:bookmarkEnd w:id="12"/>
+      <w:bookmarkEnd w:id="11"/>
     </w:p>
     <w:p>
       <w:pPr>
@@ -2966,8 +3044,8 @@
           <w:szCs w:val="24"/>
         </w:rPr>
       </w:pPr>
-      <w:bookmarkStart w:id="13" w:name="step4213"/>
-      <w:bookmarkEnd w:id="13"/>
+      <w:bookmarkStart w:id="12" w:name="step4213"/>
+      <w:bookmarkEnd w:id="12"/>
       <w:r>
         <w:rPr>
           <w:rFonts w:asciiTheme="majorHAnsi" w:hAnsiTheme="majorHAnsi"/>
@@ -3114,7 +3192,67 @@
           <w:sz w:val="24"/>
           <w:szCs w:val="24"/>
         </w:rPr>
-        <w:t xml:space="preserve">Click on “Create New Account” Button.  “Create SR Account” screen will appear. User must provide email address and password to create a new account on SRP. Enter all necessary account information, and click on “Register SR Device”. </w:t>
+        <w:t xml:space="preserve">Click on “Create New Account” Button.  “Create SR Account” screen will appear. User must provide email address and password to create a new account on </w:t>
+      </w:r>
+      <w:r>
+        <w:rPr>
+          <w:i w:val="0"/>
+          <w:color w:val="000000" w:themeColor="text1"/>
+          <w:kern w:val="32"/>
+          <w:sz w:val="24"/>
+          <w:szCs w:val="24"/>
+        </w:rPr>
+        <w:t xml:space="preserve">the </w:t>
+      </w:r>
+      <w:r>
+        <w:rPr>
+          <w:i w:val="0"/>
+          <w:color w:val="000000" w:themeColor="text1"/>
+          <w:kern w:val="32"/>
+          <w:sz w:val="24"/>
+          <w:szCs w:val="24"/>
+        </w:rPr>
+        <w:t>SR</w:t>
+      </w:r>
+      <w:r>
+        <w:rPr>
+          <w:i w:val="0"/>
+          <w:color w:val="000000" w:themeColor="text1"/>
+          <w:kern w:val="32"/>
+          <w:sz w:val="24"/>
+          <w:szCs w:val="24"/>
+        </w:rPr>
+        <w:t xml:space="preserve"> </w:t>
+      </w:r>
+      <w:r>
+        <w:rPr>
+          <w:i w:val="0"/>
+          <w:color w:val="000000" w:themeColor="text1"/>
+          <w:kern w:val="32"/>
+          <w:sz w:val="24"/>
+          <w:szCs w:val="24"/>
+        </w:rPr>
+        <w:t>P</w:t>
+      </w:r>
+      <w:r>
+        <w:rPr>
+          <w:i w:val="0"/>
+          <w:color w:val="000000" w:themeColor="text1"/>
+          <w:kern w:val="32"/>
+          <w:sz w:val="24"/>
+          <w:szCs w:val="24"/>
+        </w:rPr>
+        <w:t>ortal</w:t>
+      </w:r>
+      <w:r>
+        <w:rPr>
+          <w:i w:val="0"/>
+          <w:color w:val="000000" w:themeColor="text1"/>
+          <w:kern w:val="32"/>
+          <w:sz w:val="24"/>
+          <w:szCs w:val="24"/>
+        </w:rPr>
+        <w:t xml:space="preserve">. Enter all necessary account information, and click on “Register SR Device”. </w:t>
       </w:r>
     </w:p>
     <w:p>
@@ -3135,7 +3273,7 @@
           <w:szCs w:val="24"/>
         </w:rPr>
       </w:pPr>
-      <w:bookmarkStart w:id="14" w:name="Register_SR_DEVICE_CASE1"/>
+      <w:bookmarkStart w:id="13" w:name="Register_SR_DEVICE_CASE1"/>
       <w:r>
         <w:rPr>
           <w:i w:val="0"/>
@@ -3144,9 +3282,29 @@
           <w:sz w:val="24"/>
           <w:szCs w:val="24"/>
         </w:rPr>
-        <w:t>SR Smart app will send SR Device information to SR Portal for creating a new account and registering SR Device. SR Smart app will initiate the process and display a toast message “Registering SR Device…”</w:t>
-      </w:r>
-      <w:bookmarkEnd w:id="14"/>
+        <w:t xml:space="preserve">SR Smart app will send SR Device information to </w:t>
+      </w:r>
+      <w:r>
+        <w:rPr>
+          <w:i w:val="0"/>
+          <w:color w:val="000000" w:themeColor="text1"/>
+          <w:kern w:val="32"/>
+          <w:sz w:val="24"/>
+          <w:szCs w:val="24"/>
+        </w:rPr>
+        <w:t xml:space="preserve">the </w:t>
+      </w:r>
+      <w:r>
+        <w:rPr>
+          <w:i w:val="0"/>
+          <w:color w:val="000000" w:themeColor="text1"/>
+          <w:kern w:val="32"/>
+          <w:sz w:val="24"/>
+          <w:szCs w:val="24"/>
+        </w:rPr>
+        <w:t>SRP for creating a new account and registering SR Device. SR Smart app will initiate the process and display a toast message “Registering SR Device…”</w:t>
+      </w:r>
+      <w:bookmarkEnd w:id="13"/>
     </w:p>
     <w:p/>
     <w:p>
@@ -3174,7 +3332,27 @@
           <w:sz w:val="24"/>
           <w:szCs w:val="24"/>
         </w:rPr>
-        <w:t>After registering your SR Device on SRP, SR Device’s home screen will appear with various options.</w:t>
+        <w:t xml:space="preserve">After registering your SR Device on SRP, </w:t>
+      </w:r>
+      <w:r>
+        <w:rPr>
+          <w:rFonts w:asciiTheme="majorHAnsi" w:hAnsiTheme="majorHAnsi"/>
+          <w:color w:val="000000" w:themeColor="text1"/>
+          <w:kern w:val="32"/>
+          <w:sz w:val="24"/>
+          <w:szCs w:val="24"/>
+        </w:rPr>
+        <w:t xml:space="preserve">the </w:t>
+      </w:r>
+      <w:r>
+        <w:rPr>
+          <w:rFonts w:asciiTheme="majorHAnsi" w:hAnsiTheme="majorHAnsi"/>
+          <w:color w:val="000000" w:themeColor="text1"/>
+          <w:kern w:val="32"/>
+          <w:sz w:val="24"/>
+          <w:szCs w:val="24"/>
+        </w:rPr>
+        <w:t>SR Device’s home screen will appear with various options.</w:t>
       </w:r>
     </w:p>
     <w:p>
@@ -3228,7 +3406,7 @@
           <w:sz w:val="24"/>
           <w:szCs w:val="24"/>
         </w:rPr>
-        <w:t xml:space="preserve"> Enabled Architectural Mortise Lock Installation Instructions</w:t>
+        <w:t xml:space="preserve"> Enabled Lock Installation Instructions</w:t>
       </w:r>
       <w:r>
         <w:rPr>
@@ -3237,6 +3415,23 @@
           <w:szCs w:val="24"/>
         </w:rPr>
         <w:t xml:space="preserve"> manual, and keep the manual in a safe place.</w:t>
+      </w:r>
+      <w:r>
+        <w:rPr>
+          <w:rFonts w:asciiTheme="majorHAnsi" w:hAnsiTheme="majorHAnsi"/>
+          <w:sz w:val="24"/>
+          <w:szCs w:val="24"/>
+        </w:rPr>
+        <w:t xml:space="preserve"> </w:t>
+      </w:r>
+      <w:r>
+        <w:rPr>
+          <w:rFonts w:asciiTheme="majorHAnsi" w:hAnsiTheme="majorHAnsi"/>
+          <w:b/>
+          <w:sz w:val="24"/>
+          <w:szCs w:val="24"/>
+        </w:rPr>
+        <w:t>Important: the last user to scan or enter the information into the SR Smart app is the Administrator.</w:t>
       </w:r>
     </w:p>
     <w:p>
@@ -3302,9 +3497,9 @@
           <w:bCs w:val="0"/>
         </w:rPr>
       </w:pPr>
-      <w:bookmarkStart w:id="15" w:name="_TOC_250000"/>
-      <w:bookmarkStart w:id="16" w:name="_Toc299206775"/>
-      <w:bookmarkStart w:id="17" w:name="_Toc430894914"/>
+      <w:bookmarkStart w:id="14" w:name="_TOC_250000"/>
+      <w:bookmarkStart w:id="15" w:name="_Toc299206775"/>
+      <w:bookmarkStart w:id="16" w:name="_Toc430894914"/>
       <w:r>
         <w:rPr>
           <w:spacing w:val="-2"/>
@@ -3324,9 +3519,9 @@
         </w:rPr>
         <w:t xml:space="preserve"> Device</w:t>
       </w:r>
+      <w:bookmarkEnd w:id="14"/>
       <w:bookmarkEnd w:id="15"/>
       <w:bookmarkEnd w:id="16"/>
-      <w:bookmarkEnd w:id="17"/>
     </w:p>
     <w:p>
       <w:pPr>
@@ -3949,6 +4144,16 @@
       <w:r>
         <w:rPr>
           <w:rFonts w:asciiTheme="majorHAnsi" w:hAnsiTheme="majorHAnsi"/>
+          <w:spacing w:val="-13"/>
+          <w:w w:val="105"/>
+          <w:sz w:val="24"/>
+          <w:szCs w:val="24"/>
+        </w:rPr>
+        <w:t xml:space="preserve">the </w:t>
+      </w:r>
+      <w:r>
+        <w:rPr>
+          <w:rFonts w:asciiTheme="majorHAnsi" w:hAnsiTheme="majorHAnsi"/>
           <w:w w:val="105"/>
           <w:sz w:val="24"/>
           <w:szCs w:val="24"/>
@@ -4022,6 +4227,16 @@
           <w:szCs w:val="24"/>
         </w:rPr>
         <w:t xml:space="preserve"> </w:t>
+      </w:r>
+      <w:r>
+        <w:rPr>
+          <w:rFonts w:asciiTheme="majorHAnsi" w:hAnsiTheme="majorHAnsi"/>
+          <w:spacing w:val="-13"/>
+          <w:w w:val="105"/>
+          <w:sz w:val="24"/>
+          <w:szCs w:val="24"/>
+        </w:rPr>
+        <w:t xml:space="preserve">the </w:t>
       </w:r>
       <w:r>
         <w:rPr>
@@ -4124,6 +4339,7 @@
         </w:rPr>
         <w:t xml:space="preserve">If </w:t>
       </w:r>
+      <w:proofErr w:type="gramStart"/>
       <w:r>
         <w:rPr>
           <w:rFonts w:asciiTheme="majorHAnsi" w:eastAsia="Cambria" w:hAnsiTheme="majorHAnsi"/>
@@ -4131,6 +4347,25 @@
           <w:sz w:val="24"/>
           <w:szCs w:val="24"/>
         </w:rPr>
+        <w:t>your</w:t>
+      </w:r>
+      <w:proofErr w:type="gramEnd"/>
+      <w:r>
+        <w:rPr>
+          <w:rFonts w:asciiTheme="majorHAnsi" w:eastAsia="Cambria" w:hAnsiTheme="majorHAnsi"/>
+          <w:w w:val="105"/>
+          <w:sz w:val="24"/>
+          <w:szCs w:val="24"/>
+        </w:rPr>
+        <w:t xml:space="preserve"> </w:t>
+      </w:r>
+      <w:r>
+        <w:rPr>
+          <w:rFonts w:asciiTheme="majorHAnsi" w:eastAsia="Cambria" w:hAnsiTheme="majorHAnsi"/>
+          <w:w w:val="105"/>
+          <w:sz w:val="24"/>
+          <w:szCs w:val="24"/>
+        </w:rPr>
         <w:t>mobile device</w:t>
       </w:r>
       <w:r>
@@ -4140,7 +4375,79 @@
           <w:sz w:val="24"/>
           <w:szCs w:val="24"/>
         </w:rPr>
-        <w:t xml:space="preserve"> is not in direct range with Keeler, Lock or Unlock operation will be performed on Remote Mode</w:t>
+        <w:t xml:space="preserve"> is not in direct range with </w:t>
+      </w:r>
+      <w:r>
+        <w:rPr>
+          <w:rFonts w:asciiTheme="majorHAnsi" w:eastAsia="Cambria" w:hAnsiTheme="majorHAnsi"/>
+          <w:w w:val="105"/>
+          <w:sz w:val="24"/>
+          <w:szCs w:val="24"/>
+        </w:rPr>
+        <w:t xml:space="preserve">the </w:t>
+      </w:r>
+      <w:r>
+        <w:rPr>
+          <w:rFonts w:asciiTheme="majorHAnsi" w:eastAsia="Cambria" w:hAnsiTheme="majorHAnsi"/>
+          <w:w w:val="105"/>
+          <w:sz w:val="24"/>
+          <w:szCs w:val="24"/>
+        </w:rPr>
+        <w:t>Keeler</w:t>
+      </w:r>
+      <w:r>
+        <w:rPr>
+          <w:rFonts w:asciiTheme="majorHAnsi" w:eastAsia="Cambria" w:hAnsiTheme="majorHAnsi"/>
+          <w:w w:val="105"/>
+          <w:sz w:val="24"/>
+          <w:szCs w:val="24"/>
+        </w:rPr>
+        <w:t xml:space="preserve"> Lock</w:t>
+      </w:r>
+      <w:r>
+        <w:rPr>
+          <w:rFonts w:asciiTheme="majorHAnsi" w:eastAsia="Cambria" w:hAnsiTheme="majorHAnsi"/>
+          <w:w w:val="105"/>
+          <w:sz w:val="24"/>
+          <w:szCs w:val="24"/>
+        </w:rPr>
+        <w:t>, Lock or Unl</w:t>
+      </w:r>
+      <w:r>
+        <w:rPr>
+          <w:rFonts w:asciiTheme="majorHAnsi" w:eastAsia="Cambria" w:hAnsiTheme="majorHAnsi"/>
+          <w:w w:val="105"/>
+          <w:sz w:val="24"/>
+          <w:szCs w:val="24"/>
+        </w:rPr>
+        <w:t xml:space="preserve">ock operation will be performed </w:t>
+      </w:r>
+      <w:r>
+        <w:rPr>
+          <w:rFonts w:asciiTheme="majorHAnsi" w:eastAsia="Cambria" w:hAnsiTheme="majorHAnsi"/>
+          <w:w w:val="105"/>
+          <w:sz w:val="24"/>
+          <w:szCs w:val="24"/>
+        </w:rPr>
+        <w:t>via</w:t>
+      </w:r>
+      <w:r>
+        <w:rPr>
+          <w:rFonts w:asciiTheme="majorHAnsi" w:eastAsia="Cambria" w:hAnsiTheme="majorHAnsi"/>
+          <w:w w:val="105"/>
+          <w:sz w:val="24"/>
+          <w:szCs w:val="24"/>
+        </w:rPr>
+        <w:t xml:space="preserve"> Remote Mode</w:t>
+      </w:r>
+      <w:r>
+        <w:rPr>
+          <w:rFonts w:asciiTheme="majorHAnsi" w:eastAsia="Cambria" w:hAnsiTheme="majorHAnsi"/>
+          <w:w w:val="105"/>
+          <w:sz w:val="24"/>
+          <w:szCs w:val="24"/>
+        </w:rPr>
+        <w:t>.</w:t>
       </w:r>
     </w:p>
     <w:p>
@@ -4214,6 +4521,16 @@
       <w:r>
         <w:rPr>
           <w:rFonts w:asciiTheme="majorHAnsi" w:hAnsiTheme="majorHAnsi"/>
+          <w:spacing w:val="-8"/>
+          <w:w w:val="105"/>
+          <w:sz w:val="24"/>
+          <w:szCs w:val="24"/>
+        </w:rPr>
+        <w:t xml:space="preserve">the </w:t>
+      </w:r>
+      <w:r>
+        <w:rPr>
+          <w:rFonts w:asciiTheme="majorHAnsi" w:hAnsiTheme="majorHAnsi"/>
           <w:spacing w:val="-1"/>
           <w:w w:val="105"/>
           <w:sz w:val="24"/>
@@ -4277,7 +4594,17 @@
           <w:sz w:val="24"/>
           <w:szCs w:val="24"/>
         </w:rPr>
-        <w:t>added</w:t>
+        <w:t>assigned to a</w:t>
+      </w:r>
+      <w:r>
+        <w:rPr>
+          <w:rFonts w:asciiTheme="majorHAnsi" w:hAnsiTheme="majorHAnsi"/>
+          <w:spacing w:val="-1"/>
+          <w:w w:val="105"/>
+          <w:sz w:val="24"/>
+          <w:szCs w:val="24"/>
+        </w:rPr>
+        <w:t>n</w:t>
       </w:r>
       <w:r>
         <w:rPr>
@@ -4296,7 +4623,7 @@
           <w:sz w:val="24"/>
           <w:szCs w:val="24"/>
         </w:rPr>
-        <w:t>to</w:t>
+        <w:t>SR</w:t>
       </w:r>
       <w:r>
         <w:rPr>
@@ -4311,16 +4638,17 @@
       <w:r>
         <w:rPr>
           <w:rFonts w:asciiTheme="majorHAnsi" w:hAnsiTheme="majorHAnsi"/>
-          <w:w w:val="105"/>
-          <w:sz w:val="24"/>
-          <w:szCs w:val="24"/>
-        </w:rPr>
-        <w:t>SR</w:t>
-      </w:r>
-      <w:r>
-        <w:rPr>
-          <w:rFonts w:asciiTheme="majorHAnsi" w:hAnsiTheme="majorHAnsi"/>
-          <w:spacing w:val="-9"/>
+          <w:spacing w:val="-1"/>
+          <w:w w:val="105"/>
+          <w:sz w:val="24"/>
+          <w:szCs w:val="24"/>
+        </w:rPr>
+        <w:t>Bridge</w:t>
+      </w:r>
+      <w:r>
+        <w:rPr>
+          <w:rFonts w:asciiTheme="majorHAnsi" w:hAnsiTheme="majorHAnsi"/>
+          <w:spacing w:val="-11"/>
           <w:w w:val="105"/>
           <w:sz w:val="24"/>
           <w:szCs w:val="24"/>
@@ -4330,17 +4658,16 @@
       <w:r>
         <w:rPr>
           <w:rFonts w:asciiTheme="majorHAnsi" w:hAnsiTheme="majorHAnsi"/>
-          <w:spacing w:val="-1"/>
-          <w:w w:val="105"/>
-          <w:sz w:val="24"/>
-          <w:szCs w:val="24"/>
-        </w:rPr>
-        <w:t>Bridge</w:t>
-      </w:r>
-      <w:r>
-        <w:rPr>
-          <w:rFonts w:asciiTheme="majorHAnsi" w:hAnsiTheme="majorHAnsi"/>
-          <w:spacing w:val="-11"/>
+          <w:w w:val="105"/>
+          <w:sz w:val="24"/>
+          <w:szCs w:val="24"/>
+        </w:rPr>
+        <w:t>on</w:t>
+      </w:r>
+      <w:r>
+        <w:rPr>
+          <w:rFonts w:asciiTheme="majorHAnsi" w:hAnsiTheme="majorHAnsi"/>
+          <w:spacing w:val="-8"/>
           <w:w w:val="105"/>
           <w:sz w:val="24"/>
           <w:szCs w:val="24"/>
@@ -4350,34 +4677,39 @@
       <w:r>
         <w:rPr>
           <w:rFonts w:asciiTheme="majorHAnsi" w:hAnsiTheme="majorHAnsi"/>
-          <w:w w:val="105"/>
-          <w:sz w:val="24"/>
-          <w:szCs w:val="24"/>
-        </w:rPr>
-        <w:t>on</w:t>
-      </w:r>
-      <w:r>
-        <w:rPr>
-          <w:rFonts w:asciiTheme="majorHAnsi" w:hAnsiTheme="majorHAnsi"/>
           <w:spacing w:val="-8"/>
           <w:w w:val="105"/>
           <w:sz w:val="24"/>
           <w:szCs w:val="24"/>
         </w:rPr>
+        <w:t xml:space="preserve">the </w:t>
+      </w:r>
+      <w:proofErr w:type="spellStart"/>
+      <w:proofErr w:type="gramStart"/>
+      <w:r>
+        <w:rPr>
+          <w:rFonts w:asciiTheme="majorHAnsi" w:hAnsiTheme="majorHAnsi"/>
+          <w:spacing w:val="-8"/>
+          <w:w w:val="105"/>
+          <w:sz w:val="24"/>
+          <w:szCs w:val="24"/>
+        </w:rPr>
+        <w:t>SecuRemote</w:t>
+      </w:r>
+      <w:proofErr w:type="spellEnd"/>
+      <w:r>
+        <w:rPr>
+          <w:rFonts w:asciiTheme="majorHAnsi" w:hAnsiTheme="majorHAnsi"/>
+          <w:spacing w:val="-8"/>
+          <w:w w:val="105"/>
+          <w:sz w:val="24"/>
+          <w:szCs w:val="24"/>
+        </w:rPr>
         <w:t xml:space="preserve"> </w:t>
       </w:r>
       <w:r>
         <w:rPr>
           <w:rFonts w:asciiTheme="majorHAnsi" w:hAnsiTheme="majorHAnsi"/>
-          <w:w w:val="105"/>
-          <w:sz w:val="24"/>
-          <w:szCs w:val="24"/>
-        </w:rPr>
-        <w:t>UDI</w:t>
-      </w:r>
-      <w:r>
-        <w:rPr>
-          <w:rFonts w:asciiTheme="majorHAnsi" w:hAnsiTheme="majorHAnsi"/>
           <w:spacing w:val="-10"/>
           <w:w w:val="105"/>
           <w:sz w:val="24"/>
@@ -4392,7 +4724,17 @@
           <w:sz w:val="24"/>
           <w:szCs w:val="24"/>
         </w:rPr>
-        <w:t>Portal.</w:t>
+        <w:t>Portal</w:t>
+      </w:r>
+      <w:proofErr w:type="gramEnd"/>
+      <w:r>
+        <w:rPr>
+          <w:rFonts w:asciiTheme="majorHAnsi" w:hAnsiTheme="majorHAnsi"/>
+          <w:w w:val="105"/>
+          <w:sz w:val="24"/>
+          <w:szCs w:val="24"/>
+        </w:rPr>
+        <w:t>.</w:t>
       </w:r>
       <w:r>
         <w:rPr>
@@ -4594,6 +4936,16 @@
       <w:r>
         <w:rPr>
           <w:rFonts w:asciiTheme="majorHAnsi" w:hAnsiTheme="majorHAnsi"/>
+          <w:spacing w:val="-13"/>
+          <w:w w:val="105"/>
+          <w:sz w:val="24"/>
+          <w:szCs w:val="24"/>
+        </w:rPr>
+        <w:t xml:space="preserve">the </w:t>
+      </w:r>
+      <w:r>
+        <w:rPr>
+          <w:rFonts w:asciiTheme="majorHAnsi" w:hAnsiTheme="majorHAnsi"/>
           <w:w w:val="105"/>
           <w:sz w:val="24"/>
           <w:szCs w:val="24"/>
@@ -4764,7 +5116,47 @@
           <w:sz w:val="24"/>
           <w:szCs w:val="24"/>
         </w:rPr>
-        <w:t xml:space="preserve"> Tap on Yes to operate.</w:t>
+        <w:t xml:space="preserve"> Tap on </w:t>
+      </w:r>
+      <w:r>
+        <w:rPr>
+          <w:rFonts w:asciiTheme="majorHAnsi" w:hAnsiTheme="majorHAnsi"/>
+          <w:spacing w:val="-1"/>
+          <w:w w:val="105"/>
+          <w:sz w:val="24"/>
+          <w:szCs w:val="24"/>
+        </w:rPr>
+        <w:t>“</w:t>
+      </w:r>
+      <w:r>
+        <w:rPr>
+          <w:rFonts w:asciiTheme="majorHAnsi" w:hAnsiTheme="majorHAnsi"/>
+          <w:spacing w:val="-1"/>
+          <w:w w:val="105"/>
+          <w:sz w:val="24"/>
+          <w:szCs w:val="24"/>
+        </w:rPr>
+        <w:t>Yes</w:t>
+      </w:r>
+      <w:r>
+        <w:rPr>
+          <w:rFonts w:asciiTheme="majorHAnsi" w:hAnsiTheme="majorHAnsi"/>
+          <w:spacing w:val="-1"/>
+          <w:w w:val="105"/>
+          <w:sz w:val="24"/>
+          <w:szCs w:val="24"/>
+        </w:rPr>
+        <w:t>”</w:t>
+      </w:r>
+      <w:r>
+        <w:rPr>
+          <w:rFonts w:asciiTheme="majorHAnsi" w:hAnsiTheme="majorHAnsi"/>
+          <w:spacing w:val="-1"/>
+          <w:w w:val="105"/>
+          <w:sz w:val="24"/>
+          <w:szCs w:val="24"/>
+        </w:rPr>
+        <w:t xml:space="preserve"> to operate.</w:t>
       </w:r>
     </w:p>
     <w:p>
@@ -4795,8 +5187,8 @@
           <w:rFonts w:cs="Cambria"/>
         </w:rPr>
       </w:pPr>
-      <w:bookmarkStart w:id="18" w:name="_Toc299206776"/>
-      <w:bookmarkStart w:id="19" w:name="_Toc430894915"/>
+      <w:bookmarkStart w:id="17" w:name="_Toc299206776"/>
+      <w:bookmarkStart w:id="18" w:name="_Toc430894915"/>
       <w:r>
         <w:rPr>
           <w:spacing w:val="-2"/>
@@ -4810,8 +5202,8 @@
       <w:r>
         <w:t xml:space="preserve"> Access Device</w:t>
       </w:r>
+      <w:bookmarkEnd w:id="17"/>
       <w:bookmarkEnd w:id="18"/>
-      <w:bookmarkEnd w:id="19"/>
     </w:p>
     <w:p>
       <w:pPr>
@@ -4877,12 +5269,90 @@
       </w:r>
       <w:r>
         <w:rPr>
+          <w:spacing w:val="-10"/>
+          <w:w w:val="105"/>
+          <w:sz w:val="24"/>
+          <w:szCs w:val="24"/>
+        </w:rPr>
+        <w:t>necessary</w:t>
+      </w:r>
+      <w:r>
+        <w:rPr>
+          <w:spacing w:val="-11"/>
+          <w:w w:val="105"/>
+          <w:sz w:val="24"/>
+          <w:szCs w:val="24"/>
+        </w:rPr>
+        <w:t xml:space="preserve"> </w:t>
+      </w:r>
+      <w:r>
+        <w:rPr>
+          <w:w w:val="105"/>
+          <w:sz w:val="24"/>
+          <w:szCs w:val="24"/>
+        </w:rPr>
+        <w:t>to</w:t>
+      </w:r>
+      <w:r>
+        <w:rPr>
+          <w:spacing w:val="-9"/>
+          <w:w w:val="105"/>
+          <w:sz w:val="24"/>
+          <w:szCs w:val="24"/>
+        </w:rPr>
+        <w:t xml:space="preserve"> </w:t>
+      </w:r>
+      <w:r>
+        <w:rPr>
+          <w:w w:val="105"/>
+          <w:sz w:val="24"/>
+          <w:szCs w:val="24"/>
+        </w:rPr>
+        <w:t>add</w:t>
+      </w:r>
+      <w:r>
+        <w:rPr>
+          <w:spacing w:val="-11"/>
+          <w:w w:val="105"/>
+          <w:sz w:val="24"/>
+          <w:szCs w:val="24"/>
+        </w:rPr>
+        <w:t xml:space="preserve"> </w:t>
+      </w:r>
+      <w:r>
+        <w:rPr>
+          <w:spacing w:val="-11"/>
+          <w:w w:val="105"/>
+          <w:sz w:val="24"/>
+          <w:szCs w:val="24"/>
+        </w:rPr>
+        <w:t xml:space="preserve">a </w:t>
+      </w:r>
+      <w:r>
+        <w:rPr>
+          <w:w w:val="105"/>
+          <w:sz w:val="24"/>
+          <w:szCs w:val="24"/>
+        </w:rPr>
+        <w:t>new</w:t>
+      </w:r>
+      <w:r>
+        <w:rPr>
+          <w:spacing w:val="-13"/>
+          <w:w w:val="105"/>
+          <w:sz w:val="24"/>
+          <w:szCs w:val="24"/>
+        </w:rPr>
+        <w:t xml:space="preserve"> </w:t>
+      </w:r>
+      <w:r>
+        <w:rPr>
           <w:spacing w:val="-1"/>
           <w:w w:val="105"/>
           <w:sz w:val="24"/>
           <w:szCs w:val="24"/>
         </w:rPr>
-        <w:t>must</w:t>
+        <w:t>user</w:t>
       </w:r>
       <w:r>
         <w:rPr>
@@ -4899,11 +5369,11 @@
           <w:sz w:val="24"/>
           <w:szCs w:val="24"/>
         </w:rPr>
-        <w:t>to</w:t>
-      </w:r>
-      <w:r>
-        <w:rPr>
-          <w:spacing w:val="-9"/>
+        <w:t>for</w:t>
+      </w:r>
+      <w:r>
+        <w:rPr>
+          <w:spacing w:val="-11"/>
           <w:w w:val="105"/>
           <w:sz w:val="24"/>
           <w:szCs w:val="24"/>
@@ -4912,72 +5382,12 @@
       </w:r>
       <w:r>
         <w:rPr>
-          <w:w w:val="105"/>
-          <w:sz w:val="24"/>
-          <w:szCs w:val="24"/>
-        </w:rPr>
-        <w:t>add</w:t>
-      </w:r>
-      <w:r>
-        <w:rPr>
           <w:spacing w:val="-11"/>
           <w:w w:val="105"/>
           <w:sz w:val="24"/>
           <w:szCs w:val="24"/>
         </w:rPr>
-        <w:t xml:space="preserve"> </w:t>
-      </w:r>
-      <w:r>
-        <w:rPr>
-          <w:w w:val="105"/>
-          <w:sz w:val="24"/>
-          <w:szCs w:val="24"/>
-        </w:rPr>
-        <w:t>new</w:t>
-      </w:r>
-      <w:r>
-        <w:rPr>
-          <w:spacing w:val="-13"/>
-          <w:w w:val="105"/>
-          <w:sz w:val="24"/>
-          <w:szCs w:val="24"/>
-        </w:rPr>
-        <w:t xml:space="preserve"> </w:t>
-      </w:r>
-      <w:r>
-        <w:rPr>
-          <w:spacing w:val="-1"/>
-          <w:w w:val="105"/>
-          <w:sz w:val="24"/>
-          <w:szCs w:val="24"/>
-        </w:rPr>
-        <w:t>user</w:t>
-      </w:r>
-      <w:r>
-        <w:rPr>
-          <w:spacing w:val="-11"/>
-          <w:w w:val="105"/>
-          <w:sz w:val="24"/>
-          <w:szCs w:val="24"/>
-        </w:rPr>
-        <w:t xml:space="preserve"> </w:t>
-      </w:r>
-      <w:r>
-        <w:rPr>
-          <w:w w:val="105"/>
-          <w:sz w:val="24"/>
-          <w:szCs w:val="24"/>
-        </w:rPr>
-        <w:t>for</w:t>
-      </w:r>
-      <w:r>
-        <w:rPr>
-          <w:spacing w:val="-11"/>
-          <w:w w:val="105"/>
-          <w:sz w:val="24"/>
-          <w:szCs w:val="24"/>
-        </w:rPr>
-        <w:t xml:space="preserve"> </w:t>
+        <w:t xml:space="preserve">the </w:t>
       </w:r>
       <w:r>
         <w:rPr>
@@ -5103,7 +5513,15 @@
           <w:sz w:val="24"/>
           <w:szCs w:val="24"/>
         </w:rPr>
-        <w:t>Click on “Get Invited Code” button</w:t>
+        <w:t>Click on “Get Invite</w:t>
+      </w:r>
+      <w:r>
+        <w:rPr>
+          <w:rFonts w:asciiTheme="majorHAnsi" w:hAnsiTheme="majorHAnsi"/>
+          <w:sz w:val="24"/>
+          <w:szCs w:val="24"/>
+        </w:rPr>
+        <w:t xml:space="preserve"> Code” button</w:t>
       </w:r>
     </w:p>
     <w:p>
@@ -5128,7 +5546,55 @@
           <w:sz w:val="24"/>
           <w:szCs w:val="24"/>
         </w:rPr>
-        <w:t>With successful credential, Admin can get INVITE CODE and can send it to user by SMS or by EMAIL.</w:t>
+        <w:t>With successful credential</w:t>
+      </w:r>
+      <w:r>
+        <w:rPr>
+          <w:rFonts w:asciiTheme="majorHAnsi" w:hAnsiTheme="majorHAnsi"/>
+          <w:sz w:val="24"/>
+          <w:szCs w:val="24"/>
+        </w:rPr>
+        <w:t>s</w:t>
+      </w:r>
+      <w:r>
+        <w:rPr>
+          <w:rFonts w:asciiTheme="majorHAnsi" w:hAnsiTheme="majorHAnsi"/>
+          <w:sz w:val="24"/>
+          <w:szCs w:val="24"/>
+        </w:rPr>
+        <w:t xml:space="preserve">, Admin </w:t>
+      </w:r>
+      <w:r>
+        <w:rPr>
+          <w:rFonts w:asciiTheme="majorHAnsi" w:hAnsiTheme="majorHAnsi"/>
+          <w:sz w:val="24"/>
+          <w:szCs w:val="24"/>
+        </w:rPr>
+        <w:t>will</w:t>
+      </w:r>
+      <w:r>
+        <w:rPr>
+          <w:rFonts w:asciiTheme="majorHAnsi" w:hAnsiTheme="majorHAnsi"/>
+          <w:sz w:val="24"/>
+          <w:szCs w:val="24"/>
+        </w:rPr>
+        <w:t xml:space="preserve"> </w:t>
+      </w:r>
+      <w:r>
+        <w:rPr>
+          <w:rFonts w:asciiTheme="majorHAnsi" w:hAnsiTheme="majorHAnsi"/>
+          <w:sz w:val="24"/>
+          <w:szCs w:val="24"/>
+        </w:rPr>
+        <w:t>receive an</w:t>
+      </w:r>
+      <w:r>
+        <w:rPr>
+          <w:rFonts w:asciiTheme="majorHAnsi" w:hAnsiTheme="majorHAnsi"/>
+          <w:sz w:val="24"/>
+          <w:szCs w:val="24"/>
+        </w:rPr>
+        <w:t xml:space="preserve"> INVITE CODE and can send it to user by SMS or by EMAIL.</w:t>
       </w:r>
     </w:p>
     <w:p>
@@ -5209,9 +5675,9 @@
           <w:tab w:val="left" w:pos="1862"/>
         </w:tabs>
       </w:pPr>
-      <w:bookmarkStart w:id="20" w:name="_Toc416139555"/>
-      <w:bookmarkStart w:id="21" w:name="_Toc299206777"/>
-      <w:bookmarkStart w:id="22" w:name="_Toc430894916"/>
+      <w:bookmarkStart w:id="19" w:name="_Toc416139555"/>
+      <w:bookmarkStart w:id="20" w:name="_Toc299206777"/>
+      <w:bookmarkStart w:id="21" w:name="_Toc430894916"/>
       <w:r>
         <w:rPr>
           <w:spacing w:val="-2"/>
@@ -5222,12 +5688,12 @@
       <w:r>
         <w:t xml:space="preserve"> User Device redeem “Invite Code”</w:t>
       </w:r>
+      <w:bookmarkEnd w:id="19"/>
+      <w:r>
+        <w:t xml:space="preserve"> and pair with SR Device</w:t>
+      </w:r>
       <w:bookmarkEnd w:id="20"/>
-      <w:r>
-        <w:t xml:space="preserve"> and pair with SR Device</w:t>
-      </w:r>
       <w:bookmarkEnd w:id="21"/>
-      <w:bookmarkEnd w:id="22"/>
     </w:p>
     <w:p>
       <w:pPr>
@@ -5250,38 +5716,66 @@
           <w:szCs w:val="24"/>
         </w:rPr>
       </w:pPr>
-      <w:bookmarkStart w:id="23" w:name="_Toc408221870"/>
-      <w:bookmarkStart w:id="24" w:name="_Toc408839513"/>
-      <w:r>
-        <w:rPr>
-          <w:rFonts w:asciiTheme="majorHAnsi" w:hAnsiTheme="majorHAnsi"/>
-          <w:sz w:val="24"/>
-          <w:szCs w:val="24"/>
-        </w:rPr>
-        <w:t xml:space="preserve">Invited user has to install SR Smart App from the given </w:t>
-      </w:r>
-      <w:proofErr w:type="spellStart"/>
-      <w:proofErr w:type="gramStart"/>
-      <w:r>
-        <w:rPr>
-          <w:rFonts w:asciiTheme="majorHAnsi" w:hAnsiTheme="majorHAnsi"/>
-          <w:sz w:val="24"/>
-          <w:szCs w:val="24"/>
-        </w:rPr>
-        <w:t>url</w:t>
-      </w:r>
-      <w:proofErr w:type="spellEnd"/>
-      <w:proofErr w:type="gramEnd"/>
-      <w:r>
-        <w:rPr>
-          <w:rFonts w:asciiTheme="majorHAnsi" w:hAnsiTheme="majorHAnsi"/>
-          <w:sz w:val="24"/>
-          <w:szCs w:val="24"/>
-        </w:rPr>
-        <w:t xml:space="preserve"> above.</w:t>
-      </w:r>
+      <w:bookmarkStart w:id="22" w:name="_Toc408221870"/>
+      <w:bookmarkStart w:id="23" w:name="_Toc408839513"/>
+      <w:r>
+        <w:rPr>
+          <w:rFonts w:asciiTheme="majorHAnsi" w:hAnsiTheme="majorHAnsi"/>
+          <w:sz w:val="24"/>
+          <w:szCs w:val="24"/>
+        </w:rPr>
+        <w:t xml:space="preserve">Invited user </w:t>
+      </w:r>
+      <w:r>
+        <w:rPr>
+          <w:rFonts w:asciiTheme="majorHAnsi" w:hAnsiTheme="majorHAnsi"/>
+          <w:sz w:val="24"/>
+          <w:szCs w:val="24"/>
+        </w:rPr>
+        <w:t xml:space="preserve">will need </w:t>
+      </w:r>
+      <w:r>
+        <w:rPr>
+          <w:rFonts w:asciiTheme="majorHAnsi" w:hAnsiTheme="majorHAnsi"/>
+          <w:sz w:val="24"/>
+          <w:szCs w:val="24"/>
+        </w:rPr>
+        <w:t xml:space="preserve">to </w:t>
+      </w:r>
+      <w:r>
+        <w:rPr>
+          <w:rFonts w:asciiTheme="majorHAnsi" w:hAnsiTheme="majorHAnsi"/>
+          <w:sz w:val="24"/>
+          <w:szCs w:val="24"/>
+        </w:rPr>
+        <w:t xml:space="preserve">download and </w:t>
+      </w:r>
+      <w:r>
+        <w:rPr>
+          <w:rFonts w:asciiTheme="majorHAnsi" w:hAnsiTheme="majorHAnsi"/>
+          <w:sz w:val="24"/>
+          <w:szCs w:val="24"/>
+        </w:rPr>
+        <w:t>inst</w:t>
+      </w:r>
+      <w:r>
+        <w:rPr>
+          <w:rFonts w:asciiTheme="majorHAnsi" w:hAnsiTheme="majorHAnsi"/>
+          <w:sz w:val="24"/>
+          <w:szCs w:val="24"/>
+        </w:rPr>
+        <w:t>all the SR Smart App from their App Store</w:t>
+      </w:r>
+      <w:r>
+        <w:rPr>
+          <w:rFonts w:asciiTheme="majorHAnsi" w:hAnsiTheme="majorHAnsi"/>
+          <w:sz w:val="24"/>
+          <w:szCs w:val="24"/>
+        </w:rPr>
+        <w:t>.</w:t>
+      </w:r>
+      <w:bookmarkEnd w:id="22"/>
       <w:bookmarkEnd w:id="23"/>
-      <w:bookmarkEnd w:id="24"/>
       <w:r>
         <w:rPr>
           <w:rFonts w:asciiTheme="majorHAnsi" w:hAnsiTheme="majorHAnsi"/>
@@ -5289,6 +5783,14 @@
           <w:szCs w:val="24"/>
         </w:rPr>
         <w:t xml:space="preserve"> </w:t>
+      </w:r>
+      <w:r>
+        <w:rPr>
+          <w:rFonts w:asciiTheme="majorHAnsi" w:hAnsiTheme="majorHAnsi"/>
+          <w:sz w:val="24"/>
+          <w:szCs w:val="24"/>
+        </w:rPr>
+        <w:t>Then the user will:</w:t>
       </w:r>
     </w:p>
     <w:p>
@@ -5310,8 +5812,8 @@
           <w:szCs w:val="24"/>
         </w:rPr>
       </w:pPr>
-      <w:bookmarkStart w:id="25" w:name="_Toc408221871"/>
-      <w:bookmarkStart w:id="26" w:name="_Toc408839514"/>
+      <w:bookmarkStart w:id="24" w:name="_Toc408221871"/>
+      <w:bookmarkStart w:id="25" w:name="_Toc408839514"/>
       <w:r>
         <w:rPr>
           <w:rFonts w:asciiTheme="majorHAnsi" w:hAnsiTheme="majorHAnsi"/>
@@ -5320,8 +5822,8 @@
         </w:rPr>
         <w:t>Launch SR Smart App</w:t>
       </w:r>
+      <w:bookmarkEnd w:id="24"/>
       <w:bookmarkEnd w:id="25"/>
-      <w:bookmarkEnd w:id="26"/>
     </w:p>
     <w:p>
       <w:pPr>
@@ -5342,8 +5844,8 @@
           <w:szCs w:val="24"/>
         </w:rPr>
       </w:pPr>
-      <w:bookmarkStart w:id="27" w:name="_Toc408221872"/>
-      <w:bookmarkStart w:id="28" w:name="_Toc408839515"/>
+      <w:bookmarkStart w:id="26" w:name="_Toc408221872"/>
+      <w:bookmarkStart w:id="27" w:name="_Toc408839515"/>
       <w:r>
         <w:rPr>
           <w:rFonts w:asciiTheme="majorHAnsi" w:hAnsiTheme="majorHAnsi"/>
@@ -5352,8 +5854,8 @@
         </w:rPr>
         <w:t xml:space="preserve">Add </w:t>
       </w:r>
+      <w:bookmarkEnd w:id="26"/>
       <w:bookmarkEnd w:id="27"/>
-      <w:bookmarkEnd w:id="28"/>
       <w:r>
         <w:rPr>
           <w:rFonts w:asciiTheme="majorHAnsi" w:hAnsiTheme="majorHAnsi"/>
@@ -5438,8 +5940,8 @@
           <w:szCs w:val="24"/>
         </w:rPr>
       </w:pPr>
-      <w:bookmarkStart w:id="29" w:name="_Toc408221873"/>
-      <w:bookmarkStart w:id="30" w:name="_Toc408839516"/>
+      <w:bookmarkStart w:id="28" w:name="_Toc408221873"/>
+      <w:bookmarkStart w:id="29" w:name="_Toc408839516"/>
       <w:r>
         <w:rPr>
           <w:rFonts w:asciiTheme="majorHAnsi" w:hAnsiTheme="majorHAnsi"/>
@@ -5448,8 +5950,8 @@
         </w:rPr>
         <w:t>Enter Invite Code that is received by SMS or EMAIL</w:t>
       </w:r>
+      <w:bookmarkEnd w:id="28"/>
       <w:bookmarkEnd w:id="29"/>
-      <w:bookmarkEnd w:id="30"/>
       <w:r>
         <w:rPr>
           <w:rFonts w:asciiTheme="majorHAnsi" w:hAnsiTheme="majorHAnsi"/>
@@ -5478,8 +5980,8 @@
           <w:szCs w:val="24"/>
         </w:rPr>
       </w:pPr>
-      <w:bookmarkStart w:id="31" w:name="_Toc408221874"/>
-      <w:bookmarkStart w:id="32" w:name="_Toc408839517"/>
+      <w:bookmarkStart w:id="30" w:name="_Toc408221874"/>
+      <w:bookmarkStart w:id="31" w:name="_Toc408839517"/>
       <w:r>
         <w:rPr>
           <w:rFonts w:asciiTheme="majorHAnsi" w:hAnsiTheme="majorHAnsi"/>
@@ -5488,8 +5990,8 @@
         </w:rPr>
         <w:t>App will authenticate the invite code with SRP and display toast message “Validating Invitation Code…” during process of authentication.</w:t>
       </w:r>
+      <w:bookmarkEnd w:id="30"/>
       <w:bookmarkEnd w:id="31"/>
-      <w:bookmarkEnd w:id="32"/>
     </w:p>
     <w:p>
       <w:pPr>
@@ -5710,7 +6212,7 @@
           <w:sz w:val="24"/>
           <w:szCs w:val="24"/>
         </w:rPr>
-        <w:t>BLE</w:t>
+        <w:t>Bluetooth</w:t>
       </w:r>
       <w:r>
         <w:rPr>
@@ -5799,6 +6301,14 @@
       </w:r>
       <w:r>
         <w:rPr>
+          <w:w w:val="105"/>
+          <w:sz w:val="24"/>
+          <w:szCs w:val="24"/>
+        </w:rPr>
+        <w:t xml:space="preserve"> it is assigned to an</w:t>
+      </w:r>
+      <w:r>
+        <w:rPr>
           <w:spacing w:val="-9"/>
           <w:w w:val="105"/>
           <w:sz w:val="24"/>
@@ -5834,55 +6344,11 @@
       </w:r>
       <w:r>
         <w:rPr>
-          <w:spacing w:val="39"/>
-          <w:w w:val="103"/>
-          <w:sz w:val="24"/>
-          <w:szCs w:val="24"/>
-        </w:rPr>
-        <w:t xml:space="preserve"> </w:t>
-      </w:r>
-      <w:r>
-        <w:rPr>
-          <w:spacing w:val="-1"/>
-          <w:w w:val="105"/>
-          <w:sz w:val="24"/>
-          <w:szCs w:val="24"/>
-        </w:rPr>
-        <w:t>has</w:t>
-      </w:r>
-      <w:r>
-        <w:rPr>
-          <w:spacing w:val="-17"/>
-          <w:w w:val="105"/>
-          <w:sz w:val="24"/>
-          <w:szCs w:val="24"/>
-        </w:rPr>
-        <w:t xml:space="preserve"> </w:t>
-      </w:r>
-      <w:r>
-        <w:rPr>
-          <w:w w:val="105"/>
-          <w:sz w:val="24"/>
-          <w:szCs w:val="24"/>
-        </w:rPr>
-        <w:t>been</w:t>
-      </w:r>
-      <w:r>
-        <w:rPr>
-          <w:spacing w:val="-17"/>
-          <w:w w:val="105"/>
-          <w:sz w:val="24"/>
-          <w:szCs w:val="24"/>
-        </w:rPr>
-        <w:t xml:space="preserve"> </w:t>
-      </w:r>
-      <w:r>
-        <w:rPr>
-          <w:w w:val="105"/>
-          <w:sz w:val="24"/>
-          <w:szCs w:val="24"/>
-        </w:rPr>
-        <w:t>assigned).</w:t>
+          <w:w w:val="105"/>
+          <w:sz w:val="24"/>
+          <w:szCs w:val="24"/>
+        </w:rPr>
+        <w:t>).</w:t>
       </w:r>
     </w:p>
     <w:p>
@@ -5937,9 +6403,9 @@
           <w:szCs w:val="41"/>
         </w:rPr>
       </w:pPr>
-      <w:bookmarkStart w:id="33" w:name="_Toc299206778"/>
-      <w:bookmarkStart w:id="34" w:name="_Toc430894917"/>
-      <w:bookmarkStart w:id="35" w:name="_Ref422749721"/>
+      <w:bookmarkStart w:id="32" w:name="_Toc299206778"/>
+      <w:bookmarkStart w:id="33" w:name="_Toc430894917"/>
+      <w:bookmarkStart w:id="34" w:name="_Ref422749721"/>
       <w:r>
         <w:rPr>
           <w:spacing w:val="-2"/>
@@ -5965,15 +6431,15 @@
         </w:rPr>
         <w:t>Portal</w:t>
       </w:r>
+      <w:bookmarkEnd w:id="32"/>
       <w:bookmarkEnd w:id="33"/>
+      <w:r>
+        <w:rPr>
+          <w:spacing w:val="-3"/>
+        </w:rPr>
+        <w:t xml:space="preserve"> </w:t>
+      </w:r>
       <w:bookmarkEnd w:id="34"/>
-      <w:r>
-        <w:rPr>
-          <w:spacing w:val="-3"/>
-        </w:rPr>
-        <w:t xml:space="preserve"> </w:t>
-      </w:r>
-      <w:bookmarkEnd w:id="35"/>
     </w:p>
     <w:p>
       <w:pPr>
@@ -6015,7 +6481,55 @@
           <w:sz w:val="24"/>
           <w:szCs w:val="24"/>
         </w:rPr>
-        <w:t xml:space="preserve"> with credential that has been used while creating account.</w:t>
+        <w:t xml:space="preserve"> with </w:t>
+      </w:r>
+      <w:r>
+        <w:rPr>
+          <w:rFonts w:asciiTheme="majorHAnsi" w:hAnsiTheme="majorHAnsi"/>
+          <w:sz w:val="24"/>
+          <w:szCs w:val="24"/>
+        </w:rPr>
+        <w:t xml:space="preserve">the </w:t>
+      </w:r>
+      <w:r>
+        <w:rPr>
+          <w:rFonts w:asciiTheme="majorHAnsi" w:hAnsiTheme="majorHAnsi"/>
+          <w:sz w:val="24"/>
+          <w:szCs w:val="24"/>
+        </w:rPr>
+        <w:t>credential</w:t>
+      </w:r>
+      <w:r>
+        <w:rPr>
+          <w:rFonts w:asciiTheme="majorHAnsi" w:hAnsiTheme="majorHAnsi"/>
+          <w:sz w:val="24"/>
+          <w:szCs w:val="24"/>
+        </w:rPr>
+        <w:t>s</w:t>
+      </w:r>
+      <w:r>
+        <w:rPr>
+          <w:rFonts w:asciiTheme="majorHAnsi" w:hAnsiTheme="majorHAnsi"/>
+          <w:sz w:val="24"/>
+          <w:szCs w:val="24"/>
+        </w:rPr>
+        <w:t xml:space="preserve"> that </w:t>
+      </w:r>
+      <w:r>
+        <w:rPr>
+          <w:rFonts w:asciiTheme="majorHAnsi" w:hAnsiTheme="majorHAnsi"/>
+          <w:sz w:val="24"/>
+          <w:szCs w:val="24"/>
+        </w:rPr>
+        <w:t>had</w:t>
+      </w:r>
+      <w:r>
+        <w:rPr>
+          <w:rFonts w:asciiTheme="majorHAnsi" w:hAnsiTheme="majorHAnsi"/>
+          <w:sz w:val="24"/>
+          <w:szCs w:val="24"/>
+        </w:rPr>
+        <w:t xml:space="preserve"> been used while creating account.</w:t>
       </w:r>
     </w:p>
     <w:p>
@@ -6099,7 +6613,47 @@
           <w:sz w:val="24"/>
           <w:szCs w:val="24"/>
         </w:rPr>
-        <w:t xml:space="preserve">Click on “Add Bridge” if you have not added any. Otherwise choose from the list in case you have added from </w:t>
+        <w:t>Click on “Add B</w:t>
+      </w:r>
+      <w:r>
+        <w:rPr>
+          <w:rFonts w:asciiTheme="majorHAnsi" w:hAnsiTheme="majorHAnsi"/>
+          <w:sz w:val="24"/>
+          <w:szCs w:val="24"/>
+        </w:rPr>
+        <w:t>ridge” if you have not added a bridge device yet</w:t>
+      </w:r>
+      <w:r>
+        <w:rPr>
+          <w:rFonts w:asciiTheme="majorHAnsi" w:hAnsiTheme="majorHAnsi"/>
+          <w:sz w:val="24"/>
+          <w:szCs w:val="24"/>
+        </w:rPr>
+        <w:t xml:space="preserve">. Otherwise choose from the list in case you have added </w:t>
+      </w:r>
+      <w:r>
+        <w:rPr>
+          <w:rFonts w:asciiTheme="majorHAnsi" w:hAnsiTheme="majorHAnsi"/>
+          <w:sz w:val="24"/>
+          <w:szCs w:val="24"/>
+        </w:rPr>
+        <w:t xml:space="preserve">one </w:t>
+      </w:r>
+      <w:r>
+        <w:rPr>
+          <w:rFonts w:asciiTheme="majorHAnsi" w:hAnsiTheme="majorHAnsi"/>
+          <w:sz w:val="24"/>
+          <w:szCs w:val="24"/>
+        </w:rPr>
+        <w:t xml:space="preserve">from </w:t>
+      </w:r>
+      <w:r>
+        <w:rPr>
+          <w:rFonts w:asciiTheme="majorHAnsi" w:hAnsiTheme="majorHAnsi"/>
+          <w:sz w:val="24"/>
+          <w:szCs w:val="24"/>
+        </w:rPr>
+        <w:t xml:space="preserve">the </w:t>
       </w:r>
       <w:r>
         <w:rPr>
@@ -6141,7 +6695,15 @@
           <w:sz w:val="24"/>
           <w:szCs w:val="24"/>
         </w:rPr>
-        <w:t>Click on Bridge name under which SR Device has to be configured</w:t>
+        <w:t xml:space="preserve">Click on Bridge name under which SR Device </w:t>
+      </w:r>
+      <w:r>
+        <w:rPr>
+          <w:rFonts w:asciiTheme="majorHAnsi" w:hAnsiTheme="majorHAnsi"/>
+          <w:sz w:val="24"/>
+          <w:szCs w:val="24"/>
+        </w:rPr>
+        <w:t>will be assigned</w:t>
       </w:r>
       <w:r>
         <w:rPr>
@@ -6199,8 +6761,26 @@
           <w:sz w:val="24"/>
           <w:szCs w:val="24"/>
         </w:rPr>
-        <w:t>SecuRemote Device”. Select SR Device that has to be assigned under SR Bridge.</w:t>
-      </w:r>
+        <w:t xml:space="preserve">SecuRemote Device”. Select SR Device that has to be assigned under </w:t>
+      </w:r>
+      <w:r>
+        <w:rPr>
+          <w:rFonts w:asciiTheme="majorHAnsi" w:hAnsiTheme="majorHAnsi"/>
+          <w:sz w:val="24"/>
+          <w:szCs w:val="24"/>
+        </w:rPr>
+        <w:t xml:space="preserve">that </w:t>
+      </w:r>
+      <w:r>
+        <w:rPr>
+          <w:rFonts w:asciiTheme="majorHAnsi" w:hAnsiTheme="majorHAnsi"/>
+          <w:sz w:val="24"/>
+          <w:szCs w:val="24"/>
+        </w:rPr>
+        <w:t>SR Bridge.</w:t>
+      </w:r>
+      <w:bookmarkStart w:id="35" w:name="_GoBack"/>
+      <w:bookmarkEnd w:id="35"/>
     </w:p>
     <w:sectPr>
       <w:pgSz w:w="12240" w:h="15840"/>
@@ -10497,7 +11077,7 @@
 </file>
 
 <file path=customXml/itemProps1.xml><?xml version="1.0" encoding="utf-8"?>
-<ds:datastoreItem xmlns:ds="http://schemas.openxmlformats.org/officeDocument/2006/customXml" ds:itemID="{A05FC3F6-B458-448A-8300-F2C8885679C9}">
+<ds:datastoreItem xmlns:ds="http://schemas.openxmlformats.org/officeDocument/2006/customXml" ds:itemID="{5CF7AD9D-35E8-4CC6-9039-6EEE391F5C4C}">
   <ds:schemaRefs>
     <ds:schemaRef ds:uri="http://schemas.openxmlformats.org/officeDocument/2006/bibliography"/>
   </ds:schemaRefs>

</xml_diff>